<commit_message>
dictionnaire de données et matrice streaming video
</commit_message>
<xml_diff>
--- a/03 - Conception BDD/intro_bdd, dictionnaires de données.docx
+++ b/03 - Conception BDD/intro_bdd, dictionnaires de données.docx
@@ -3757,26 +3757,11 @@
             <w:proofErr w:type="spellStart"/>
             <w:proofErr w:type="gramStart"/>
             <w:r>
-              <w:t>a</w:t>
-            </w:r>
-            <w:r>
-              <w:t>utho</w:t>
-            </w:r>
-            <w:r>
-              <w:t>r</w:t>
+              <w:t>author</w:t>
             </w:r>
             <w:proofErr w:type="gramEnd"/>
             <w:r>
-              <w:t>_n</w:t>
-            </w:r>
-            <w:r>
-              <w:t>a</w:t>
-            </w:r>
-            <w:r>
-              <w:t>m</w:t>
-            </w:r>
-            <w:r>
-              <w:t>e</w:t>
+              <w:t>_name</w:t>
             </w:r>
             <w:proofErr w:type="spellEnd"/>
           </w:p>
@@ -4003,10 +3988,7 @@
             </w:r>
             <w:proofErr w:type="gramEnd"/>
             <w:r>
-              <w:t>_ret</w:t>
-            </w:r>
-            <w:r>
-              <w:t>urn_date</w:t>
+              <w:t>_return_date</w:t>
             </w:r>
             <w:proofErr w:type="spellEnd"/>
           </w:p>
@@ -6767,15 +6749,28 @@
           <w:rStyle w:val="Accentuationlgre"/>
           <w:sz w:val="32"/>
           <w:szCs w:val="32"/>
+          <w:lang w:val="en-US"/>
         </w:rPr>
       </w:pPr>
+      <w:proofErr w:type="spellStart"/>
       <w:r>
         <w:rPr>
           <w:rStyle w:val="Accentuationlgre"/>
           <w:sz w:val="32"/>
           <w:szCs w:val="32"/>
-        </w:rPr>
-        <w:t>Règles de gestion</w:t>
+          <w:lang w:val="en-US"/>
+        </w:rPr>
+        <w:t>Règles</w:t>
+      </w:r>
+      <w:proofErr w:type="spellEnd"/>
+      <w:r>
+        <w:rPr>
+          <w:rStyle w:val="Accentuationlgre"/>
+          <w:sz w:val="32"/>
+          <w:szCs w:val="32"/>
+          <w:lang w:val="en-US"/>
+        </w:rPr>
+        <w:t xml:space="preserve"> de gestion</w:t>
       </w:r>
     </w:p>
     <w:p>
@@ -8877,20 +8872,19 @@
         <w:br w:type="page"/>
       </w:r>
     </w:p>
-    <w:p/>
     <w:tbl>
       <w:tblPr>
         <w:tblStyle w:val="TableauGrille4"/>
-        <w:tblW w:w="11199" w:type="dxa"/>
-        <w:tblInd w:w="-1067" w:type="dxa"/>
+        <w:tblW w:w="11624" w:type="dxa"/>
+        <w:tblInd w:w="-1281" w:type="dxa"/>
         <w:tblLook w:val="04A0" w:firstRow="1" w:lastRow="0" w:firstColumn="1" w:lastColumn="0" w:noHBand="0" w:noVBand="1"/>
       </w:tblPr>
       <w:tblGrid>
-        <w:gridCol w:w="2733"/>
-        <w:gridCol w:w="2992"/>
-        <w:gridCol w:w="1606"/>
-        <w:gridCol w:w="1264"/>
-        <w:gridCol w:w="2604"/>
+        <w:gridCol w:w="2694"/>
+        <w:gridCol w:w="2712"/>
+        <w:gridCol w:w="1945"/>
+        <w:gridCol w:w="1241"/>
+        <w:gridCol w:w="3032"/>
       </w:tblGrid>
       <w:tr>
         <w:trPr>
@@ -8899,20 +8893,21 @@
         <w:tc>
           <w:tcPr>
             <w:cnfStyle w:val="001000000000" w:firstRow="0" w:lastRow="0" w:firstColumn="1" w:lastColumn="0" w:oddVBand="0" w:evenVBand="0" w:oddHBand="0" w:evenHBand="0" w:firstRowFirstColumn="0" w:firstRowLastColumn="0" w:lastRowFirstColumn="0" w:lastRowLastColumn="0"/>
-            <w:tcW w:w="2733" w:type="dxa"/>
+            <w:tcW w:w="2694" w:type="dxa"/>
           </w:tcPr>
           <w:p>
             <w:pPr>
               <w:jc w:val="center"/>
             </w:pPr>
             <w:r>
+              <w:lastRenderedPageBreak/>
               <w:t>Mnémonique</w:t>
             </w:r>
           </w:p>
         </w:tc>
         <w:tc>
           <w:tcPr>
-            <w:tcW w:w="2992" w:type="dxa"/>
+            <w:tcW w:w="2712" w:type="dxa"/>
           </w:tcPr>
           <w:p>
             <w:pPr>
@@ -8926,7 +8921,7 @@
         </w:tc>
         <w:tc>
           <w:tcPr>
-            <w:tcW w:w="1606" w:type="dxa"/>
+            <w:tcW w:w="1945" w:type="dxa"/>
           </w:tcPr>
           <w:p>
             <w:pPr>
@@ -8940,7 +8935,7 @@
         </w:tc>
         <w:tc>
           <w:tcPr>
-            <w:tcW w:w="1264" w:type="dxa"/>
+            <w:tcW w:w="1241" w:type="dxa"/>
           </w:tcPr>
           <w:p>
             <w:pPr>
@@ -8954,7 +8949,7 @@
         </w:tc>
         <w:tc>
           <w:tcPr>
-            <w:tcW w:w="2604" w:type="dxa"/>
+            <w:tcW w:w="3032" w:type="dxa"/>
           </w:tcPr>
           <w:p>
             <w:pPr>
@@ -8974,7 +8969,7 @@
         <w:tc>
           <w:tcPr>
             <w:cnfStyle w:val="001000000000" w:firstRow="0" w:lastRow="0" w:firstColumn="1" w:lastColumn="0" w:oddVBand="0" w:evenVBand="0" w:oddHBand="0" w:evenHBand="0" w:firstRowFirstColumn="0" w:firstRowLastColumn="0" w:lastRowFirstColumn="0" w:lastRowLastColumn="0"/>
-            <w:tcW w:w="2733" w:type="dxa"/>
+            <w:tcW w:w="2694" w:type="dxa"/>
             <w:shd w:val="clear" w:color="auto" w:fill="FAE2D5" w:themeFill="accent2" w:themeFillTint="33"/>
           </w:tcPr>
           <w:p>
@@ -8997,7 +8992,7 @@
         </w:tc>
         <w:tc>
           <w:tcPr>
-            <w:tcW w:w="2992" w:type="dxa"/>
+            <w:tcW w:w="2712" w:type="dxa"/>
             <w:shd w:val="clear" w:color="auto" w:fill="FAE2D5" w:themeFill="accent2" w:themeFillTint="33"/>
           </w:tcPr>
           <w:p>
@@ -9011,7 +9006,7 @@
         </w:tc>
         <w:tc>
           <w:tcPr>
-            <w:tcW w:w="1606" w:type="dxa"/>
+            <w:tcW w:w="1945" w:type="dxa"/>
             <w:shd w:val="clear" w:color="auto" w:fill="FAE2D5" w:themeFill="accent2" w:themeFillTint="33"/>
           </w:tcPr>
           <w:p>
@@ -9025,7 +9020,7 @@
         </w:tc>
         <w:tc>
           <w:tcPr>
-            <w:tcW w:w="1264" w:type="dxa"/>
+            <w:tcW w:w="1241" w:type="dxa"/>
             <w:shd w:val="clear" w:color="auto" w:fill="FAE2D5" w:themeFill="accent2" w:themeFillTint="33"/>
           </w:tcPr>
           <w:p>
@@ -9039,7 +9034,7 @@
         </w:tc>
         <w:tc>
           <w:tcPr>
-            <w:tcW w:w="2604" w:type="dxa"/>
+            <w:tcW w:w="3032" w:type="dxa"/>
             <w:shd w:val="clear" w:color="auto" w:fill="FAE2D5" w:themeFill="accent2" w:themeFillTint="33"/>
           </w:tcPr>
           <w:p>
@@ -9048,6 +9043,9 @@
             </w:pPr>
             <w:r>
               <w:t>Identifiant</w:t>
+            </w:r>
+            <w:r>
+              <w:t>, auto-incrémenté</w:t>
             </w:r>
           </w:p>
         </w:tc>
@@ -9056,7 +9054,7 @@
         <w:tc>
           <w:tcPr>
             <w:cnfStyle w:val="001000000000" w:firstRow="0" w:lastRow="0" w:firstColumn="1" w:lastColumn="0" w:oddVBand="0" w:evenVBand="0" w:oddHBand="0" w:evenHBand="0" w:firstRowFirstColumn="0" w:firstRowLastColumn="0" w:lastRowFirstColumn="0" w:lastRowLastColumn="0"/>
-            <w:tcW w:w="2733" w:type="dxa"/>
+            <w:tcW w:w="2694" w:type="dxa"/>
             <w:shd w:val="clear" w:color="auto" w:fill="FAE2D5" w:themeFill="accent2" w:themeFillTint="33"/>
           </w:tcPr>
           <w:p>
@@ -9074,7 +9072,7 @@
         </w:tc>
         <w:tc>
           <w:tcPr>
-            <w:tcW w:w="2992" w:type="dxa"/>
+            <w:tcW w:w="2712" w:type="dxa"/>
             <w:shd w:val="clear" w:color="auto" w:fill="FAE2D5" w:themeFill="accent2" w:themeFillTint="33"/>
           </w:tcPr>
           <w:p>
@@ -9088,7 +9086,7 @@
         </w:tc>
         <w:tc>
           <w:tcPr>
-            <w:tcW w:w="1606" w:type="dxa"/>
+            <w:tcW w:w="1945" w:type="dxa"/>
             <w:shd w:val="clear" w:color="auto" w:fill="FAE2D5" w:themeFill="accent2" w:themeFillTint="33"/>
           </w:tcPr>
           <w:p>
@@ -9102,7 +9100,7 @@
         </w:tc>
         <w:tc>
           <w:tcPr>
-            <w:tcW w:w="1264" w:type="dxa"/>
+            <w:tcW w:w="1241" w:type="dxa"/>
             <w:shd w:val="clear" w:color="auto" w:fill="FAE2D5" w:themeFill="accent2" w:themeFillTint="33"/>
           </w:tcPr>
           <w:p>
@@ -9110,19 +9108,22 @@
               <w:cnfStyle w:val="000000000000" w:firstRow="0" w:lastRow="0" w:firstColumn="0" w:lastColumn="0" w:oddVBand="0" w:evenVBand="0" w:oddHBand="0" w:evenHBand="0" w:firstRowFirstColumn="0" w:firstRowLastColumn="0" w:lastRowFirstColumn="0" w:lastRowLastColumn="0"/>
             </w:pPr>
             <w:r>
-              <w:t>255</w:t>
-            </w:r>
-          </w:p>
-        </w:tc>
-        <w:tc>
-          <w:tcPr>
-            <w:tcW w:w="2604" w:type="dxa"/>
+              <w:t>100</w:t>
+            </w:r>
+          </w:p>
+        </w:tc>
+        <w:tc>
+          <w:tcPr>
+            <w:tcW w:w="3032" w:type="dxa"/>
             <w:shd w:val="clear" w:color="auto" w:fill="FAE2D5" w:themeFill="accent2" w:themeFillTint="33"/>
           </w:tcPr>
           <w:p>
             <w:pPr>
               <w:cnfStyle w:val="000000000000" w:firstRow="0" w:lastRow="0" w:firstColumn="0" w:lastColumn="0" w:oddVBand="0" w:evenVBand="0" w:oddHBand="0" w:evenHBand="0" w:firstRowFirstColumn="0" w:firstRowLastColumn="0" w:lastRowFirstColumn="0" w:lastRowLastColumn="0"/>
             </w:pPr>
+            <w:r>
+              <w:t>Obligatoire, &gt; 1 caractère</w:t>
+            </w:r>
           </w:p>
         </w:tc>
       </w:tr>
@@ -9133,7 +9134,7 @@
         <w:tc>
           <w:tcPr>
             <w:cnfStyle w:val="001000000000" w:firstRow="0" w:lastRow="0" w:firstColumn="1" w:lastColumn="0" w:oddVBand="0" w:evenVBand="0" w:oddHBand="0" w:evenHBand="0" w:firstRowFirstColumn="0" w:firstRowLastColumn="0" w:lastRowFirstColumn="0" w:lastRowLastColumn="0"/>
-            <w:tcW w:w="2733" w:type="dxa"/>
+            <w:tcW w:w="2694" w:type="dxa"/>
             <w:shd w:val="clear" w:color="auto" w:fill="FAE2D5" w:themeFill="accent2" w:themeFillTint="33"/>
           </w:tcPr>
           <w:p>
@@ -9151,7 +9152,7 @@
         </w:tc>
         <w:tc>
           <w:tcPr>
-            <w:tcW w:w="2992" w:type="dxa"/>
+            <w:tcW w:w="2712" w:type="dxa"/>
             <w:shd w:val="clear" w:color="auto" w:fill="FAE2D5" w:themeFill="accent2" w:themeFillTint="33"/>
           </w:tcPr>
           <w:p>
@@ -9165,7 +9166,7 @@
         </w:tc>
         <w:tc>
           <w:tcPr>
-            <w:tcW w:w="1606" w:type="dxa"/>
+            <w:tcW w:w="1945" w:type="dxa"/>
             <w:shd w:val="clear" w:color="auto" w:fill="FAE2D5" w:themeFill="accent2" w:themeFillTint="33"/>
           </w:tcPr>
           <w:p>
@@ -9179,24 +9180,30 @@
         </w:tc>
         <w:tc>
           <w:tcPr>
-            <w:tcW w:w="1264" w:type="dxa"/>
+            <w:tcW w:w="1241" w:type="dxa"/>
             <w:shd w:val="clear" w:color="auto" w:fill="FAE2D5" w:themeFill="accent2" w:themeFillTint="33"/>
           </w:tcPr>
           <w:p>
             <w:pPr>
               <w:cnfStyle w:val="000000100000" w:firstRow="0" w:lastRow="0" w:firstColumn="0" w:lastColumn="0" w:oddVBand="0" w:evenVBand="0" w:oddHBand="1" w:evenHBand="0" w:firstRowFirstColumn="0" w:firstRowLastColumn="0" w:lastRowFirstColumn="0" w:lastRowLastColumn="0"/>
             </w:pPr>
-          </w:p>
-        </w:tc>
-        <w:tc>
-          <w:tcPr>
-            <w:tcW w:w="2604" w:type="dxa"/>
+            <w:r>
+              <w:t>100</w:t>
+            </w:r>
+          </w:p>
+        </w:tc>
+        <w:tc>
+          <w:tcPr>
+            <w:tcW w:w="3032" w:type="dxa"/>
             <w:shd w:val="clear" w:color="auto" w:fill="FAE2D5" w:themeFill="accent2" w:themeFillTint="33"/>
           </w:tcPr>
           <w:p>
             <w:pPr>
               <w:cnfStyle w:val="000000100000" w:firstRow="0" w:lastRow="0" w:firstColumn="0" w:lastColumn="0" w:oddVBand="0" w:evenVBand="0" w:oddHBand="1" w:evenHBand="0" w:firstRowFirstColumn="0" w:firstRowLastColumn="0" w:lastRowFirstColumn="0" w:lastRowLastColumn="0"/>
             </w:pPr>
+            <w:r>
+              <w:t>Obligatoire, &gt; 1 caractère</w:t>
+            </w:r>
           </w:p>
         </w:tc>
       </w:tr>
@@ -9204,7 +9211,7 @@
         <w:tc>
           <w:tcPr>
             <w:cnfStyle w:val="001000000000" w:firstRow="0" w:lastRow="0" w:firstColumn="1" w:lastColumn="0" w:oddVBand="0" w:evenVBand="0" w:oddHBand="0" w:evenHBand="0" w:firstRowFirstColumn="0" w:firstRowLastColumn="0" w:lastRowFirstColumn="0" w:lastRowLastColumn="0"/>
-            <w:tcW w:w="2733" w:type="dxa"/>
+            <w:tcW w:w="2694" w:type="dxa"/>
             <w:shd w:val="clear" w:color="auto" w:fill="FAE2D5" w:themeFill="accent2" w:themeFillTint="33"/>
           </w:tcPr>
           <w:p>
@@ -9222,7 +9229,7 @@
         </w:tc>
         <w:tc>
           <w:tcPr>
-            <w:tcW w:w="2992" w:type="dxa"/>
+            <w:tcW w:w="2712" w:type="dxa"/>
             <w:shd w:val="clear" w:color="auto" w:fill="FAE2D5" w:themeFill="accent2" w:themeFillTint="33"/>
           </w:tcPr>
           <w:p>
@@ -9233,18 +9240,21 @@
         </w:tc>
         <w:tc>
           <w:tcPr>
-            <w:tcW w:w="1606" w:type="dxa"/>
+            <w:tcW w:w="1945" w:type="dxa"/>
             <w:shd w:val="clear" w:color="auto" w:fill="FAE2D5" w:themeFill="accent2" w:themeFillTint="33"/>
           </w:tcPr>
           <w:p>
             <w:pPr>
               <w:cnfStyle w:val="000000000000" w:firstRow="0" w:lastRow="0" w:firstColumn="0" w:lastColumn="0" w:oddVBand="0" w:evenVBand="0" w:oddHBand="0" w:evenHBand="0" w:firstRowFirstColumn="0" w:firstRowLastColumn="0" w:lastRowFirstColumn="0" w:lastRowLastColumn="0"/>
             </w:pPr>
-          </w:p>
-        </w:tc>
-        <w:tc>
-          <w:tcPr>
-            <w:tcW w:w="1264" w:type="dxa"/>
+            <w:r>
+              <w:t>Date</w:t>
+            </w:r>
+          </w:p>
+        </w:tc>
+        <w:tc>
+          <w:tcPr>
+            <w:tcW w:w="1241" w:type="dxa"/>
             <w:shd w:val="clear" w:color="auto" w:fill="FAE2D5" w:themeFill="accent2" w:themeFillTint="33"/>
           </w:tcPr>
           <w:p>
@@ -9255,13 +9265,19 @@
         </w:tc>
         <w:tc>
           <w:tcPr>
-            <w:tcW w:w="2604" w:type="dxa"/>
+            <w:tcW w:w="3032" w:type="dxa"/>
             <w:shd w:val="clear" w:color="auto" w:fill="FAE2D5" w:themeFill="accent2" w:themeFillTint="33"/>
           </w:tcPr>
           <w:p>
             <w:pPr>
               <w:cnfStyle w:val="000000000000" w:firstRow="0" w:lastRow="0" w:firstColumn="0" w:lastColumn="0" w:oddVBand="0" w:evenVBand="0" w:oddHBand="0" w:evenHBand="0" w:firstRowFirstColumn="0" w:firstRowLastColumn="0" w:lastRowFirstColumn="0" w:lastRowLastColumn="0"/>
             </w:pPr>
+            <w:r>
+              <w:t xml:space="preserve">Obligatoire, </w:t>
+            </w:r>
+            <w:r>
+              <w:t>format : AAAA-MM-JJ</w:t>
+            </w:r>
           </w:p>
         </w:tc>
       </w:tr>
@@ -9272,7 +9288,7 @@
         <w:tc>
           <w:tcPr>
             <w:cnfStyle w:val="001000000000" w:firstRow="0" w:lastRow="0" w:firstColumn="1" w:lastColumn="0" w:oddVBand="0" w:evenVBand="0" w:oddHBand="0" w:evenHBand="0" w:firstRowFirstColumn="0" w:firstRowLastColumn="0" w:lastRowFirstColumn="0" w:lastRowLastColumn="0"/>
-            <w:tcW w:w="2733" w:type="dxa"/>
+            <w:tcW w:w="2694" w:type="dxa"/>
             <w:shd w:val="clear" w:color="auto" w:fill="FAE2D5" w:themeFill="accent2" w:themeFillTint="33"/>
           </w:tcPr>
           <w:p>
@@ -9290,7 +9306,7 @@
         </w:tc>
         <w:tc>
           <w:tcPr>
-            <w:tcW w:w="2992" w:type="dxa"/>
+            <w:tcW w:w="2712" w:type="dxa"/>
             <w:shd w:val="clear" w:color="auto" w:fill="FAE2D5" w:themeFill="accent2" w:themeFillTint="33"/>
           </w:tcPr>
           <w:p>
@@ -9304,35 +9320,47 @@
         </w:tc>
         <w:tc>
           <w:tcPr>
-            <w:tcW w:w="1606" w:type="dxa"/>
+            <w:tcW w:w="1945" w:type="dxa"/>
             <w:shd w:val="clear" w:color="auto" w:fill="FAE2D5" w:themeFill="accent2" w:themeFillTint="33"/>
           </w:tcPr>
           <w:p>
             <w:pPr>
               <w:cnfStyle w:val="000000100000" w:firstRow="0" w:lastRow="0" w:firstColumn="0" w:lastColumn="0" w:oddVBand="0" w:evenVBand="0" w:oddHBand="1" w:evenHBand="0" w:firstRowFirstColumn="0" w:firstRowLastColumn="0" w:lastRowFirstColumn="0" w:lastRowLastColumn="0"/>
             </w:pPr>
-          </w:p>
-        </w:tc>
-        <w:tc>
-          <w:tcPr>
-            <w:tcW w:w="1264" w:type="dxa"/>
+            <w:r>
+              <w:t>Numérique</w:t>
+            </w:r>
+          </w:p>
+        </w:tc>
+        <w:tc>
+          <w:tcPr>
+            <w:tcW w:w="1241" w:type="dxa"/>
             <w:shd w:val="clear" w:color="auto" w:fill="FAE2D5" w:themeFill="accent2" w:themeFillTint="33"/>
           </w:tcPr>
           <w:p>
             <w:pPr>
               <w:cnfStyle w:val="000000100000" w:firstRow="0" w:lastRow="0" w:firstColumn="0" w:lastColumn="0" w:oddVBand="0" w:evenVBand="0" w:oddHBand="1" w:evenHBand="0" w:firstRowFirstColumn="0" w:firstRowLastColumn="0" w:lastRowFirstColumn="0" w:lastRowLastColumn="0"/>
             </w:pPr>
-          </w:p>
-        </w:tc>
-        <w:tc>
-          <w:tcPr>
-            <w:tcW w:w="2604" w:type="dxa"/>
+            <w:r>
+              <w:t>6,2</w:t>
+            </w:r>
+          </w:p>
+        </w:tc>
+        <w:tc>
+          <w:tcPr>
+            <w:tcW w:w="3032" w:type="dxa"/>
             <w:shd w:val="clear" w:color="auto" w:fill="FAE2D5" w:themeFill="accent2" w:themeFillTint="33"/>
           </w:tcPr>
           <w:p>
             <w:pPr>
               <w:cnfStyle w:val="000000100000" w:firstRow="0" w:lastRow="0" w:firstColumn="0" w:lastColumn="0" w:oddVBand="0" w:evenVBand="0" w:oddHBand="1" w:evenHBand="0" w:firstRowFirstColumn="0" w:firstRowLastColumn="0" w:lastRowFirstColumn="0" w:lastRowLastColumn="0"/>
             </w:pPr>
+            <w:r>
+              <w:t>Obligatoire, &gt;</w:t>
+            </w:r>
+            <w:r>
+              <w:t>= 0</w:t>
+            </w:r>
           </w:p>
         </w:tc>
       </w:tr>
@@ -9340,14 +9368,14 @@
         <w:tc>
           <w:tcPr>
             <w:cnfStyle w:val="001000000000" w:firstRow="0" w:lastRow="0" w:firstColumn="1" w:lastColumn="0" w:oddVBand="0" w:evenVBand="0" w:oddHBand="0" w:evenHBand="0" w:firstRowFirstColumn="0" w:firstRowLastColumn="0" w:lastRowFirstColumn="0" w:lastRowLastColumn="0"/>
-            <w:tcW w:w="2733" w:type="dxa"/>
+            <w:tcW w:w="2694" w:type="dxa"/>
             <w:shd w:val="clear" w:color="auto" w:fill="BFBFBF" w:themeFill="background1" w:themeFillShade="BF"/>
           </w:tcPr>
           <w:p/>
         </w:tc>
         <w:tc>
           <w:tcPr>
-            <w:tcW w:w="2992" w:type="dxa"/>
+            <w:tcW w:w="2712" w:type="dxa"/>
             <w:shd w:val="clear" w:color="auto" w:fill="BFBFBF" w:themeFill="background1" w:themeFillShade="BF"/>
           </w:tcPr>
           <w:p>
@@ -9358,7 +9386,7 @@
         </w:tc>
         <w:tc>
           <w:tcPr>
-            <w:tcW w:w="1606" w:type="dxa"/>
+            <w:tcW w:w="1945" w:type="dxa"/>
             <w:shd w:val="clear" w:color="auto" w:fill="BFBFBF" w:themeFill="background1" w:themeFillShade="BF"/>
           </w:tcPr>
           <w:p>
@@ -9369,7 +9397,7 @@
         </w:tc>
         <w:tc>
           <w:tcPr>
-            <w:tcW w:w="1264" w:type="dxa"/>
+            <w:tcW w:w="1241" w:type="dxa"/>
             <w:shd w:val="clear" w:color="auto" w:fill="BFBFBF" w:themeFill="background1" w:themeFillShade="BF"/>
           </w:tcPr>
           <w:p>
@@ -9380,7 +9408,7 @@
         </w:tc>
         <w:tc>
           <w:tcPr>
-            <w:tcW w:w="2604" w:type="dxa"/>
+            <w:tcW w:w="3032" w:type="dxa"/>
             <w:shd w:val="clear" w:color="auto" w:fill="BFBFBF" w:themeFill="background1" w:themeFillShade="BF"/>
           </w:tcPr>
           <w:p>
@@ -9397,7 +9425,7 @@
         <w:tc>
           <w:tcPr>
             <w:cnfStyle w:val="001000000000" w:firstRow="0" w:lastRow="0" w:firstColumn="1" w:lastColumn="0" w:oddVBand="0" w:evenVBand="0" w:oddHBand="0" w:evenHBand="0" w:firstRowFirstColumn="0" w:firstRowLastColumn="0" w:lastRowFirstColumn="0" w:lastRowLastColumn="0"/>
-            <w:tcW w:w="2733" w:type="dxa"/>
+            <w:tcW w:w="2694" w:type="dxa"/>
             <w:shd w:val="clear" w:color="auto" w:fill="CAEDFB" w:themeFill="accent4" w:themeFillTint="33"/>
           </w:tcPr>
           <w:p>
@@ -9410,7 +9438,7 @@
         </w:tc>
         <w:tc>
           <w:tcPr>
-            <w:tcW w:w="2992" w:type="dxa"/>
+            <w:tcW w:w="2712" w:type="dxa"/>
             <w:shd w:val="clear" w:color="auto" w:fill="CAEDFB" w:themeFill="accent4" w:themeFillTint="33"/>
           </w:tcPr>
           <w:p>
@@ -9424,7 +9452,7 @@
         </w:tc>
         <w:tc>
           <w:tcPr>
-            <w:tcW w:w="1606" w:type="dxa"/>
+            <w:tcW w:w="1945" w:type="dxa"/>
             <w:shd w:val="clear" w:color="auto" w:fill="CAEDFB" w:themeFill="accent4" w:themeFillTint="33"/>
           </w:tcPr>
           <w:p>
@@ -9438,24 +9466,30 @@
         </w:tc>
         <w:tc>
           <w:tcPr>
-            <w:tcW w:w="1264" w:type="dxa"/>
+            <w:tcW w:w="1241" w:type="dxa"/>
             <w:shd w:val="clear" w:color="auto" w:fill="CAEDFB" w:themeFill="accent4" w:themeFillTint="33"/>
           </w:tcPr>
           <w:p>
             <w:pPr>
               <w:cnfStyle w:val="000000100000" w:firstRow="0" w:lastRow="0" w:firstColumn="0" w:lastColumn="0" w:oddVBand="0" w:evenVBand="0" w:oddHBand="1" w:evenHBand="0" w:firstRowFirstColumn="0" w:firstRowLastColumn="0" w:lastRowFirstColumn="0" w:lastRowLastColumn="0"/>
             </w:pPr>
-          </w:p>
-        </w:tc>
-        <w:tc>
-          <w:tcPr>
-            <w:tcW w:w="2604" w:type="dxa"/>
+            <w:r>
+              <w:t>11</w:t>
+            </w:r>
+          </w:p>
+        </w:tc>
+        <w:tc>
+          <w:tcPr>
+            <w:tcW w:w="3032" w:type="dxa"/>
             <w:shd w:val="clear" w:color="auto" w:fill="CAEDFB" w:themeFill="accent4" w:themeFillTint="33"/>
           </w:tcPr>
           <w:p>
             <w:pPr>
               <w:cnfStyle w:val="000000100000" w:firstRow="0" w:lastRow="0" w:firstColumn="0" w:lastColumn="0" w:oddVBand="0" w:evenVBand="0" w:oddHBand="1" w:evenHBand="0" w:firstRowFirstColumn="0" w:firstRowLastColumn="0" w:lastRowFirstColumn="0" w:lastRowLastColumn="0"/>
             </w:pPr>
+            <w:r>
+              <w:t>Identifiant, auto-incrémenté</w:t>
+            </w:r>
           </w:p>
         </w:tc>
       </w:tr>
@@ -9463,7 +9497,7 @@
         <w:tc>
           <w:tcPr>
             <w:cnfStyle w:val="001000000000" w:firstRow="0" w:lastRow="0" w:firstColumn="1" w:lastColumn="0" w:oddVBand="0" w:evenVBand="0" w:oddHBand="0" w:evenHBand="0" w:firstRowFirstColumn="0" w:firstRowLastColumn="0" w:lastRowFirstColumn="0" w:lastRowLastColumn="0"/>
-            <w:tcW w:w="2733" w:type="dxa"/>
+            <w:tcW w:w="2694" w:type="dxa"/>
             <w:shd w:val="clear" w:color="auto" w:fill="CAEDFB" w:themeFill="accent4" w:themeFillTint="33"/>
           </w:tcPr>
           <w:p>
@@ -9476,7 +9510,7 @@
         </w:tc>
         <w:tc>
           <w:tcPr>
-            <w:tcW w:w="2992" w:type="dxa"/>
+            <w:tcW w:w="2712" w:type="dxa"/>
             <w:shd w:val="clear" w:color="auto" w:fill="CAEDFB" w:themeFill="accent4" w:themeFillTint="33"/>
           </w:tcPr>
           <w:p>
@@ -9490,7 +9524,7 @@
         </w:tc>
         <w:tc>
           <w:tcPr>
-            <w:tcW w:w="1606" w:type="dxa"/>
+            <w:tcW w:w="1945" w:type="dxa"/>
             <w:shd w:val="clear" w:color="auto" w:fill="CAEDFB" w:themeFill="accent4" w:themeFillTint="33"/>
           </w:tcPr>
           <w:p>
@@ -9498,30 +9532,42 @@
               <w:cnfStyle w:val="000000000000" w:firstRow="0" w:lastRow="0" w:firstColumn="0" w:lastColumn="0" w:oddVBand="0" w:evenVBand="0" w:oddHBand="0" w:evenHBand="0" w:firstRowFirstColumn="0" w:firstRowLastColumn="0" w:lastRowFirstColumn="0" w:lastRowLastColumn="0"/>
             </w:pPr>
             <w:r>
-              <w:t>Alphabétique</w:t>
-            </w:r>
-          </w:p>
-        </w:tc>
-        <w:tc>
-          <w:tcPr>
-            <w:tcW w:w="1264" w:type="dxa"/>
+              <w:t>Alpha</w:t>
+            </w:r>
+            <w:r>
+              <w:t>numér</w:t>
+            </w:r>
+            <w:r>
+              <w:t>ique</w:t>
+            </w:r>
+          </w:p>
+        </w:tc>
+        <w:tc>
+          <w:tcPr>
+            <w:tcW w:w="1241" w:type="dxa"/>
             <w:shd w:val="clear" w:color="auto" w:fill="CAEDFB" w:themeFill="accent4" w:themeFillTint="33"/>
           </w:tcPr>
           <w:p>
             <w:pPr>
               <w:cnfStyle w:val="000000000000" w:firstRow="0" w:lastRow="0" w:firstColumn="0" w:lastColumn="0" w:oddVBand="0" w:evenVBand="0" w:oddHBand="0" w:evenHBand="0" w:firstRowFirstColumn="0" w:firstRowLastColumn="0" w:lastRowFirstColumn="0" w:lastRowLastColumn="0"/>
             </w:pPr>
-          </w:p>
-        </w:tc>
-        <w:tc>
-          <w:tcPr>
-            <w:tcW w:w="2604" w:type="dxa"/>
+            <w:r>
+              <w:t>255</w:t>
+            </w:r>
+          </w:p>
+        </w:tc>
+        <w:tc>
+          <w:tcPr>
+            <w:tcW w:w="3032" w:type="dxa"/>
             <w:shd w:val="clear" w:color="auto" w:fill="CAEDFB" w:themeFill="accent4" w:themeFillTint="33"/>
           </w:tcPr>
           <w:p>
             <w:pPr>
               <w:cnfStyle w:val="000000000000" w:firstRow="0" w:lastRow="0" w:firstColumn="0" w:lastColumn="0" w:oddVBand="0" w:evenVBand="0" w:oddHBand="0" w:evenHBand="0" w:firstRowFirstColumn="0" w:firstRowLastColumn="0" w:lastRowFirstColumn="0" w:lastRowLastColumn="0"/>
             </w:pPr>
+            <w:r>
+              <w:t>Obligatoire, &gt; 1 caractère</w:t>
+            </w:r>
           </w:p>
         </w:tc>
       </w:tr>
@@ -9532,7 +9578,7 @@
         <w:tc>
           <w:tcPr>
             <w:cnfStyle w:val="001000000000" w:firstRow="0" w:lastRow="0" w:firstColumn="1" w:lastColumn="0" w:oddVBand="0" w:evenVBand="0" w:oddHBand="0" w:evenHBand="0" w:firstRowFirstColumn="0" w:firstRowLastColumn="0" w:lastRowFirstColumn="0" w:lastRowLastColumn="0"/>
-            <w:tcW w:w="2733" w:type="dxa"/>
+            <w:tcW w:w="2694" w:type="dxa"/>
             <w:shd w:val="clear" w:color="auto" w:fill="CAEDFB" w:themeFill="accent4" w:themeFillTint="33"/>
           </w:tcPr>
           <w:p>
@@ -9545,7 +9591,7 @@
         </w:tc>
         <w:tc>
           <w:tcPr>
-            <w:tcW w:w="2992" w:type="dxa"/>
+            <w:tcW w:w="2712" w:type="dxa"/>
             <w:shd w:val="clear" w:color="auto" w:fill="CAEDFB" w:themeFill="accent4" w:themeFillTint="33"/>
           </w:tcPr>
           <w:p>
@@ -9559,35 +9605,50 @@
         </w:tc>
         <w:tc>
           <w:tcPr>
-            <w:tcW w:w="1606" w:type="dxa"/>
+            <w:tcW w:w="1945" w:type="dxa"/>
             <w:shd w:val="clear" w:color="auto" w:fill="CAEDFB" w:themeFill="accent4" w:themeFillTint="33"/>
           </w:tcPr>
           <w:p>
             <w:pPr>
               <w:cnfStyle w:val="000000100000" w:firstRow="0" w:lastRow="0" w:firstColumn="0" w:lastColumn="0" w:oddVBand="0" w:evenVBand="0" w:oddHBand="1" w:evenHBand="0" w:firstRowFirstColumn="0" w:firstRowLastColumn="0" w:lastRowFirstColumn="0" w:lastRowLastColumn="0"/>
             </w:pPr>
-          </w:p>
-        </w:tc>
-        <w:tc>
-          <w:tcPr>
-            <w:tcW w:w="1264" w:type="dxa"/>
+            <w:r>
+              <w:t>Numérique</w:t>
+            </w:r>
+          </w:p>
+        </w:tc>
+        <w:tc>
+          <w:tcPr>
+            <w:tcW w:w="1241" w:type="dxa"/>
             <w:shd w:val="clear" w:color="auto" w:fill="CAEDFB" w:themeFill="accent4" w:themeFillTint="33"/>
           </w:tcPr>
           <w:p>
             <w:pPr>
               <w:cnfStyle w:val="000000100000" w:firstRow="0" w:lastRow="0" w:firstColumn="0" w:lastColumn="0" w:oddVBand="0" w:evenVBand="0" w:oddHBand="1" w:evenHBand="0" w:firstRowFirstColumn="0" w:firstRowLastColumn="0" w:lastRowFirstColumn="0" w:lastRowLastColumn="0"/>
             </w:pPr>
-          </w:p>
-        </w:tc>
-        <w:tc>
-          <w:tcPr>
-            <w:tcW w:w="2604" w:type="dxa"/>
+            <w:r>
+              <w:t>3</w:t>
+            </w:r>
+          </w:p>
+        </w:tc>
+        <w:tc>
+          <w:tcPr>
+            <w:tcW w:w="3032" w:type="dxa"/>
             <w:shd w:val="clear" w:color="auto" w:fill="CAEDFB" w:themeFill="accent4" w:themeFillTint="33"/>
           </w:tcPr>
           <w:p>
             <w:pPr>
               <w:cnfStyle w:val="000000100000" w:firstRow="0" w:lastRow="0" w:firstColumn="0" w:lastColumn="0" w:oddVBand="0" w:evenVBand="0" w:oddHBand="1" w:evenHBand="0" w:firstRowFirstColumn="0" w:firstRowLastColumn="0" w:lastRowFirstColumn="0" w:lastRowLastColumn="0"/>
             </w:pPr>
+            <w:r>
+              <w:t xml:space="preserve">Obligatoire, &gt; </w:t>
+            </w:r>
+            <w:r>
+              <w:t>0</w:t>
+            </w:r>
+            <w:r>
+              <w:t>, &lt;=360</w:t>
+            </w:r>
           </w:p>
         </w:tc>
       </w:tr>
@@ -9595,14 +9656,14 @@
         <w:tc>
           <w:tcPr>
             <w:cnfStyle w:val="001000000000" w:firstRow="0" w:lastRow="0" w:firstColumn="1" w:lastColumn="0" w:oddVBand="0" w:evenVBand="0" w:oddHBand="0" w:evenHBand="0" w:firstRowFirstColumn="0" w:firstRowLastColumn="0" w:lastRowFirstColumn="0" w:lastRowLastColumn="0"/>
-            <w:tcW w:w="2733" w:type="dxa"/>
+            <w:tcW w:w="2694" w:type="dxa"/>
             <w:shd w:val="clear" w:color="auto" w:fill="BFBFBF" w:themeFill="background1" w:themeFillShade="BF"/>
           </w:tcPr>
           <w:p/>
         </w:tc>
         <w:tc>
           <w:tcPr>
-            <w:tcW w:w="2992" w:type="dxa"/>
+            <w:tcW w:w="2712" w:type="dxa"/>
             <w:shd w:val="clear" w:color="auto" w:fill="BFBFBF" w:themeFill="background1" w:themeFillShade="BF"/>
           </w:tcPr>
           <w:p>
@@ -9613,7 +9674,7 @@
         </w:tc>
         <w:tc>
           <w:tcPr>
-            <w:tcW w:w="1606" w:type="dxa"/>
+            <w:tcW w:w="1945" w:type="dxa"/>
             <w:shd w:val="clear" w:color="auto" w:fill="BFBFBF" w:themeFill="background1" w:themeFillShade="BF"/>
           </w:tcPr>
           <w:p>
@@ -9624,7 +9685,7 @@
         </w:tc>
         <w:tc>
           <w:tcPr>
-            <w:tcW w:w="1264" w:type="dxa"/>
+            <w:tcW w:w="1241" w:type="dxa"/>
             <w:shd w:val="clear" w:color="auto" w:fill="BFBFBF" w:themeFill="background1" w:themeFillShade="BF"/>
           </w:tcPr>
           <w:p>
@@ -9635,7 +9696,7 @@
         </w:tc>
         <w:tc>
           <w:tcPr>
-            <w:tcW w:w="2604" w:type="dxa"/>
+            <w:tcW w:w="3032" w:type="dxa"/>
             <w:shd w:val="clear" w:color="auto" w:fill="BFBFBF" w:themeFill="background1" w:themeFillShade="BF"/>
           </w:tcPr>
           <w:p>
@@ -9653,7 +9714,7 @@
         <w:tc>
           <w:tcPr>
             <w:cnfStyle w:val="001000000000" w:firstRow="0" w:lastRow="0" w:firstColumn="1" w:lastColumn="0" w:oddVBand="0" w:evenVBand="0" w:oddHBand="0" w:evenHBand="0" w:firstRowFirstColumn="0" w:firstRowLastColumn="0" w:lastRowFirstColumn="0" w:lastRowLastColumn="0"/>
-            <w:tcW w:w="2733" w:type="dxa"/>
+            <w:tcW w:w="2694" w:type="dxa"/>
             <w:shd w:val="clear" w:color="auto" w:fill="CCCCFF"/>
           </w:tcPr>
           <w:p>
@@ -9672,7 +9733,7 @@
         </w:tc>
         <w:tc>
           <w:tcPr>
-            <w:tcW w:w="2992" w:type="dxa"/>
+            <w:tcW w:w="2712" w:type="dxa"/>
             <w:shd w:val="clear" w:color="auto" w:fill="CCCCFF"/>
           </w:tcPr>
           <w:p>
@@ -9686,35 +9747,44 @@
         </w:tc>
         <w:tc>
           <w:tcPr>
-            <w:tcW w:w="1606" w:type="dxa"/>
+            <w:tcW w:w="1945" w:type="dxa"/>
             <w:shd w:val="clear" w:color="auto" w:fill="CCCCFF"/>
           </w:tcPr>
           <w:p>
             <w:pPr>
               <w:cnfStyle w:val="000000100000" w:firstRow="0" w:lastRow="0" w:firstColumn="0" w:lastColumn="0" w:oddVBand="0" w:evenVBand="0" w:oddHBand="1" w:evenHBand="0" w:firstRowFirstColumn="0" w:firstRowLastColumn="0" w:lastRowFirstColumn="0" w:lastRowLastColumn="0"/>
             </w:pPr>
-          </w:p>
-        </w:tc>
-        <w:tc>
-          <w:tcPr>
-            <w:tcW w:w="1264" w:type="dxa"/>
+            <w:r>
+              <w:t>Numérique</w:t>
+            </w:r>
+          </w:p>
+        </w:tc>
+        <w:tc>
+          <w:tcPr>
+            <w:tcW w:w="1241" w:type="dxa"/>
             <w:shd w:val="clear" w:color="auto" w:fill="CCCCFF"/>
           </w:tcPr>
           <w:p>
             <w:pPr>
               <w:cnfStyle w:val="000000100000" w:firstRow="0" w:lastRow="0" w:firstColumn="0" w:lastColumn="0" w:oddVBand="0" w:evenVBand="0" w:oddHBand="1" w:evenHBand="0" w:firstRowFirstColumn="0" w:firstRowLastColumn="0" w:lastRowFirstColumn="0" w:lastRowLastColumn="0"/>
             </w:pPr>
-          </w:p>
-        </w:tc>
-        <w:tc>
-          <w:tcPr>
-            <w:tcW w:w="2604" w:type="dxa"/>
+            <w:r>
+              <w:t>11</w:t>
+            </w:r>
+          </w:p>
+        </w:tc>
+        <w:tc>
+          <w:tcPr>
+            <w:tcW w:w="3032" w:type="dxa"/>
             <w:shd w:val="clear" w:color="auto" w:fill="CCCCFF"/>
           </w:tcPr>
           <w:p>
             <w:pPr>
               <w:cnfStyle w:val="000000100000" w:firstRow="0" w:lastRow="0" w:firstColumn="0" w:lastColumn="0" w:oddVBand="0" w:evenVBand="0" w:oddHBand="1" w:evenHBand="0" w:firstRowFirstColumn="0" w:firstRowLastColumn="0" w:lastRowFirstColumn="0" w:lastRowLastColumn="0"/>
             </w:pPr>
+            <w:r>
+              <w:t>Identifiant, auto-incrémenté</w:t>
+            </w:r>
           </w:p>
         </w:tc>
       </w:tr>
@@ -9722,7 +9792,7 @@
         <w:tc>
           <w:tcPr>
             <w:cnfStyle w:val="001000000000" w:firstRow="0" w:lastRow="0" w:firstColumn="1" w:lastColumn="0" w:oddVBand="0" w:evenVBand="0" w:oddHBand="0" w:evenHBand="0" w:firstRowFirstColumn="0" w:firstRowLastColumn="0" w:lastRowFirstColumn="0" w:lastRowLastColumn="0"/>
-            <w:tcW w:w="2733" w:type="dxa"/>
+            <w:tcW w:w="2694" w:type="dxa"/>
             <w:shd w:val="clear" w:color="auto" w:fill="CCCCFF"/>
           </w:tcPr>
           <w:p>
@@ -9735,46 +9805,66 @@
         </w:tc>
         <w:tc>
           <w:tcPr>
-            <w:tcW w:w="2992" w:type="dxa"/>
+            <w:tcW w:w="2712" w:type="dxa"/>
             <w:shd w:val="clear" w:color="auto" w:fill="CCCCFF"/>
           </w:tcPr>
           <w:p>
             <w:pPr>
               <w:cnfStyle w:val="000000000000" w:firstRow="0" w:lastRow="0" w:firstColumn="0" w:lastColumn="0" w:oddVBand="0" w:evenVBand="0" w:oddHBand="0" w:evenHBand="0" w:firstRowFirstColumn="0" w:firstRowLastColumn="0" w:lastRowFirstColumn="0" w:lastRowLastColumn="0"/>
             </w:pPr>
-          </w:p>
-        </w:tc>
-        <w:tc>
-          <w:tcPr>
-            <w:tcW w:w="1606" w:type="dxa"/>
+            <w:r>
+              <w:t xml:space="preserve">Version de la vidéo (en, </w:t>
+            </w:r>
+            <w:proofErr w:type="spellStart"/>
+            <w:r>
+              <w:t>fr</w:t>
+            </w:r>
+            <w:proofErr w:type="spellEnd"/>
+            <w:r>
+              <w:t>, es, de…)</w:t>
+            </w:r>
+          </w:p>
+        </w:tc>
+        <w:tc>
+          <w:tcPr>
+            <w:tcW w:w="1945" w:type="dxa"/>
             <w:shd w:val="clear" w:color="auto" w:fill="CCCCFF"/>
           </w:tcPr>
           <w:p>
             <w:pPr>
               <w:cnfStyle w:val="000000000000" w:firstRow="0" w:lastRow="0" w:firstColumn="0" w:lastColumn="0" w:oddVBand="0" w:evenVBand="0" w:oddHBand="0" w:evenHBand="0" w:firstRowFirstColumn="0" w:firstRowLastColumn="0" w:lastRowFirstColumn="0" w:lastRowLastColumn="0"/>
             </w:pPr>
-          </w:p>
-        </w:tc>
-        <w:tc>
-          <w:tcPr>
-            <w:tcW w:w="1264" w:type="dxa"/>
+            <w:r>
+              <w:t>Alphabétique</w:t>
+            </w:r>
+          </w:p>
+        </w:tc>
+        <w:tc>
+          <w:tcPr>
+            <w:tcW w:w="1241" w:type="dxa"/>
             <w:shd w:val="clear" w:color="auto" w:fill="CCCCFF"/>
           </w:tcPr>
           <w:p>
             <w:pPr>
               <w:cnfStyle w:val="000000000000" w:firstRow="0" w:lastRow="0" w:firstColumn="0" w:lastColumn="0" w:oddVBand="0" w:evenVBand="0" w:oddHBand="0" w:evenHBand="0" w:firstRowFirstColumn="0" w:firstRowLastColumn="0" w:lastRowFirstColumn="0" w:lastRowLastColumn="0"/>
             </w:pPr>
-          </w:p>
-        </w:tc>
-        <w:tc>
-          <w:tcPr>
-            <w:tcW w:w="2604" w:type="dxa"/>
+            <w:r>
+              <w:t>2</w:t>
+            </w:r>
+          </w:p>
+        </w:tc>
+        <w:tc>
+          <w:tcPr>
+            <w:tcW w:w="3032" w:type="dxa"/>
             <w:shd w:val="clear" w:color="auto" w:fill="CCCCFF"/>
           </w:tcPr>
           <w:p>
             <w:pPr>
               <w:cnfStyle w:val="000000000000" w:firstRow="0" w:lastRow="0" w:firstColumn="0" w:lastColumn="0" w:oddVBand="0" w:evenVBand="0" w:oddHBand="0" w:evenHBand="0" w:firstRowFirstColumn="0" w:firstRowLastColumn="0" w:lastRowFirstColumn="0" w:lastRowLastColumn="0"/>
             </w:pPr>
+            <w:r>
+              <w:t>Obligatoire, code ISO 3166 du pays</w:t>
+            </w:r>
           </w:p>
         </w:tc>
       </w:tr>
@@ -9785,54 +9875,48 @@
         <w:tc>
           <w:tcPr>
             <w:cnfStyle w:val="001000000000" w:firstRow="0" w:lastRow="0" w:firstColumn="1" w:lastColumn="0" w:oddVBand="0" w:evenVBand="0" w:oddHBand="0" w:evenHBand="0" w:firstRowFirstColumn="0" w:firstRowLastColumn="0" w:lastRowFirstColumn="0" w:lastRowLastColumn="0"/>
-            <w:tcW w:w="2733" w:type="dxa"/>
-            <w:shd w:val="clear" w:color="auto" w:fill="CCCCFF"/>
-          </w:tcPr>
-          <w:p>
-            <w:proofErr w:type="spellStart"/>
-            <w:r>
-              <w:t>Video_position_lecture</w:t>
-            </w:r>
-            <w:proofErr w:type="spellEnd"/>
-          </w:p>
-        </w:tc>
-        <w:tc>
-          <w:tcPr>
-            <w:tcW w:w="2992" w:type="dxa"/>
-            <w:shd w:val="clear" w:color="auto" w:fill="CCCCFF"/>
-          </w:tcPr>
-          <w:p>
-            <w:pPr>
-              <w:cnfStyle w:val="000000100000" w:firstRow="0" w:lastRow="0" w:firstColumn="0" w:lastColumn="0" w:oddVBand="0" w:evenVBand="0" w:oddHBand="1" w:evenHBand="0" w:firstRowFirstColumn="0" w:firstRowLastColumn="0" w:lastRowFirstColumn="0" w:lastRowLastColumn="0"/>
-            </w:pPr>
-          </w:p>
-        </w:tc>
-        <w:tc>
-          <w:tcPr>
-            <w:tcW w:w="1606" w:type="dxa"/>
-            <w:shd w:val="clear" w:color="auto" w:fill="CCCCFF"/>
-          </w:tcPr>
-          <w:p>
-            <w:pPr>
-              <w:cnfStyle w:val="000000100000" w:firstRow="0" w:lastRow="0" w:firstColumn="0" w:lastColumn="0" w:oddVBand="0" w:evenVBand="0" w:oddHBand="1" w:evenHBand="0" w:firstRowFirstColumn="0" w:firstRowLastColumn="0" w:lastRowFirstColumn="0" w:lastRowLastColumn="0"/>
-            </w:pPr>
-          </w:p>
-        </w:tc>
-        <w:tc>
-          <w:tcPr>
-            <w:tcW w:w="1264" w:type="dxa"/>
-            <w:shd w:val="clear" w:color="auto" w:fill="CCCCFF"/>
-          </w:tcPr>
-          <w:p>
-            <w:pPr>
-              <w:cnfStyle w:val="000000100000" w:firstRow="0" w:lastRow="0" w:firstColumn="0" w:lastColumn="0" w:oddVBand="0" w:evenVBand="0" w:oddHBand="1" w:evenHBand="0" w:firstRowFirstColumn="0" w:firstRowLastColumn="0" w:lastRowFirstColumn="0" w:lastRowLastColumn="0"/>
-            </w:pPr>
-          </w:p>
-        </w:tc>
-        <w:tc>
-          <w:tcPr>
-            <w:tcW w:w="2604" w:type="dxa"/>
-            <w:shd w:val="clear" w:color="auto" w:fill="CCCCFF"/>
+            <w:tcW w:w="2694" w:type="dxa"/>
+            <w:shd w:val="clear" w:color="auto" w:fill="BFBFBF" w:themeFill="background1" w:themeFillShade="BF"/>
+          </w:tcPr>
+          <w:p/>
+        </w:tc>
+        <w:tc>
+          <w:tcPr>
+            <w:tcW w:w="2712" w:type="dxa"/>
+            <w:shd w:val="clear" w:color="auto" w:fill="BFBFBF" w:themeFill="background1" w:themeFillShade="BF"/>
+          </w:tcPr>
+          <w:p>
+            <w:pPr>
+              <w:cnfStyle w:val="000000100000" w:firstRow="0" w:lastRow="0" w:firstColumn="0" w:lastColumn="0" w:oddVBand="0" w:evenVBand="0" w:oddHBand="1" w:evenHBand="0" w:firstRowFirstColumn="0" w:firstRowLastColumn="0" w:lastRowFirstColumn="0" w:lastRowLastColumn="0"/>
+            </w:pPr>
+          </w:p>
+        </w:tc>
+        <w:tc>
+          <w:tcPr>
+            <w:tcW w:w="1945" w:type="dxa"/>
+            <w:shd w:val="clear" w:color="auto" w:fill="BFBFBF" w:themeFill="background1" w:themeFillShade="BF"/>
+          </w:tcPr>
+          <w:p>
+            <w:pPr>
+              <w:cnfStyle w:val="000000100000" w:firstRow="0" w:lastRow="0" w:firstColumn="0" w:lastColumn="0" w:oddVBand="0" w:evenVBand="0" w:oddHBand="1" w:evenHBand="0" w:firstRowFirstColumn="0" w:firstRowLastColumn="0" w:lastRowFirstColumn="0" w:lastRowLastColumn="0"/>
+            </w:pPr>
+          </w:p>
+        </w:tc>
+        <w:tc>
+          <w:tcPr>
+            <w:tcW w:w="1241" w:type="dxa"/>
+            <w:shd w:val="clear" w:color="auto" w:fill="BFBFBF" w:themeFill="background1" w:themeFillShade="BF"/>
+          </w:tcPr>
+          <w:p>
+            <w:pPr>
+              <w:cnfStyle w:val="000000100000" w:firstRow="0" w:lastRow="0" w:firstColumn="0" w:lastColumn="0" w:oddVBand="0" w:evenVBand="0" w:oddHBand="1" w:evenHBand="0" w:firstRowFirstColumn="0" w:firstRowLastColumn="0" w:lastRowFirstColumn="0" w:lastRowLastColumn="0"/>
+            </w:pPr>
+          </w:p>
+        </w:tc>
+        <w:tc>
+          <w:tcPr>
+            <w:tcW w:w="3032" w:type="dxa"/>
+            <w:shd w:val="clear" w:color="auto" w:fill="BFBFBF" w:themeFill="background1" w:themeFillShade="BF"/>
           </w:tcPr>
           <w:p>
             <w:pPr>
@@ -9845,53 +9929,77 @@
         <w:tc>
           <w:tcPr>
             <w:cnfStyle w:val="001000000000" w:firstRow="0" w:lastRow="0" w:firstColumn="1" w:lastColumn="0" w:oddVBand="0" w:evenVBand="0" w:oddHBand="0" w:evenHBand="0" w:firstRowFirstColumn="0" w:firstRowLastColumn="0" w:lastRowFirstColumn="0" w:lastRowLastColumn="0"/>
-            <w:tcW w:w="2733" w:type="dxa"/>
-            <w:shd w:val="clear" w:color="auto" w:fill="BFBFBF" w:themeFill="background1" w:themeFillShade="BF"/>
-          </w:tcPr>
-          <w:p/>
-        </w:tc>
-        <w:tc>
-          <w:tcPr>
-            <w:tcW w:w="2992" w:type="dxa"/>
-            <w:shd w:val="clear" w:color="auto" w:fill="BFBFBF" w:themeFill="background1" w:themeFillShade="BF"/>
-          </w:tcPr>
-          <w:p>
-            <w:pPr>
-              <w:cnfStyle w:val="000000000000" w:firstRow="0" w:lastRow="0" w:firstColumn="0" w:lastColumn="0" w:oddVBand="0" w:evenVBand="0" w:oddHBand="0" w:evenHBand="0" w:firstRowFirstColumn="0" w:firstRowLastColumn="0" w:lastRowFirstColumn="0" w:lastRowLastColumn="0"/>
-            </w:pPr>
-          </w:p>
-        </w:tc>
-        <w:tc>
-          <w:tcPr>
-            <w:tcW w:w="1606" w:type="dxa"/>
-            <w:shd w:val="clear" w:color="auto" w:fill="BFBFBF" w:themeFill="background1" w:themeFillShade="BF"/>
-          </w:tcPr>
-          <w:p>
-            <w:pPr>
-              <w:cnfStyle w:val="000000000000" w:firstRow="0" w:lastRow="0" w:firstColumn="0" w:lastColumn="0" w:oddVBand="0" w:evenVBand="0" w:oddHBand="0" w:evenHBand="0" w:firstRowFirstColumn="0" w:firstRowLastColumn="0" w:lastRowFirstColumn="0" w:lastRowLastColumn="0"/>
-            </w:pPr>
-          </w:p>
-        </w:tc>
-        <w:tc>
-          <w:tcPr>
-            <w:tcW w:w="1264" w:type="dxa"/>
-            <w:shd w:val="clear" w:color="auto" w:fill="BFBFBF" w:themeFill="background1" w:themeFillShade="BF"/>
-          </w:tcPr>
-          <w:p>
-            <w:pPr>
-              <w:cnfStyle w:val="000000000000" w:firstRow="0" w:lastRow="0" w:firstColumn="0" w:lastColumn="0" w:oddVBand="0" w:evenVBand="0" w:oddHBand="0" w:evenHBand="0" w:firstRowFirstColumn="0" w:firstRowLastColumn="0" w:lastRowFirstColumn="0" w:lastRowLastColumn="0"/>
-            </w:pPr>
-          </w:p>
-        </w:tc>
-        <w:tc>
-          <w:tcPr>
-            <w:tcW w:w="2604" w:type="dxa"/>
-            <w:shd w:val="clear" w:color="auto" w:fill="BFBFBF" w:themeFill="background1" w:themeFillShade="BF"/>
-          </w:tcPr>
-          <w:p>
-            <w:pPr>
-              <w:cnfStyle w:val="000000000000" w:firstRow="0" w:lastRow="0" w:firstColumn="0" w:lastColumn="0" w:oddVBand="0" w:evenVBand="0" w:oddHBand="0" w:evenHBand="0" w:firstRowFirstColumn="0" w:firstRowLastColumn="0" w:lastRowFirstColumn="0" w:lastRowLastColumn="0"/>
-            </w:pPr>
+            <w:tcW w:w="2694" w:type="dxa"/>
+            <w:shd w:val="clear" w:color="auto" w:fill="F2CEED" w:themeFill="accent5" w:themeFillTint="33"/>
+          </w:tcPr>
+          <w:p>
+            <w:pPr>
+              <w:rPr>
+                <w:b w:val="0"/>
+                <w:bCs w:val="0"/>
+              </w:rPr>
+            </w:pPr>
+            <w:proofErr w:type="spellStart"/>
+            <w:r>
+              <w:t>Genre_id</w:t>
+            </w:r>
+            <w:proofErr w:type="spellEnd"/>
+          </w:p>
+        </w:tc>
+        <w:tc>
+          <w:tcPr>
+            <w:tcW w:w="2712" w:type="dxa"/>
+            <w:shd w:val="clear" w:color="auto" w:fill="F2CEED" w:themeFill="accent5" w:themeFillTint="33"/>
+          </w:tcPr>
+          <w:p>
+            <w:pPr>
+              <w:cnfStyle w:val="000000000000" w:firstRow="0" w:lastRow="0" w:firstColumn="0" w:lastColumn="0" w:oddVBand="0" w:evenVBand="0" w:oddHBand="0" w:evenHBand="0" w:firstRowFirstColumn="0" w:firstRowLastColumn="0" w:lastRowFirstColumn="0" w:lastRowLastColumn="0"/>
+            </w:pPr>
+            <w:r>
+              <w:t># du genre</w:t>
+            </w:r>
+          </w:p>
+        </w:tc>
+        <w:tc>
+          <w:tcPr>
+            <w:tcW w:w="1945" w:type="dxa"/>
+            <w:shd w:val="clear" w:color="auto" w:fill="F2CEED" w:themeFill="accent5" w:themeFillTint="33"/>
+          </w:tcPr>
+          <w:p>
+            <w:pPr>
+              <w:cnfStyle w:val="000000000000" w:firstRow="0" w:lastRow="0" w:firstColumn="0" w:lastColumn="0" w:oddVBand="0" w:evenVBand="0" w:oddHBand="0" w:evenHBand="0" w:firstRowFirstColumn="0" w:firstRowLastColumn="0" w:lastRowFirstColumn="0" w:lastRowLastColumn="0"/>
+            </w:pPr>
+            <w:r>
+              <w:t>Numérique</w:t>
+            </w:r>
+          </w:p>
+        </w:tc>
+        <w:tc>
+          <w:tcPr>
+            <w:tcW w:w="1241" w:type="dxa"/>
+            <w:shd w:val="clear" w:color="auto" w:fill="F2CEED" w:themeFill="accent5" w:themeFillTint="33"/>
+          </w:tcPr>
+          <w:p>
+            <w:pPr>
+              <w:cnfStyle w:val="000000000000" w:firstRow="0" w:lastRow="0" w:firstColumn="0" w:lastColumn="0" w:oddVBand="0" w:evenVBand="0" w:oddHBand="0" w:evenHBand="0" w:firstRowFirstColumn="0" w:firstRowLastColumn="0" w:lastRowFirstColumn="0" w:lastRowLastColumn="0"/>
+            </w:pPr>
+            <w:r>
+              <w:t>11</w:t>
+            </w:r>
+          </w:p>
+        </w:tc>
+        <w:tc>
+          <w:tcPr>
+            <w:tcW w:w="3032" w:type="dxa"/>
+            <w:shd w:val="clear" w:color="auto" w:fill="F2CEED" w:themeFill="accent5" w:themeFillTint="33"/>
+          </w:tcPr>
+          <w:p>
+            <w:pPr>
+              <w:cnfStyle w:val="000000000000" w:firstRow="0" w:lastRow="0" w:firstColumn="0" w:lastColumn="0" w:oddVBand="0" w:evenVBand="0" w:oddHBand="0" w:evenHBand="0" w:firstRowFirstColumn="0" w:firstRowLastColumn="0" w:lastRowFirstColumn="0" w:lastRowLastColumn="0"/>
+            </w:pPr>
+            <w:r>
+              <w:t>Identifiant, auto-incrémenté</w:t>
+            </w:r>
           </w:p>
         </w:tc>
       </w:tr>
@@ -9902,26 +10010,23 @@
         <w:tc>
           <w:tcPr>
             <w:cnfStyle w:val="001000000000" w:firstRow="0" w:lastRow="0" w:firstColumn="1" w:lastColumn="0" w:oddVBand="0" w:evenVBand="0" w:oddHBand="0" w:evenHBand="0" w:firstRowFirstColumn="0" w:firstRowLastColumn="0" w:lastRowFirstColumn="0" w:lastRowLastColumn="0"/>
-            <w:tcW w:w="2733" w:type="dxa"/>
+            <w:tcW w:w="2694" w:type="dxa"/>
             <w:shd w:val="clear" w:color="auto" w:fill="F2CEED" w:themeFill="accent5" w:themeFillTint="33"/>
           </w:tcPr>
           <w:p>
-            <w:pPr>
-              <w:rPr>
-                <w:b w:val="0"/>
-                <w:bCs w:val="0"/>
-              </w:rPr>
-            </w:pPr>
             <w:proofErr w:type="spellStart"/>
             <w:r>
-              <w:t>Genre_id</w:t>
+              <w:t>Genre_</w:t>
+            </w:r>
+            <w:r>
+              <w:t>nom</w:t>
             </w:r>
             <w:proofErr w:type="spellEnd"/>
           </w:p>
         </w:tc>
         <w:tc>
           <w:tcPr>
-            <w:tcW w:w="2992" w:type="dxa"/>
+            <w:tcW w:w="2712" w:type="dxa"/>
             <w:shd w:val="clear" w:color="auto" w:fill="F2CEED" w:themeFill="accent5" w:themeFillTint="33"/>
           </w:tcPr>
           <w:p>
@@ -9929,13 +10034,13 @@
               <w:cnfStyle w:val="000000100000" w:firstRow="0" w:lastRow="0" w:firstColumn="0" w:lastColumn="0" w:oddVBand="0" w:evenVBand="0" w:oddHBand="1" w:evenHBand="0" w:firstRowFirstColumn="0" w:firstRowLastColumn="0" w:lastRowFirstColumn="0" w:lastRowLastColumn="0"/>
             </w:pPr>
             <w:r>
-              <w:t># du genre</w:t>
-            </w:r>
-          </w:p>
-        </w:tc>
-        <w:tc>
-          <w:tcPr>
-            <w:tcW w:w="1606" w:type="dxa"/>
+              <w:t>Nom du genre</w:t>
+            </w:r>
+          </w:p>
+        </w:tc>
+        <w:tc>
+          <w:tcPr>
+            <w:tcW w:w="1945" w:type="dxa"/>
             <w:shd w:val="clear" w:color="auto" w:fill="F2CEED" w:themeFill="accent5" w:themeFillTint="33"/>
           </w:tcPr>
           <w:p>
@@ -9943,30 +10048,36 @@
               <w:cnfStyle w:val="000000100000" w:firstRow="0" w:lastRow="0" w:firstColumn="0" w:lastColumn="0" w:oddVBand="0" w:evenVBand="0" w:oddHBand="1" w:evenHBand="0" w:firstRowFirstColumn="0" w:firstRowLastColumn="0" w:lastRowFirstColumn="0" w:lastRowLastColumn="0"/>
             </w:pPr>
             <w:r>
-              <w:t>Numérique</w:t>
-            </w:r>
-          </w:p>
-        </w:tc>
-        <w:tc>
-          <w:tcPr>
-            <w:tcW w:w="1264" w:type="dxa"/>
+              <w:t>Alphabétique</w:t>
+            </w:r>
+          </w:p>
+        </w:tc>
+        <w:tc>
+          <w:tcPr>
+            <w:tcW w:w="1241" w:type="dxa"/>
             <w:shd w:val="clear" w:color="auto" w:fill="F2CEED" w:themeFill="accent5" w:themeFillTint="33"/>
           </w:tcPr>
           <w:p>
             <w:pPr>
               <w:cnfStyle w:val="000000100000" w:firstRow="0" w:lastRow="0" w:firstColumn="0" w:lastColumn="0" w:oddVBand="0" w:evenVBand="0" w:oddHBand="1" w:evenHBand="0" w:firstRowFirstColumn="0" w:firstRowLastColumn="0" w:lastRowFirstColumn="0" w:lastRowLastColumn="0"/>
             </w:pPr>
-          </w:p>
-        </w:tc>
-        <w:tc>
-          <w:tcPr>
-            <w:tcW w:w="2604" w:type="dxa"/>
+            <w:r>
+              <w:t>30</w:t>
+            </w:r>
+          </w:p>
+        </w:tc>
+        <w:tc>
+          <w:tcPr>
+            <w:tcW w:w="3032" w:type="dxa"/>
             <w:shd w:val="clear" w:color="auto" w:fill="F2CEED" w:themeFill="accent5" w:themeFillTint="33"/>
           </w:tcPr>
           <w:p>
             <w:pPr>
               <w:cnfStyle w:val="000000100000" w:firstRow="0" w:lastRow="0" w:firstColumn="0" w:lastColumn="0" w:oddVBand="0" w:evenVBand="0" w:oddHBand="1" w:evenHBand="0" w:firstRowFirstColumn="0" w:firstRowLastColumn="0" w:lastRowFirstColumn="0" w:lastRowLastColumn="0"/>
             </w:pPr>
+            <w:r>
+              <w:t>Obligatoire, unique</w:t>
+            </w:r>
           </w:p>
         </w:tc>
       </w:tr>
@@ -9974,51 +10085,42 @@
         <w:tc>
           <w:tcPr>
             <w:cnfStyle w:val="001000000000" w:firstRow="0" w:lastRow="0" w:firstColumn="1" w:lastColumn="0" w:oddVBand="0" w:evenVBand="0" w:oddHBand="0" w:evenHBand="0" w:firstRowFirstColumn="0" w:firstRowLastColumn="0" w:lastRowFirstColumn="0" w:lastRowLastColumn="0"/>
-            <w:tcW w:w="2733" w:type="dxa"/>
+            <w:tcW w:w="2694" w:type="dxa"/>
             <w:shd w:val="clear" w:color="auto" w:fill="F2CEED" w:themeFill="accent5" w:themeFillTint="33"/>
           </w:tcPr>
           <w:p>
             <w:proofErr w:type="spellStart"/>
             <w:r>
-              <w:t>Genre_</w:t>
-            </w:r>
-            <w:r>
-              <w:t>nom</w:t>
+              <w:t>Genre_public</w:t>
             </w:r>
             <w:proofErr w:type="spellEnd"/>
           </w:p>
         </w:tc>
         <w:tc>
           <w:tcPr>
-            <w:tcW w:w="2992" w:type="dxa"/>
+            <w:tcW w:w="2712" w:type="dxa"/>
             <w:shd w:val="clear" w:color="auto" w:fill="F2CEED" w:themeFill="accent5" w:themeFillTint="33"/>
           </w:tcPr>
           <w:p>
             <w:pPr>
               <w:cnfStyle w:val="000000000000" w:firstRow="0" w:lastRow="0" w:firstColumn="0" w:lastColumn="0" w:oddVBand="0" w:evenVBand="0" w:oddHBand="0" w:evenHBand="0" w:firstRowFirstColumn="0" w:firstRowLastColumn="0" w:lastRowFirstColumn="0" w:lastRowLastColumn="0"/>
             </w:pPr>
-            <w:r>
-              <w:t>Nom du genre</w:t>
-            </w:r>
-          </w:p>
-        </w:tc>
-        <w:tc>
-          <w:tcPr>
-            <w:tcW w:w="1606" w:type="dxa"/>
+          </w:p>
+        </w:tc>
+        <w:tc>
+          <w:tcPr>
+            <w:tcW w:w="1945" w:type="dxa"/>
             <w:shd w:val="clear" w:color="auto" w:fill="F2CEED" w:themeFill="accent5" w:themeFillTint="33"/>
           </w:tcPr>
           <w:p>
             <w:pPr>
               <w:cnfStyle w:val="000000000000" w:firstRow="0" w:lastRow="0" w:firstColumn="0" w:lastColumn="0" w:oddVBand="0" w:evenVBand="0" w:oddHBand="0" w:evenHBand="0" w:firstRowFirstColumn="0" w:firstRowLastColumn="0" w:lastRowFirstColumn="0" w:lastRowLastColumn="0"/>
             </w:pPr>
-            <w:r>
-              <w:t>Alphabétique</w:t>
-            </w:r>
-          </w:p>
-        </w:tc>
-        <w:tc>
-          <w:tcPr>
-            <w:tcW w:w="1264" w:type="dxa"/>
+          </w:p>
+        </w:tc>
+        <w:tc>
+          <w:tcPr>
+            <w:tcW w:w="1241" w:type="dxa"/>
             <w:shd w:val="clear" w:color="auto" w:fill="F2CEED" w:themeFill="accent5" w:themeFillTint="33"/>
           </w:tcPr>
           <w:p>
@@ -10029,7 +10131,7 @@
         </w:tc>
         <w:tc>
           <w:tcPr>
-            <w:tcW w:w="2604" w:type="dxa"/>
+            <w:tcW w:w="3032" w:type="dxa"/>
             <w:shd w:val="clear" w:color="auto" w:fill="F2CEED" w:themeFill="accent5" w:themeFillTint="33"/>
           </w:tcPr>
           <w:p>
@@ -10046,54 +10148,48 @@
         <w:tc>
           <w:tcPr>
             <w:cnfStyle w:val="001000000000" w:firstRow="0" w:lastRow="0" w:firstColumn="1" w:lastColumn="0" w:oddVBand="0" w:evenVBand="0" w:oddHBand="0" w:evenHBand="0" w:firstRowFirstColumn="0" w:firstRowLastColumn="0" w:lastRowFirstColumn="0" w:lastRowLastColumn="0"/>
-            <w:tcW w:w="2733" w:type="dxa"/>
-            <w:shd w:val="clear" w:color="auto" w:fill="F2CEED" w:themeFill="accent5" w:themeFillTint="33"/>
-          </w:tcPr>
-          <w:p>
-            <w:proofErr w:type="spellStart"/>
-            <w:r>
-              <w:t>Genre_public</w:t>
-            </w:r>
-            <w:proofErr w:type="spellEnd"/>
-          </w:p>
-        </w:tc>
-        <w:tc>
-          <w:tcPr>
-            <w:tcW w:w="2992" w:type="dxa"/>
-            <w:shd w:val="clear" w:color="auto" w:fill="F2CEED" w:themeFill="accent5" w:themeFillTint="33"/>
-          </w:tcPr>
-          <w:p>
-            <w:pPr>
-              <w:cnfStyle w:val="000000100000" w:firstRow="0" w:lastRow="0" w:firstColumn="0" w:lastColumn="0" w:oddVBand="0" w:evenVBand="0" w:oddHBand="1" w:evenHBand="0" w:firstRowFirstColumn="0" w:firstRowLastColumn="0" w:lastRowFirstColumn="0" w:lastRowLastColumn="0"/>
-            </w:pPr>
-          </w:p>
-        </w:tc>
-        <w:tc>
-          <w:tcPr>
-            <w:tcW w:w="1606" w:type="dxa"/>
-            <w:shd w:val="clear" w:color="auto" w:fill="F2CEED" w:themeFill="accent5" w:themeFillTint="33"/>
-          </w:tcPr>
-          <w:p>
-            <w:pPr>
-              <w:cnfStyle w:val="000000100000" w:firstRow="0" w:lastRow="0" w:firstColumn="0" w:lastColumn="0" w:oddVBand="0" w:evenVBand="0" w:oddHBand="1" w:evenHBand="0" w:firstRowFirstColumn="0" w:firstRowLastColumn="0" w:lastRowFirstColumn="0" w:lastRowLastColumn="0"/>
-            </w:pPr>
-          </w:p>
-        </w:tc>
-        <w:tc>
-          <w:tcPr>
-            <w:tcW w:w="1264" w:type="dxa"/>
-            <w:shd w:val="clear" w:color="auto" w:fill="F2CEED" w:themeFill="accent5" w:themeFillTint="33"/>
-          </w:tcPr>
-          <w:p>
-            <w:pPr>
-              <w:cnfStyle w:val="000000100000" w:firstRow="0" w:lastRow="0" w:firstColumn="0" w:lastColumn="0" w:oddVBand="0" w:evenVBand="0" w:oddHBand="1" w:evenHBand="0" w:firstRowFirstColumn="0" w:firstRowLastColumn="0" w:lastRowFirstColumn="0" w:lastRowLastColumn="0"/>
-            </w:pPr>
-          </w:p>
-        </w:tc>
-        <w:tc>
-          <w:tcPr>
-            <w:tcW w:w="2604" w:type="dxa"/>
-            <w:shd w:val="clear" w:color="auto" w:fill="F2CEED" w:themeFill="accent5" w:themeFillTint="33"/>
+            <w:tcW w:w="2694" w:type="dxa"/>
+            <w:shd w:val="clear" w:color="auto" w:fill="BFBFBF" w:themeFill="background1" w:themeFillShade="BF"/>
+          </w:tcPr>
+          <w:p/>
+        </w:tc>
+        <w:tc>
+          <w:tcPr>
+            <w:tcW w:w="2712" w:type="dxa"/>
+            <w:shd w:val="clear" w:color="auto" w:fill="BFBFBF" w:themeFill="background1" w:themeFillShade="BF"/>
+          </w:tcPr>
+          <w:p>
+            <w:pPr>
+              <w:cnfStyle w:val="000000100000" w:firstRow="0" w:lastRow="0" w:firstColumn="0" w:lastColumn="0" w:oddVBand="0" w:evenVBand="0" w:oddHBand="1" w:evenHBand="0" w:firstRowFirstColumn="0" w:firstRowLastColumn="0" w:lastRowFirstColumn="0" w:lastRowLastColumn="0"/>
+            </w:pPr>
+          </w:p>
+        </w:tc>
+        <w:tc>
+          <w:tcPr>
+            <w:tcW w:w="1945" w:type="dxa"/>
+            <w:shd w:val="clear" w:color="auto" w:fill="BFBFBF" w:themeFill="background1" w:themeFillShade="BF"/>
+          </w:tcPr>
+          <w:p>
+            <w:pPr>
+              <w:cnfStyle w:val="000000100000" w:firstRow="0" w:lastRow="0" w:firstColumn="0" w:lastColumn="0" w:oddVBand="0" w:evenVBand="0" w:oddHBand="1" w:evenHBand="0" w:firstRowFirstColumn="0" w:firstRowLastColumn="0" w:lastRowFirstColumn="0" w:lastRowLastColumn="0"/>
+            </w:pPr>
+          </w:p>
+        </w:tc>
+        <w:tc>
+          <w:tcPr>
+            <w:tcW w:w="1241" w:type="dxa"/>
+            <w:shd w:val="clear" w:color="auto" w:fill="BFBFBF" w:themeFill="background1" w:themeFillShade="BF"/>
+          </w:tcPr>
+          <w:p>
+            <w:pPr>
+              <w:cnfStyle w:val="000000100000" w:firstRow="0" w:lastRow="0" w:firstColumn="0" w:lastColumn="0" w:oddVBand="0" w:evenVBand="0" w:oddHBand="1" w:evenHBand="0" w:firstRowFirstColumn="0" w:firstRowLastColumn="0" w:lastRowFirstColumn="0" w:lastRowLastColumn="0"/>
+            </w:pPr>
+          </w:p>
+        </w:tc>
+        <w:tc>
+          <w:tcPr>
+            <w:tcW w:w="3032" w:type="dxa"/>
+            <w:shd w:val="clear" w:color="auto" w:fill="BFBFBF" w:themeFill="background1" w:themeFillShade="BF"/>
           </w:tcPr>
           <w:p>
             <w:pPr>
@@ -10106,53 +10202,76 @@
         <w:tc>
           <w:tcPr>
             <w:cnfStyle w:val="001000000000" w:firstRow="0" w:lastRow="0" w:firstColumn="1" w:lastColumn="0" w:oddVBand="0" w:evenVBand="0" w:oddHBand="0" w:evenHBand="0" w:firstRowFirstColumn="0" w:firstRowLastColumn="0" w:lastRowFirstColumn="0" w:lastRowLastColumn="0"/>
-            <w:tcW w:w="2733" w:type="dxa"/>
-            <w:shd w:val="clear" w:color="auto" w:fill="BFBFBF" w:themeFill="background1" w:themeFillShade="BF"/>
-          </w:tcPr>
-          <w:p/>
-        </w:tc>
-        <w:tc>
-          <w:tcPr>
-            <w:tcW w:w="2992" w:type="dxa"/>
-            <w:shd w:val="clear" w:color="auto" w:fill="BFBFBF" w:themeFill="background1" w:themeFillShade="BF"/>
-          </w:tcPr>
-          <w:p>
-            <w:pPr>
-              <w:cnfStyle w:val="000000000000" w:firstRow="0" w:lastRow="0" w:firstColumn="0" w:lastColumn="0" w:oddVBand="0" w:evenVBand="0" w:oddHBand="0" w:evenHBand="0" w:firstRowFirstColumn="0" w:firstRowLastColumn="0" w:lastRowFirstColumn="0" w:lastRowLastColumn="0"/>
-            </w:pPr>
-          </w:p>
-        </w:tc>
-        <w:tc>
-          <w:tcPr>
-            <w:tcW w:w="1606" w:type="dxa"/>
-            <w:shd w:val="clear" w:color="auto" w:fill="BFBFBF" w:themeFill="background1" w:themeFillShade="BF"/>
-          </w:tcPr>
-          <w:p>
-            <w:pPr>
-              <w:cnfStyle w:val="000000000000" w:firstRow="0" w:lastRow="0" w:firstColumn="0" w:lastColumn="0" w:oddVBand="0" w:evenVBand="0" w:oddHBand="0" w:evenHBand="0" w:firstRowFirstColumn="0" w:firstRowLastColumn="0" w:lastRowFirstColumn="0" w:lastRowLastColumn="0"/>
-            </w:pPr>
-          </w:p>
-        </w:tc>
-        <w:tc>
-          <w:tcPr>
-            <w:tcW w:w="1264" w:type="dxa"/>
-            <w:shd w:val="clear" w:color="auto" w:fill="BFBFBF" w:themeFill="background1" w:themeFillShade="BF"/>
-          </w:tcPr>
-          <w:p>
-            <w:pPr>
-              <w:cnfStyle w:val="000000000000" w:firstRow="0" w:lastRow="0" w:firstColumn="0" w:lastColumn="0" w:oddVBand="0" w:evenVBand="0" w:oddHBand="0" w:evenHBand="0" w:firstRowFirstColumn="0" w:firstRowLastColumn="0" w:lastRowFirstColumn="0" w:lastRowLastColumn="0"/>
-            </w:pPr>
-          </w:p>
-        </w:tc>
-        <w:tc>
-          <w:tcPr>
-            <w:tcW w:w="2604" w:type="dxa"/>
-            <w:shd w:val="clear" w:color="auto" w:fill="BFBFBF" w:themeFill="background1" w:themeFillShade="BF"/>
-          </w:tcPr>
-          <w:p>
-            <w:pPr>
-              <w:cnfStyle w:val="000000000000" w:firstRow="0" w:lastRow="0" w:firstColumn="0" w:lastColumn="0" w:oddVBand="0" w:evenVBand="0" w:oddHBand="0" w:evenHBand="0" w:firstRowFirstColumn="0" w:firstRowLastColumn="0" w:lastRowFirstColumn="0" w:lastRowLastColumn="0"/>
-            </w:pPr>
+            <w:tcW w:w="2694" w:type="dxa"/>
+            <w:shd w:val="clear" w:color="auto" w:fill="FAE2D5" w:themeFill="accent2" w:themeFillTint="33"/>
+          </w:tcPr>
+          <w:p>
+            <w:proofErr w:type="spellStart"/>
+            <w:proofErr w:type="gramStart"/>
+            <w:r>
+              <w:t>réalisateur</w:t>
+            </w:r>
+            <w:proofErr w:type="gramEnd"/>
+            <w:r>
+              <w:t>_id</w:t>
+            </w:r>
+            <w:proofErr w:type="spellEnd"/>
+          </w:p>
+        </w:tc>
+        <w:tc>
+          <w:tcPr>
+            <w:tcW w:w="2712" w:type="dxa"/>
+            <w:shd w:val="clear" w:color="auto" w:fill="FAE2D5" w:themeFill="accent2" w:themeFillTint="33"/>
+          </w:tcPr>
+          <w:p>
+            <w:pPr>
+              <w:cnfStyle w:val="000000000000" w:firstRow="0" w:lastRow="0" w:firstColumn="0" w:lastColumn="0" w:oddVBand="0" w:evenVBand="0" w:oddHBand="0" w:evenHBand="0" w:firstRowFirstColumn="0" w:firstRowLastColumn="0" w:lastRowFirstColumn="0" w:lastRowLastColumn="0"/>
+            </w:pPr>
+            <w:r>
+              <w:t># du réalisateur</w:t>
+            </w:r>
+          </w:p>
+        </w:tc>
+        <w:tc>
+          <w:tcPr>
+            <w:tcW w:w="1945" w:type="dxa"/>
+            <w:shd w:val="clear" w:color="auto" w:fill="FAE2D5" w:themeFill="accent2" w:themeFillTint="33"/>
+          </w:tcPr>
+          <w:p>
+            <w:pPr>
+              <w:cnfStyle w:val="000000000000" w:firstRow="0" w:lastRow="0" w:firstColumn="0" w:lastColumn="0" w:oddVBand="0" w:evenVBand="0" w:oddHBand="0" w:evenHBand="0" w:firstRowFirstColumn="0" w:firstRowLastColumn="0" w:lastRowFirstColumn="0" w:lastRowLastColumn="0"/>
+            </w:pPr>
+            <w:r>
+              <w:t>Numérique</w:t>
+            </w:r>
+          </w:p>
+        </w:tc>
+        <w:tc>
+          <w:tcPr>
+            <w:tcW w:w="1241" w:type="dxa"/>
+            <w:shd w:val="clear" w:color="auto" w:fill="FAE2D5" w:themeFill="accent2" w:themeFillTint="33"/>
+          </w:tcPr>
+          <w:p>
+            <w:pPr>
+              <w:cnfStyle w:val="000000000000" w:firstRow="0" w:lastRow="0" w:firstColumn="0" w:lastColumn="0" w:oddVBand="0" w:evenVBand="0" w:oddHBand="0" w:evenHBand="0" w:firstRowFirstColumn="0" w:firstRowLastColumn="0" w:lastRowFirstColumn="0" w:lastRowLastColumn="0"/>
+            </w:pPr>
+            <w:r>
+              <w:t>11</w:t>
+            </w:r>
+          </w:p>
+        </w:tc>
+        <w:tc>
+          <w:tcPr>
+            <w:tcW w:w="3032" w:type="dxa"/>
+            <w:shd w:val="clear" w:color="auto" w:fill="FAE2D5" w:themeFill="accent2" w:themeFillTint="33"/>
+          </w:tcPr>
+          <w:p>
+            <w:pPr>
+              <w:cnfStyle w:val="000000000000" w:firstRow="0" w:lastRow="0" w:firstColumn="0" w:lastColumn="0" w:oddVBand="0" w:evenVBand="0" w:oddHBand="0" w:evenHBand="0" w:firstRowFirstColumn="0" w:firstRowLastColumn="0" w:lastRowFirstColumn="0" w:lastRowLastColumn="0"/>
+            </w:pPr>
+            <w:r>
+              <w:t>Identifiant, auto-incrémenté</w:t>
+            </w:r>
           </w:p>
         </w:tc>
       </w:tr>
@@ -10163,7 +10282,7 @@
         <w:tc>
           <w:tcPr>
             <w:cnfStyle w:val="001000000000" w:firstRow="0" w:lastRow="0" w:firstColumn="1" w:lastColumn="0" w:oddVBand="0" w:evenVBand="0" w:oddHBand="0" w:evenHBand="0" w:firstRowFirstColumn="0" w:firstRowLastColumn="0" w:lastRowFirstColumn="0" w:lastRowLastColumn="0"/>
-            <w:tcW w:w="2733" w:type="dxa"/>
+            <w:tcW w:w="2694" w:type="dxa"/>
             <w:shd w:val="clear" w:color="auto" w:fill="FAE2D5" w:themeFill="accent2" w:themeFillTint="33"/>
           </w:tcPr>
           <w:p>
@@ -10174,14 +10293,17 @@
             </w:r>
             <w:proofErr w:type="gramEnd"/>
             <w:r>
-              <w:t>_id</w:t>
+              <w:t>_</w:t>
+            </w:r>
+            <w:r>
+              <w:t>nom</w:t>
             </w:r>
             <w:proofErr w:type="spellEnd"/>
           </w:p>
         </w:tc>
         <w:tc>
           <w:tcPr>
-            <w:tcW w:w="2992" w:type="dxa"/>
+            <w:tcW w:w="2712" w:type="dxa"/>
             <w:shd w:val="clear" w:color="auto" w:fill="FAE2D5" w:themeFill="accent2" w:themeFillTint="33"/>
           </w:tcPr>
           <w:p>
@@ -10189,13 +10311,13 @@
               <w:cnfStyle w:val="000000100000" w:firstRow="0" w:lastRow="0" w:firstColumn="0" w:lastColumn="0" w:oddVBand="0" w:evenVBand="0" w:oddHBand="1" w:evenHBand="0" w:firstRowFirstColumn="0" w:firstRowLastColumn="0" w:lastRowFirstColumn="0" w:lastRowLastColumn="0"/>
             </w:pPr>
             <w:r>
-              <w:t># du réalisateur</w:t>
-            </w:r>
-          </w:p>
-        </w:tc>
-        <w:tc>
-          <w:tcPr>
-            <w:tcW w:w="1606" w:type="dxa"/>
+              <w:t>Nom du réalisateur</w:t>
+            </w:r>
+          </w:p>
+        </w:tc>
+        <w:tc>
+          <w:tcPr>
+            <w:tcW w:w="1945" w:type="dxa"/>
             <w:shd w:val="clear" w:color="auto" w:fill="FAE2D5" w:themeFill="accent2" w:themeFillTint="33"/>
           </w:tcPr>
           <w:p>
@@ -10203,30 +10325,36 @@
               <w:cnfStyle w:val="000000100000" w:firstRow="0" w:lastRow="0" w:firstColumn="0" w:lastColumn="0" w:oddVBand="0" w:evenVBand="0" w:oddHBand="1" w:evenHBand="0" w:firstRowFirstColumn="0" w:firstRowLastColumn="0" w:lastRowFirstColumn="0" w:lastRowLastColumn="0"/>
             </w:pPr>
             <w:r>
-              <w:t>Numérique</w:t>
-            </w:r>
-          </w:p>
-        </w:tc>
-        <w:tc>
-          <w:tcPr>
-            <w:tcW w:w="1264" w:type="dxa"/>
+              <w:t>Alphabétique</w:t>
+            </w:r>
+          </w:p>
+        </w:tc>
+        <w:tc>
+          <w:tcPr>
+            <w:tcW w:w="1241" w:type="dxa"/>
             <w:shd w:val="clear" w:color="auto" w:fill="FAE2D5" w:themeFill="accent2" w:themeFillTint="33"/>
           </w:tcPr>
           <w:p>
             <w:pPr>
               <w:cnfStyle w:val="000000100000" w:firstRow="0" w:lastRow="0" w:firstColumn="0" w:lastColumn="0" w:oddVBand="0" w:evenVBand="0" w:oddHBand="1" w:evenHBand="0" w:firstRowFirstColumn="0" w:firstRowLastColumn="0" w:lastRowFirstColumn="0" w:lastRowLastColumn="0"/>
             </w:pPr>
-          </w:p>
-        </w:tc>
-        <w:tc>
-          <w:tcPr>
-            <w:tcW w:w="2604" w:type="dxa"/>
+            <w:r>
+              <w:t>100</w:t>
+            </w:r>
+          </w:p>
+        </w:tc>
+        <w:tc>
+          <w:tcPr>
+            <w:tcW w:w="3032" w:type="dxa"/>
             <w:shd w:val="clear" w:color="auto" w:fill="FAE2D5" w:themeFill="accent2" w:themeFillTint="33"/>
           </w:tcPr>
           <w:p>
             <w:pPr>
               <w:cnfStyle w:val="000000100000" w:firstRow="0" w:lastRow="0" w:firstColumn="0" w:lastColumn="0" w:oddVBand="0" w:evenVBand="0" w:oddHBand="1" w:evenHBand="0" w:firstRowFirstColumn="0" w:firstRowLastColumn="0" w:lastRowFirstColumn="0" w:lastRowLastColumn="0"/>
             </w:pPr>
+            <w:r>
+              <w:t>Obligatoire, &gt; 1 caractère</w:t>
+            </w:r>
           </w:p>
         </w:tc>
       </w:tr>
@@ -10234,28 +10362,20 @@
         <w:tc>
           <w:tcPr>
             <w:cnfStyle w:val="001000000000" w:firstRow="0" w:lastRow="0" w:firstColumn="1" w:lastColumn="0" w:oddVBand="0" w:evenVBand="0" w:oddHBand="0" w:evenHBand="0" w:firstRowFirstColumn="0" w:firstRowLastColumn="0" w:lastRowFirstColumn="0" w:lastRowLastColumn="0"/>
-            <w:tcW w:w="2733" w:type="dxa"/>
+            <w:tcW w:w="2694" w:type="dxa"/>
             <w:shd w:val="clear" w:color="auto" w:fill="FAE2D5" w:themeFill="accent2" w:themeFillTint="33"/>
           </w:tcPr>
           <w:p>
             <w:proofErr w:type="spellStart"/>
-            <w:proofErr w:type="gramStart"/>
-            <w:r>
-              <w:t>réalisateur</w:t>
-            </w:r>
-            <w:proofErr w:type="gramEnd"/>
-            <w:r>
-              <w:t>_</w:t>
-            </w:r>
-            <w:r>
-              <w:t>nom</w:t>
+            <w:r>
+              <w:t>Réalisaqteur_prénom</w:t>
             </w:r>
             <w:proofErr w:type="spellEnd"/>
           </w:p>
         </w:tc>
         <w:tc>
           <w:tcPr>
-            <w:tcW w:w="2992" w:type="dxa"/>
+            <w:tcW w:w="2712" w:type="dxa"/>
             <w:shd w:val="clear" w:color="auto" w:fill="FAE2D5" w:themeFill="accent2" w:themeFillTint="33"/>
           </w:tcPr>
           <w:p>
@@ -10263,13 +10383,13 @@
               <w:cnfStyle w:val="000000000000" w:firstRow="0" w:lastRow="0" w:firstColumn="0" w:lastColumn="0" w:oddVBand="0" w:evenVBand="0" w:oddHBand="0" w:evenHBand="0" w:firstRowFirstColumn="0" w:firstRowLastColumn="0" w:lastRowFirstColumn="0" w:lastRowLastColumn="0"/>
             </w:pPr>
             <w:r>
-              <w:t>Nom du réalisateur</w:t>
-            </w:r>
-          </w:p>
-        </w:tc>
-        <w:tc>
-          <w:tcPr>
-            <w:tcW w:w="1606" w:type="dxa"/>
+              <w:t>Prénom du réalisateur</w:t>
+            </w:r>
+          </w:p>
+        </w:tc>
+        <w:tc>
+          <w:tcPr>
+            <w:tcW w:w="1945" w:type="dxa"/>
             <w:shd w:val="clear" w:color="auto" w:fill="FAE2D5" w:themeFill="accent2" w:themeFillTint="33"/>
           </w:tcPr>
           <w:p>
@@ -10283,24 +10403,30 @@
         </w:tc>
         <w:tc>
           <w:tcPr>
-            <w:tcW w:w="1264" w:type="dxa"/>
+            <w:tcW w:w="1241" w:type="dxa"/>
             <w:shd w:val="clear" w:color="auto" w:fill="FAE2D5" w:themeFill="accent2" w:themeFillTint="33"/>
           </w:tcPr>
           <w:p>
             <w:pPr>
               <w:cnfStyle w:val="000000000000" w:firstRow="0" w:lastRow="0" w:firstColumn="0" w:lastColumn="0" w:oddVBand="0" w:evenVBand="0" w:oddHBand="0" w:evenHBand="0" w:firstRowFirstColumn="0" w:firstRowLastColumn="0" w:lastRowFirstColumn="0" w:lastRowLastColumn="0"/>
             </w:pPr>
-          </w:p>
-        </w:tc>
-        <w:tc>
-          <w:tcPr>
-            <w:tcW w:w="2604" w:type="dxa"/>
+            <w:r>
+              <w:t>100</w:t>
+            </w:r>
+          </w:p>
+        </w:tc>
+        <w:tc>
+          <w:tcPr>
+            <w:tcW w:w="3032" w:type="dxa"/>
             <w:shd w:val="clear" w:color="auto" w:fill="FAE2D5" w:themeFill="accent2" w:themeFillTint="33"/>
           </w:tcPr>
           <w:p>
             <w:pPr>
               <w:cnfStyle w:val="000000000000" w:firstRow="0" w:lastRow="0" w:firstColumn="0" w:lastColumn="0" w:oddVBand="0" w:evenVBand="0" w:oddHBand="0" w:evenHBand="0" w:firstRowFirstColumn="0" w:firstRowLastColumn="0" w:lastRowFirstColumn="0" w:lastRowLastColumn="0"/>
             </w:pPr>
+            <w:r>
+              <w:t>Obligatoire, &gt; 1 caractère</w:t>
+            </w:r>
           </w:p>
         </w:tc>
       </w:tr>
@@ -10311,60 +10437,48 @@
         <w:tc>
           <w:tcPr>
             <w:cnfStyle w:val="001000000000" w:firstRow="0" w:lastRow="0" w:firstColumn="1" w:lastColumn="0" w:oddVBand="0" w:evenVBand="0" w:oddHBand="0" w:evenHBand="0" w:firstRowFirstColumn="0" w:firstRowLastColumn="0" w:lastRowFirstColumn="0" w:lastRowLastColumn="0"/>
-            <w:tcW w:w="2733" w:type="dxa"/>
-            <w:shd w:val="clear" w:color="auto" w:fill="FAE2D5" w:themeFill="accent2" w:themeFillTint="33"/>
-          </w:tcPr>
-          <w:p>
-            <w:proofErr w:type="spellStart"/>
-            <w:r>
-              <w:t>Réalisaqteur_prénom</w:t>
-            </w:r>
-            <w:proofErr w:type="spellEnd"/>
-          </w:p>
-        </w:tc>
-        <w:tc>
-          <w:tcPr>
-            <w:tcW w:w="2992" w:type="dxa"/>
-            <w:shd w:val="clear" w:color="auto" w:fill="FAE2D5" w:themeFill="accent2" w:themeFillTint="33"/>
-          </w:tcPr>
-          <w:p>
-            <w:pPr>
-              <w:cnfStyle w:val="000000100000" w:firstRow="0" w:lastRow="0" w:firstColumn="0" w:lastColumn="0" w:oddVBand="0" w:evenVBand="0" w:oddHBand="1" w:evenHBand="0" w:firstRowFirstColumn="0" w:firstRowLastColumn="0" w:lastRowFirstColumn="0" w:lastRowLastColumn="0"/>
-            </w:pPr>
-            <w:r>
-              <w:t>Prénom du réalisateur</w:t>
-            </w:r>
-          </w:p>
-        </w:tc>
-        <w:tc>
-          <w:tcPr>
-            <w:tcW w:w="1606" w:type="dxa"/>
-            <w:shd w:val="clear" w:color="auto" w:fill="FAE2D5" w:themeFill="accent2" w:themeFillTint="33"/>
-          </w:tcPr>
-          <w:p>
-            <w:pPr>
-              <w:cnfStyle w:val="000000100000" w:firstRow="0" w:lastRow="0" w:firstColumn="0" w:lastColumn="0" w:oddVBand="0" w:evenVBand="0" w:oddHBand="1" w:evenHBand="0" w:firstRowFirstColumn="0" w:firstRowLastColumn="0" w:lastRowFirstColumn="0" w:lastRowLastColumn="0"/>
-            </w:pPr>
-            <w:r>
-              <w:t>Alphabétique</w:t>
-            </w:r>
-          </w:p>
-        </w:tc>
-        <w:tc>
-          <w:tcPr>
-            <w:tcW w:w="1264" w:type="dxa"/>
-            <w:shd w:val="clear" w:color="auto" w:fill="FAE2D5" w:themeFill="accent2" w:themeFillTint="33"/>
-          </w:tcPr>
-          <w:p>
-            <w:pPr>
-              <w:cnfStyle w:val="000000100000" w:firstRow="0" w:lastRow="0" w:firstColumn="0" w:lastColumn="0" w:oddVBand="0" w:evenVBand="0" w:oddHBand="1" w:evenHBand="0" w:firstRowFirstColumn="0" w:firstRowLastColumn="0" w:lastRowFirstColumn="0" w:lastRowLastColumn="0"/>
-            </w:pPr>
-          </w:p>
-        </w:tc>
-        <w:tc>
-          <w:tcPr>
-            <w:tcW w:w="2604" w:type="dxa"/>
-            <w:shd w:val="clear" w:color="auto" w:fill="FAE2D5" w:themeFill="accent2" w:themeFillTint="33"/>
+            <w:tcW w:w="2694" w:type="dxa"/>
+            <w:shd w:val="clear" w:color="auto" w:fill="BFBFBF" w:themeFill="background1" w:themeFillShade="BF"/>
+          </w:tcPr>
+          <w:p/>
+        </w:tc>
+        <w:tc>
+          <w:tcPr>
+            <w:tcW w:w="2712" w:type="dxa"/>
+            <w:shd w:val="clear" w:color="auto" w:fill="BFBFBF" w:themeFill="background1" w:themeFillShade="BF"/>
+          </w:tcPr>
+          <w:p>
+            <w:pPr>
+              <w:cnfStyle w:val="000000100000" w:firstRow="0" w:lastRow="0" w:firstColumn="0" w:lastColumn="0" w:oddVBand="0" w:evenVBand="0" w:oddHBand="1" w:evenHBand="0" w:firstRowFirstColumn="0" w:firstRowLastColumn="0" w:lastRowFirstColumn="0" w:lastRowLastColumn="0"/>
+            </w:pPr>
+          </w:p>
+        </w:tc>
+        <w:tc>
+          <w:tcPr>
+            <w:tcW w:w="1945" w:type="dxa"/>
+            <w:shd w:val="clear" w:color="auto" w:fill="BFBFBF" w:themeFill="background1" w:themeFillShade="BF"/>
+          </w:tcPr>
+          <w:p>
+            <w:pPr>
+              <w:cnfStyle w:val="000000100000" w:firstRow="0" w:lastRow="0" w:firstColumn="0" w:lastColumn="0" w:oddVBand="0" w:evenVBand="0" w:oddHBand="1" w:evenHBand="0" w:firstRowFirstColumn="0" w:firstRowLastColumn="0" w:lastRowFirstColumn="0" w:lastRowLastColumn="0"/>
+            </w:pPr>
+          </w:p>
+        </w:tc>
+        <w:tc>
+          <w:tcPr>
+            <w:tcW w:w="1241" w:type="dxa"/>
+            <w:shd w:val="clear" w:color="auto" w:fill="BFBFBF" w:themeFill="background1" w:themeFillShade="BF"/>
+          </w:tcPr>
+          <w:p>
+            <w:pPr>
+              <w:cnfStyle w:val="000000100000" w:firstRow="0" w:lastRow="0" w:firstColumn="0" w:lastColumn="0" w:oddVBand="0" w:evenVBand="0" w:oddHBand="1" w:evenHBand="0" w:firstRowFirstColumn="0" w:firstRowLastColumn="0" w:lastRowFirstColumn="0" w:lastRowLastColumn="0"/>
+            </w:pPr>
+          </w:p>
+        </w:tc>
+        <w:tc>
+          <w:tcPr>
+            <w:tcW w:w="3032" w:type="dxa"/>
+            <w:shd w:val="clear" w:color="auto" w:fill="BFBFBF" w:themeFill="background1" w:themeFillShade="BF"/>
           </w:tcPr>
           <w:p>
             <w:pPr>
@@ -10377,53 +10491,71 @@
         <w:tc>
           <w:tcPr>
             <w:cnfStyle w:val="001000000000" w:firstRow="0" w:lastRow="0" w:firstColumn="1" w:lastColumn="0" w:oddVBand="0" w:evenVBand="0" w:oddHBand="0" w:evenHBand="0" w:firstRowFirstColumn="0" w:firstRowLastColumn="0" w:lastRowFirstColumn="0" w:lastRowLastColumn="0"/>
-            <w:tcW w:w="2733" w:type="dxa"/>
-            <w:shd w:val="clear" w:color="auto" w:fill="BFBFBF" w:themeFill="background1" w:themeFillShade="BF"/>
-          </w:tcPr>
-          <w:p/>
-        </w:tc>
-        <w:tc>
-          <w:tcPr>
-            <w:tcW w:w="2992" w:type="dxa"/>
-            <w:shd w:val="clear" w:color="auto" w:fill="BFBFBF" w:themeFill="background1" w:themeFillShade="BF"/>
-          </w:tcPr>
-          <w:p>
-            <w:pPr>
-              <w:cnfStyle w:val="000000000000" w:firstRow="0" w:lastRow="0" w:firstColumn="0" w:lastColumn="0" w:oddVBand="0" w:evenVBand="0" w:oddHBand="0" w:evenHBand="0" w:firstRowFirstColumn="0" w:firstRowLastColumn="0" w:lastRowFirstColumn="0" w:lastRowLastColumn="0"/>
-            </w:pPr>
-          </w:p>
-        </w:tc>
-        <w:tc>
-          <w:tcPr>
-            <w:tcW w:w="1606" w:type="dxa"/>
-            <w:shd w:val="clear" w:color="auto" w:fill="BFBFBF" w:themeFill="background1" w:themeFillShade="BF"/>
-          </w:tcPr>
-          <w:p>
-            <w:pPr>
-              <w:cnfStyle w:val="000000000000" w:firstRow="0" w:lastRow="0" w:firstColumn="0" w:lastColumn="0" w:oddVBand="0" w:evenVBand="0" w:oddHBand="0" w:evenHBand="0" w:firstRowFirstColumn="0" w:firstRowLastColumn="0" w:lastRowFirstColumn="0" w:lastRowLastColumn="0"/>
-            </w:pPr>
-          </w:p>
-        </w:tc>
-        <w:tc>
-          <w:tcPr>
-            <w:tcW w:w="1264" w:type="dxa"/>
-            <w:shd w:val="clear" w:color="auto" w:fill="BFBFBF" w:themeFill="background1" w:themeFillShade="BF"/>
-          </w:tcPr>
-          <w:p>
-            <w:pPr>
-              <w:cnfStyle w:val="000000000000" w:firstRow="0" w:lastRow="0" w:firstColumn="0" w:lastColumn="0" w:oddVBand="0" w:evenVBand="0" w:oddHBand="0" w:evenHBand="0" w:firstRowFirstColumn="0" w:firstRowLastColumn="0" w:lastRowFirstColumn="0" w:lastRowLastColumn="0"/>
-            </w:pPr>
-          </w:p>
-        </w:tc>
-        <w:tc>
-          <w:tcPr>
-            <w:tcW w:w="2604" w:type="dxa"/>
-            <w:shd w:val="clear" w:color="auto" w:fill="BFBFBF" w:themeFill="background1" w:themeFillShade="BF"/>
-          </w:tcPr>
-          <w:p>
-            <w:pPr>
-              <w:cnfStyle w:val="000000000000" w:firstRow="0" w:lastRow="0" w:firstColumn="0" w:lastColumn="0" w:oddVBand="0" w:evenVBand="0" w:oddHBand="0" w:evenHBand="0" w:firstRowFirstColumn="0" w:firstRowLastColumn="0" w:lastRowFirstColumn="0" w:lastRowLastColumn="0"/>
-            </w:pPr>
+            <w:tcW w:w="2694" w:type="dxa"/>
+            <w:shd w:val="clear" w:color="auto" w:fill="C1F0C7" w:themeFill="accent3" w:themeFillTint="33"/>
+          </w:tcPr>
+          <w:p>
+            <w:proofErr w:type="spellStart"/>
+            <w:r>
+              <w:t>Acteur_id</w:t>
+            </w:r>
+            <w:proofErr w:type="spellEnd"/>
+          </w:p>
+        </w:tc>
+        <w:tc>
+          <w:tcPr>
+            <w:tcW w:w="2712" w:type="dxa"/>
+            <w:shd w:val="clear" w:color="auto" w:fill="C1F0C7" w:themeFill="accent3" w:themeFillTint="33"/>
+          </w:tcPr>
+          <w:p>
+            <w:pPr>
+              <w:cnfStyle w:val="000000000000" w:firstRow="0" w:lastRow="0" w:firstColumn="0" w:lastColumn="0" w:oddVBand="0" w:evenVBand="0" w:oddHBand="0" w:evenHBand="0" w:firstRowFirstColumn="0" w:firstRowLastColumn="0" w:lastRowFirstColumn="0" w:lastRowLastColumn="0"/>
+            </w:pPr>
+            <w:r>
+              <w:t># de l’acteur</w:t>
+            </w:r>
+          </w:p>
+        </w:tc>
+        <w:tc>
+          <w:tcPr>
+            <w:tcW w:w="1945" w:type="dxa"/>
+            <w:shd w:val="clear" w:color="auto" w:fill="C1F0C7" w:themeFill="accent3" w:themeFillTint="33"/>
+          </w:tcPr>
+          <w:p>
+            <w:pPr>
+              <w:cnfStyle w:val="000000000000" w:firstRow="0" w:lastRow="0" w:firstColumn="0" w:lastColumn="0" w:oddVBand="0" w:evenVBand="0" w:oddHBand="0" w:evenHBand="0" w:firstRowFirstColumn="0" w:firstRowLastColumn="0" w:lastRowFirstColumn="0" w:lastRowLastColumn="0"/>
+            </w:pPr>
+            <w:r>
+              <w:t>Numérique</w:t>
+            </w:r>
+          </w:p>
+        </w:tc>
+        <w:tc>
+          <w:tcPr>
+            <w:tcW w:w="1241" w:type="dxa"/>
+            <w:shd w:val="clear" w:color="auto" w:fill="C1F0C7" w:themeFill="accent3" w:themeFillTint="33"/>
+          </w:tcPr>
+          <w:p>
+            <w:pPr>
+              <w:cnfStyle w:val="000000000000" w:firstRow="0" w:lastRow="0" w:firstColumn="0" w:lastColumn="0" w:oddVBand="0" w:evenVBand="0" w:oddHBand="0" w:evenHBand="0" w:firstRowFirstColumn="0" w:firstRowLastColumn="0" w:lastRowFirstColumn="0" w:lastRowLastColumn="0"/>
+            </w:pPr>
+            <w:r>
+              <w:t>11</w:t>
+            </w:r>
+          </w:p>
+        </w:tc>
+        <w:tc>
+          <w:tcPr>
+            <w:tcW w:w="3032" w:type="dxa"/>
+            <w:shd w:val="clear" w:color="auto" w:fill="C1F0C7" w:themeFill="accent3" w:themeFillTint="33"/>
+          </w:tcPr>
+          <w:p>
+            <w:pPr>
+              <w:cnfStyle w:val="000000000000" w:firstRow="0" w:lastRow="0" w:firstColumn="0" w:lastColumn="0" w:oddVBand="0" w:evenVBand="0" w:oddHBand="0" w:evenHBand="0" w:firstRowFirstColumn="0" w:firstRowLastColumn="0" w:lastRowFirstColumn="0" w:lastRowLastColumn="0"/>
+            </w:pPr>
+            <w:r>
+              <w:t>Identifiant, auto-incrémenté</w:t>
+            </w:r>
           </w:p>
         </w:tc>
       </w:tr>
@@ -10434,20 +10566,20 @@
         <w:tc>
           <w:tcPr>
             <w:cnfStyle w:val="001000000000" w:firstRow="0" w:lastRow="0" w:firstColumn="1" w:lastColumn="0" w:oddVBand="0" w:evenVBand="0" w:oddHBand="0" w:evenHBand="0" w:firstRowFirstColumn="0" w:firstRowLastColumn="0" w:lastRowFirstColumn="0" w:lastRowLastColumn="0"/>
-            <w:tcW w:w="2733" w:type="dxa"/>
+            <w:tcW w:w="2694" w:type="dxa"/>
             <w:shd w:val="clear" w:color="auto" w:fill="C1F0C7" w:themeFill="accent3" w:themeFillTint="33"/>
           </w:tcPr>
           <w:p>
             <w:proofErr w:type="spellStart"/>
             <w:r>
-              <w:t>Acteur_id</w:t>
+              <w:t>Acteur_nom</w:t>
             </w:r>
             <w:proofErr w:type="spellEnd"/>
           </w:p>
         </w:tc>
         <w:tc>
           <w:tcPr>
-            <w:tcW w:w="2992" w:type="dxa"/>
+            <w:tcW w:w="2712" w:type="dxa"/>
             <w:shd w:val="clear" w:color="auto" w:fill="C1F0C7" w:themeFill="accent3" w:themeFillTint="33"/>
           </w:tcPr>
           <w:p>
@@ -10455,13 +10587,13 @@
               <w:cnfStyle w:val="000000100000" w:firstRow="0" w:lastRow="0" w:firstColumn="0" w:lastColumn="0" w:oddVBand="0" w:evenVBand="0" w:oddHBand="1" w:evenHBand="0" w:firstRowFirstColumn="0" w:firstRowLastColumn="0" w:lastRowFirstColumn="0" w:lastRowLastColumn="0"/>
             </w:pPr>
             <w:r>
-              <w:t># de l’acteur</w:t>
-            </w:r>
-          </w:p>
-        </w:tc>
-        <w:tc>
-          <w:tcPr>
-            <w:tcW w:w="1606" w:type="dxa"/>
+              <w:t>Nom de l’acteur</w:t>
+            </w:r>
+          </w:p>
+        </w:tc>
+        <w:tc>
+          <w:tcPr>
+            <w:tcW w:w="1945" w:type="dxa"/>
             <w:shd w:val="clear" w:color="auto" w:fill="C1F0C7" w:themeFill="accent3" w:themeFillTint="33"/>
           </w:tcPr>
           <w:p>
@@ -10469,30 +10601,36 @@
               <w:cnfStyle w:val="000000100000" w:firstRow="0" w:lastRow="0" w:firstColumn="0" w:lastColumn="0" w:oddVBand="0" w:evenVBand="0" w:oddHBand="1" w:evenHBand="0" w:firstRowFirstColumn="0" w:firstRowLastColumn="0" w:lastRowFirstColumn="0" w:lastRowLastColumn="0"/>
             </w:pPr>
             <w:r>
-              <w:t>Numérique</w:t>
-            </w:r>
-          </w:p>
-        </w:tc>
-        <w:tc>
-          <w:tcPr>
-            <w:tcW w:w="1264" w:type="dxa"/>
+              <w:t>Alphabétique</w:t>
+            </w:r>
+          </w:p>
+        </w:tc>
+        <w:tc>
+          <w:tcPr>
+            <w:tcW w:w="1241" w:type="dxa"/>
             <w:shd w:val="clear" w:color="auto" w:fill="C1F0C7" w:themeFill="accent3" w:themeFillTint="33"/>
           </w:tcPr>
           <w:p>
             <w:pPr>
               <w:cnfStyle w:val="000000100000" w:firstRow="0" w:lastRow="0" w:firstColumn="0" w:lastColumn="0" w:oddVBand="0" w:evenVBand="0" w:oddHBand="1" w:evenHBand="0" w:firstRowFirstColumn="0" w:firstRowLastColumn="0" w:lastRowFirstColumn="0" w:lastRowLastColumn="0"/>
             </w:pPr>
-          </w:p>
-        </w:tc>
-        <w:tc>
-          <w:tcPr>
-            <w:tcW w:w="2604" w:type="dxa"/>
+            <w:r>
+              <w:t>100</w:t>
+            </w:r>
+          </w:p>
+        </w:tc>
+        <w:tc>
+          <w:tcPr>
+            <w:tcW w:w="3032" w:type="dxa"/>
             <w:shd w:val="clear" w:color="auto" w:fill="C1F0C7" w:themeFill="accent3" w:themeFillTint="33"/>
           </w:tcPr>
           <w:p>
             <w:pPr>
               <w:cnfStyle w:val="000000100000" w:firstRow="0" w:lastRow="0" w:firstColumn="0" w:lastColumn="0" w:oddVBand="0" w:evenVBand="0" w:oddHBand="1" w:evenHBand="0" w:firstRowFirstColumn="0" w:firstRowLastColumn="0" w:lastRowFirstColumn="0" w:lastRowLastColumn="0"/>
             </w:pPr>
+            <w:r>
+              <w:t>Obligatoire, &gt; 1 caractère</w:t>
+            </w:r>
           </w:p>
         </w:tc>
       </w:tr>
@@ -10500,20 +10638,20 @@
         <w:tc>
           <w:tcPr>
             <w:cnfStyle w:val="001000000000" w:firstRow="0" w:lastRow="0" w:firstColumn="1" w:lastColumn="0" w:oddVBand="0" w:evenVBand="0" w:oddHBand="0" w:evenHBand="0" w:firstRowFirstColumn="0" w:firstRowLastColumn="0" w:lastRowFirstColumn="0" w:lastRowLastColumn="0"/>
-            <w:tcW w:w="2733" w:type="dxa"/>
+            <w:tcW w:w="2694" w:type="dxa"/>
             <w:shd w:val="clear" w:color="auto" w:fill="C1F0C7" w:themeFill="accent3" w:themeFillTint="33"/>
           </w:tcPr>
           <w:p>
             <w:proofErr w:type="spellStart"/>
             <w:r>
-              <w:t>Acteur_nom</w:t>
+              <w:t>Acteur_prénom</w:t>
             </w:r>
             <w:proofErr w:type="spellEnd"/>
           </w:p>
         </w:tc>
         <w:tc>
           <w:tcPr>
-            <w:tcW w:w="2992" w:type="dxa"/>
+            <w:tcW w:w="2712" w:type="dxa"/>
             <w:shd w:val="clear" w:color="auto" w:fill="C1F0C7" w:themeFill="accent3" w:themeFillTint="33"/>
           </w:tcPr>
           <w:p>
@@ -10521,13 +10659,13 @@
               <w:cnfStyle w:val="000000000000" w:firstRow="0" w:lastRow="0" w:firstColumn="0" w:lastColumn="0" w:oddVBand="0" w:evenVBand="0" w:oddHBand="0" w:evenHBand="0" w:firstRowFirstColumn="0" w:firstRowLastColumn="0" w:lastRowFirstColumn="0" w:lastRowLastColumn="0"/>
             </w:pPr>
             <w:r>
-              <w:t>Nom de l’acteur</w:t>
-            </w:r>
-          </w:p>
-        </w:tc>
-        <w:tc>
-          <w:tcPr>
-            <w:tcW w:w="1606" w:type="dxa"/>
+              <w:t>Prénom de l’acteur</w:t>
+            </w:r>
+          </w:p>
+        </w:tc>
+        <w:tc>
+          <w:tcPr>
+            <w:tcW w:w="1945" w:type="dxa"/>
             <w:shd w:val="clear" w:color="auto" w:fill="C1F0C7" w:themeFill="accent3" w:themeFillTint="33"/>
           </w:tcPr>
           <w:p>
@@ -10541,24 +10679,30 @@
         </w:tc>
         <w:tc>
           <w:tcPr>
-            <w:tcW w:w="1264" w:type="dxa"/>
+            <w:tcW w:w="1241" w:type="dxa"/>
             <w:shd w:val="clear" w:color="auto" w:fill="C1F0C7" w:themeFill="accent3" w:themeFillTint="33"/>
           </w:tcPr>
           <w:p>
             <w:pPr>
               <w:cnfStyle w:val="000000000000" w:firstRow="0" w:lastRow="0" w:firstColumn="0" w:lastColumn="0" w:oddVBand="0" w:evenVBand="0" w:oddHBand="0" w:evenHBand="0" w:firstRowFirstColumn="0" w:firstRowLastColumn="0" w:lastRowFirstColumn="0" w:lastRowLastColumn="0"/>
             </w:pPr>
-          </w:p>
-        </w:tc>
-        <w:tc>
-          <w:tcPr>
-            <w:tcW w:w="2604" w:type="dxa"/>
+            <w:r>
+              <w:t>100</w:t>
+            </w:r>
+          </w:p>
+        </w:tc>
+        <w:tc>
+          <w:tcPr>
+            <w:tcW w:w="3032" w:type="dxa"/>
             <w:shd w:val="clear" w:color="auto" w:fill="C1F0C7" w:themeFill="accent3" w:themeFillTint="33"/>
           </w:tcPr>
           <w:p>
             <w:pPr>
               <w:cnfStyle w:val="000000000000" w:firstRow="0" w:lastRow="0" w:firstColumn="0" w:lastColumn="0" w:oddVBand="0" w:evenVBand="0" w:oddHBand="0" w:evenHBand="0" w:firstRowFirstColumn="0" w:firstRowLastColumn="0" w:lastRowFirstColumn="0" w:lastRowLastColumn="0"/>
             </w:pPr>
+            <w:r>
+              <w:t>Obligatoire, &gt; 1 caractère</w:t>
+            </w:r>
           </w:p>
         </w:tc>
       </w:tr>
@@ -10569,60 +10713,48 @@
         <w:tc>
           <w:tcPr>
             <w:cnfStyle w:val="001000000000" w:firstRow="0" w:lastRow="0" w:firstColumn="1" w:lastColumn="0" w:oddVBand="0" w:evenVBand="0" w:oddHBand="0" w:evenHBand="0" w:firstRowFirstColumn="0" w:firstRowLastColumn="0" w:lastRowFirstColumn="0" w:lastRowLastColumn="0"/>
-            <w:tcW w:w="2733" w:type="dxa"/>
-            <w:shd w:val="clear" w:color="auto" w:fill="C1F0C7" w:themeFill="accent3" w:themeFillTint="33"/>
-          </w:tcPr>
-          <w:p>
-            <w:proofErr w:type="spellStart"/>
-            <w:r>
-              <w:t>Acteur_prénom</w:t>
-            </w:r>
-            <w:proofErr w:type="spellEnd"/>
-          </w:p>
-        </w:tc>
-        <w:tc>
-          <w:tcPr>
-            <w:tcW w:w="2992" w:type="dxa"/>
-            <w:shd w:val="clear" w:color="auto" w:fill="C1F0C7" w:themeFill="accent3" w:themeFillTint="33"/>
-          </w:tcPr>
-          <w:p>
-            <w:pPr>
-              <w:cnfStyle w:val="000000100000" w:firstRow="0" w:lastRow="0" w:firstColumn="0" w:lastColumn="0" w:oddVBand="0" w:evenVBand="0" w:oddHBand="1" w:evenHBand="0" w:firstRowFirstColumn="0" w:firstRowLastColumn="0" w:lastRowFirstColumn="0" w:lastRowLastColumn="0"/>
-            </w:pPr>
-            <w:r>
-              <w:t>Prénom de l’acteur</w:t>
-            </w:r>
-          </w:p>
-        </w:tc>
-        <w:tc>
-          <w:tcPr>
-            <w:tcW w:w="1606" w:type="dxa"/>
-            <w:shd w:val="clear" w:color="auto" w:fill="C1F0C7" w:themeFill="accent3" w:themeFillTint="33"/>
-          </w:tcPr>
-          <w:p>
-            <w:pPr>
-              <w:cnfStyle w:val="000000100000" w:firstRow="0" w:lastRow="0" w:firstColumn="0" w:lastColumn="0" w:oddVBand="0" w:evenVBand="0" w:oddHBand="1" w:evenHBand="0" w:firstRowFirstColumn="0" w:firstRowLastColumn="0" w:lastRowFirstColumn="0" w:lastRowLastColumn="0"/>
-            </w:pPr>
-            <w:r>
-              <w:t>Alphabétique</w:t>
-            </w:r>
-          </w:p>
-        </w:tc>
-        <w:tc>
-          <w:tcPr>
-            <w:tcW w:w="1264" w:type="dxa"/>
-            <w:shd w:val="clear" w:color="auto" w:fill="C1F0C7" w:themeFill="accent3" w:themeFillTint="33"/>
-          </w:tcPr>
-          <w:p>
-            <w:pPr>
-              <w:cnfStyle w:val="000000100000" w:firstRow="0" w:lastRow="0" w:firstColumn="0" w:lastColumn="0" w:oddVBand="0" w:evenVBand="0" w:oddHBand="1" w:evenHBand="0" w:firstRowFirstColumn="0" w:firstRowLastColumn="0" w:lastRowFirstColumn="0" w:lastRowLastColumn="0"/>
-            </w:pPr>
-          </w:p>
-        </w:tc>
-        <w:tc>
-          <w:tcPr>
-            <w:tcW w:w="2604" w:type="dxa"/>
-            <w:shd w:val="clear" w:color="auto" w:fill="C1F0C7" w:themeFill="accent3" w:themeFillTint="33"/>
+            <w:tcW w:w="2694" w:type="dxa"/>
+            <w:shd w:val="clear" w:color="auto" w:fill="BFBFBF" w:themeFill="background1" w:themeFillShade="BF"/>
+          </w:tcPr>
+          <w:p/>
+        </w:tc>
+        <w:tc>
+          <w:tcPr>
+            <w:tcW w:w="2712" w:type="dxa"/>
+            <w:shd w:val="clear" w:color="auto" w:fill="BFBFBF" w:themeFill="background1" w:themeFillShade="BF"/>
+          </w:tcPr>
+          <w:p>
+            <w:pPr>
+              <w:cnfStyle w:val="000000100000" w:firstRow="0" w:lastRow="0" w:firstColumn="0" w:lastColumn="0" w:oddVBand="0" w:evenVBand="0" w:oddHBand="1" w:evenHBand="0" w:firstRowFirstColumn="0" w:firstRowLastColumn="0" w:lastRowFirstColumn="0" w:lastRowLastColumn="0"/>
+            </w:pPr>
+          </w:p>
+        </w:tc>
+        <w:tc>
+          <w:tcPr>
+            <w:tcW w:w="1945" w:type="dxa"/>
+            <w:shd w:val="clear" w:color="auto" w:fill="BFBFBF" w:themeFill="background1" w:themeFillShade="BF"/>
+          </w:tcPr>
+          <w:p>
+            <w:pPr>
+              <w:cnfStyle w:val="000000100000" w:firstRow="0" w:lastRow="0" w:firstColumn="0" w:lastColumn="0" w:oddVBand="0" w:evenVBand="0" w:oddHBand="1" w:evenHBand="0" w:firstRowFirstColumn="0" w:firstRowLastColumn="0" w:lastRowFirstColumn="0" w:lastRowLastColumn="0"/>
+            </w:pPr>
+          </w:p>
+        </w:tc>
+        <w:tc>
+          <w:tcPr>
+            <w:tcW w:w="1241" w:type="dxa"/>
+            <w:shd w:val="clear" w:color="auto" w:fill="BFBFBF" w:themeFill="background1" w:themeFillShade="BF"/>
+          </w:tcPr>
+          <w:p>
+            <w:pPr>
+              <w:cnfStyle w:val="000000100000" w:firstRow="0" w:lastRow="0" w:firstColumn="0" w:lastColumn="0" w:oddVBand="0" w:evenVBand="0" w:oddHBand="1" w:evenHBand="0" w:firstRowFirstColumn="0" w:firstRowLastColumn="0" w:lastRowFirstColumn="0" w:lastRowLastColumn="0"/>
+            </w:pPr>
+          </w:p>
+        </w:tc>
+        <w:tc>
+          <w:tcPr>
+            <w:tcW w:w="3032" w:type="dxa"/>
+            <w:shd w:val="clear" w:color="auto" w:fill="BFBFBF" w:themeFill="background1" w:themeFillShade="BF"/>
           </w:tcPr>
           <w:p>
             <w:pPr>
@@ -10635,53 +10767,71 @@
         <w:tc>
           <w:tcPr>
             <w:cnfStyle w:val="001000000000" w:firstRow="0" w:lastRow="0" w:firstColumn="1" w:lastColumn="0" w:oddVBand="0" w:evenVBand="0" w:oddHBand="0" w:evenHBand="0" w:firstRowFirstColumn="0" w:firstRowLastColumn="0" w:lastRowFirstColumn="0" w:lastRowLastColumn="0"/>
-            <w:tcW w:w="2733" w:type="dxa"/>
-            <w:shd w:val="clear" w:color="auto" w:fill="BFBFBF" w:themeFill="background1" w:themeFillShade="BF"/>
-          </w:tcPr>
-          <w:p/>
-        </w:tc>
-        <w:tc>
-          <w:tcPr>
-            <w:tcW w:w="2992" w:type="dxa"/>
-            <w:shd w:val="clear" w:color="auto" w:fill="BFBFBF" w:themeFill="background1" w:themeFillShade="BF"/>
-          </w:tcPr>
-          <w:p>
-            <w:pPr>
-              <w:cnfStyle w:val="000000000000" w:firstRow="0" w:lastRow="0" w:firstColumn="0" w:lastColumn="0" w:oddVBand="0" w:evenVBand="0" w:oddHBand="0" w:evenHBand="0" w:firstRowFirstColumn="0" w:firstRowLastColumn="0" w:lastRowFirstColumn="0" w:lastRowLastColumn="0"/>
-            </w:pPr>
-          </w:p>
-        </w:tc>
-        <w:tc>
-          <w:tcPr>
-            <w:tcW w:w="1606" w:type="dxa"/>
-            <w:shd w:val="clear" w:color="auto" w:fill="BFBFBF" w:themeFill="background1" w:themeFillShade="BF"/>
-          </w:tcPr>
-          <w:p>
-            <w:pPr>
-              <w:cnfStyle w:val="000000000000" w:firstRow="0" w:lastRow="0" w:firstColumn="0" w:lastColumn="0" w:oddVBand="0" w:evenVBand="0" w:oddHBand="0" w:evenHBand="0" w:firstRowFirstColumn="0" w:firstRowLastColumn="0" w:lastRowFirstColumn="0" w:lastRowLastColumn="0"/>
-            </w:pPr>
-          </w:p>
-        </w:tc>
-        <w:tc>
-          <w:tcPr>
-            <w:tcW w:w="1264" w:type="dxa"/>
-            <w:shd w:val="clear" w:color="auto" w:fill="BFBFBF" w:themeFill="background1" w:themeFillShade="BF"/>
-          </w:tcPr>
-          <w:p>
-            <w:pPr>
-              <w:cnfStyle w:val="000000000000" w:firstRow="0" w:lastRow="0" w:firstColumn="0" w:lastColumn="0" w:oddVBand="0" w:evenVBand="0" w:oddHBand="0" w:evenHBand="0" w:firstRowFirstColumn="0" w:firstRowLastColumn="0" w:lastRowFirstColumn="0" w:lastRowLastColumn="0"/>
-            </w:pPr>
-          </w:p>
-        </w:tc>
-        <w:tc>
-          <w:tcPr>
-            <w:tcW w:w="2604" w:type="dxa"/>
-            <w:shd w:val="clear" w:color="auto" w:fill="BFBFBF" w:themeFill="background1" w:themeFillShade="BF"/>
-          </w:tcPr>
-          <w:p>
-            <w:pPr>
-              <w:cnfStyle w:val="000000000000" w:firstRow="0" w:lastRow="0" w:firstColumn="0" w:lastColumn="0" w:oddVBand="0" w:evenVBand="0" w:oddHBand="0" w:evenHBand="0" w:firstRowFirstColumn="0" w:firstRowLastColumn="0" w:lastRowFirstColumn="0" w:lastRowLastColumn="0"/>
-            </w:pPr>
+            <w:tcW w:w="2694" w:type="dxa"/>
+            <w:shd w:val="clear" w:color="auto" w:fill="CAEDFB" w:themeFill="accent4" w:themeFillTint="33"/>
+          </w:tcPr>
+          <w:p>
+            <w:proofErr w:type="spellStart"/>
+            <w:r>
+              <w:t>Location_id</w:t>
+            </w:r>
+            <w:proofErr w:type="spellEnd"/>
+          </w:p>
+        </w:tc>
+        <w:tc>
+          <w:tcPr>
+            <w:tcW w:w="2712" w:type="dxa"/>
+            <w:shd w:val="clear" w:color="auto" w:fill="CAEDFB" w:themeFill="accent4" w:themeFillTint="33"/>
+          </w:tcPr>
+          <w:p>
+            <w:pPr>
+              <w:cnfStyle w:val="000000000000" w:firstRow="0" w:lastRow="0" w:firstColumn="0" w:lastColumn="0" w:oddVBand="0" w:evenVBand="0" w:oddHBand="0" w:evenHBand="0" w:firstRowFirstColumn="0" w:firstRowLastColumn="0" w:lastRowFirstColumn="0" w:lastRowLastColumn="0"/>
+            </w:pPr>
+            <w:r>
+              <w:t>Date de l’emprunt</w:t>
+            </w:r>
+          </w:p>
+        </w:tc>
+        <w:tc>
+          <w:tcPr>
+            <w:tcW w:w="1945" w:type="dxa"/>
+            <w:shd w:val="clear" w:color="auto" w:fill="CAEDFB" w:themeFill="accent4" w:themeFillTint="33"/>
+          </w:tcPr>
+          <w:p>
+            <w:pPr>
+              <w:cnfStyle w:val="000000000000" w:firstRow="0" w:lastRow="0" w:firstColumn="0" w:lastColumn="0" w:oddVBand="0" w:evenVBand="0" w:oddHBand="0" w:evenHBand="0" w:firstRowFirstColumn="0" w:firstRowLastColumn="0" w:lastRowFirstColumn="0" w:lastRowLastColumn="0"/>
+            </w:pPr>
+            <w:r>
+              <w:t>Numérique</w:t>
+            </w:r>
+          </w:p>
+        </w:tc>
+        <w:tc>
+          <w:tcPr>
+            <w:tcW w:w="1241" w:type="dxa"/>
+            <w:shd w:val="clear" w:color="auto" w:fill="CAEDFB" w:themeFill="accent4" w:themeFillTint="33"/>
+          </w:tcPr>
+          <w:p>
+            <w:pPr>
+              <w:cnfStyle w:val="000000000000" w:firstRow="0" w:lastRow="0" w:firstColumn="0" w:lastColumn="0" w:oddVBand="0" w:evenVBand="0" w:oddHBand="0" w:evenHBand="0" w:firstRowFirstColumn="0" w:firstRowLastColumn="0" w:lastRowFirstColumn="0" w:lastRowLastColumn="0"/>
+            </w:pPr>
+            <w:r>
+              <w:t>11</w:t>
+            </w:r>
+          </w:p>
+        </w:tc>
+        <w:tc>
+          <w:tcPr>
+            <w:tcW w:w="3032" w:type="dxa"/>
+            <w:shd w:val="clear" w:color="auto" w:fill="CAEDFB" w:themeFill="accent4" w:themeFillTint="33"/>
+          </w:tcPr>
+          <w:p>
+            <w:pPr>
+              <w:cnfStyle w:val="000000000000" w:firstRow="0" w:lastRow="0" w:firstColumn="0" w:lastColumn="0" w:oddVBand="0" w:evenVBand="0" w:oddHBand="0" w:evenHBand="0" w:firstRowFirstColumn="0" w:firstRowLastColumn="0" w:lastRowFirstColumn="0" w:lastRowLastColumn="0"/>
+            </w:pPr>
+            <w:r>
+              <w:t>Identifiant, auto-incrémenté</w:t>
+            </w:r>
           </w:p>
         </w:tc>
       </w:tr>
@@ -10692,20 +10842,20 @@
         <w:tc>
           <w:tcPr>
             <w:cnfStyle w:val="001000000000" w:firstRow="0" w:lastRow="0" w:firstColumn="1" w:lastColumn="0" w:oddVBand="0" w:evenVBand="0" w:oddHBand="0" w:evenHBand="0" w:firstRowFirstColumn="0" w:firstRowLastColumn="0" w:lastRowFirstColumn="0" w:lastRowLastColumn="0"/>
-            <w:tcW w:w="2733" w:type="dxa"/>
+            <w:tcW w:w="2694" w:type="dxa"/>
             <w:shd w:val="clear" w:color="auto" w:fill="CAEDFB" w:themeFill="accent4" w:themeFillTint="33"/>
           </w:tcPr>
           <w:p>
             <w:proofErr w:type="spellStart"/>
             <w:r>
-              <w:t>Location_id</w:t>
+              <w:t>Location_date</w:t>
             </w:r>
             <w:proofErr w:type="spellEnd"/>
           </w:p>
         </w:tc>
         <w:tc>
           <w:tcPr>
-            <w:tcW w:w="2992" w:type="dxa"/>
+            <w:tcW w:w="2712" w:type="dxa"/>
             <w:shd w:val="clear" w:color="auto" w:fill="CAEDFB" w:themeFill="accent4" w:themeFillTint="33"/>
           </w:tcPr>
           <w:p>
@@ -10713,13 +10863,13 @@
               <w:cnfStyle w:val="000000100000" w:firstRow="0" w:lastRow="0" w:firstColumn="0" w:lastColumn="0" w:oddVBand="0" w:evenVBand="0" w:oddHBand="1" w:evenHBand="0" w:firstRowFirstColumn="0" w:firstRowLastColumn="0" w:lastRowFirstColumn="0" w:lastRowLastColumn="0"/>
             </w:pPr>
             <w:r>
-              <w:t>Date de l’emprunt</w:t>
-            </w:r>
-          </w:p>
-        </w:tc>
-        <w:tc>
-          <w:tcPr>
-            <w:tcW w:w="1606" w:type="dxa"/>
+              <w:t>Date de fin de l’emprunt</w:t>
+            </w:r>
+          </w:p>
+        </w:tc>
+        <w:tc>
+          <w:tcPr>
+            <w:tcW w:w="1945" w:type="dxa"/>
             <w:shd w:val="clear" w:color="auto" w:fill="CAEDFB" w:themeFill="accent4" w:themeFillTint="33"/>
           </w:tcPr>
           <w:p>
@@ -10733,7 +10883,7 @@
         </w:tc>
         <w:tc>
           <w:tcPr>
-            <w:tcW w:w="1264" w:type="dxa"/>
+            <w:tcW w:w="1241" w:type="dxa"/>
             <w:shd w:val="clear" w:color="auto" w:fill="CAEDFB" w:themeFill="accent4" w:themeFillTint="33"/>
           </w:tcPr>
           <w:p>
@@ -10744,7 +10894,7 @@
         </w:tc>
         <w:tc>
           <w:tcPr>
-            <w:tcW w:w="2604" w:type="dxa"/>
+            <w:tcW w:w="3032" w:type="dxa"/>
             <w:shd w:val="clear" w:color="auto" w:fill="CAEDFB" w:themeFill="accent4" w:themeFillTint="33"/>
           </w:tcPr>
           <w:p>
@@ -10758,61 +10908,118 @@
         <w:tc>
           <w:tcPr>
             <w:cnfStyle w:val="001000000000" w:firstRow="0" w:lastRow="0" w:firstColumn="1" w:lastColumn="0" w:oddVBand="0" w:evenVBand="0" w:oddHBand="0" w:evenHBand="0" w:firstRowFirstColumn="0" w:firstRowLastColumn="0" w:lastRowFirstColumn="0" w:lastRowLastColumn="0"/>
-            <w:tcW w:w="2733" w:type="dxa"/>
+            <w:tcW w:w="2694" w:type="dxa"/>
             <w:shd w:val="clear" w:color="auto" w:fill="CAEDFB" w:themeFill="accent4" w:themeFillTint="33"/>
           </w:tcPr>
+          <w:p/>
+        </w:tc>
+        <w:tc>
+          <w:tcPr>
+            <w:tcW w:w="2712" w:type="dxa"/>
+            <w:shd w:val="clear" w:color="auto" w:fill="CAEDFB" w:themeFill="accent4" w:themeFillTint="33"/>
+          </w:tcPr>
+          <w:p>
+            <w:pPr>
+              <w:cnfStyle w:val="000000000000" w:firstRow="0" w:lastRow="0" w:firstColumn="0" w:lastColumn="0" w:oddVBand="0" w:evenVBand="0" w:oddHBand="0" w:evenHBand="0" w:firstRowFirstColumn="0" w:firstRowLastColumn="0" w:lastRowFirstColumn="0" w:lastRowLastColumn="0"/>
+            </w:pPr>
+          </w:p>
+        </w:tc>
+        <w:tc>
+          <w:tcPr>
+            <w:tcW w:w="1945" w:type="dxa"/>
+            <w:shd w:val="clear" w:color="auto" w:fill="CAEDFB" w:themeFill="accent4" w:themeFillTint="33"/>
+          </w:tcPr>
+          <w:p>
+            <w:pPr>
+              <w:cnfStyle w:val="000000000000" w:firstRow="0" w:lastRow="0" w:firstColumn="0" w:lastColumn="0" w:oddVBand="0" w:evenVBand="0" w:oddHBand="0" w:evenHBand="0" w:firstRowFirstColumn="0" w:firstRowLastColumn="0" w:lastRowFirstColumn="0" w:lastRowLastColumn="0"/>
+            </w:pPr>
+          </w:p>
+        </w:tc>
+        <w:tc>
+          <w:tcPr>
+            <w:tcW w:w="1241" w:type="dxa"/>
+            <w:shd w:val="clear" w:color="auto" w:fill="CAEDFB" w:themeFill="accent4" w:themeFillTint="33"/>
+          </w:tcPr>
+          <w:p>
+            <w:pPr>
+              <w:cnfStyle w:val="000000000000" w:firstRow="0" w:lastRow="0" w:firstColumn="0" w:lastColumn="0" w:oddVBand="0" w:evenVBand="0" w:oddHBand="0" w:evenHBand="0" w:firstRowFirstColumn="0" w:firstRowLastColumn="0" w:lastRowFirstColumn="0" w:lastRowLastColumn="0"/>
+            </w:pPr>
+          </w:p>
+        </w:tc>
+        <w:tc>
+          <w:tcPr>
+            <w:tcW w:w="3032" w:type="dxa"/>
+            <w:shd w:val="clear" w:color="auto" w:fill="CAEDFB" w:themeFill="accent4" w:themeFillTint="33"/>
+          </w:tcPr>
+          <w:p>
+            <w:pPr>
+              <w:cnfStyle w:val="000000000000" w:firstRow="0" w:lastRow="0" w:firstColumn="0" w:lastColumn="0" w:oddVBand="0" w:evenVBand="0" w:oddHBand="0" w:evenHBand="0" w:firstRowFirstColumn="0" w:firstRowLastColumn="0" w:lastRowFirstColumn="0" w:lastRowLastColumn="0"/>
+            </w:pPr>
+          </w:p>
+        </w:tc>
+      </w:tr>
+      <w:tr>
+        <w:trPr>
+          <w:cnfStyle w:val="000000100000" w:firstRow="0" w:lastRow="0" w:firstColumn="0" w:lastColumn="0" w:oddVBand="0" w:evenVBand="0" w:oddHBand="1" w:evenHBand="0" w:firstRowFirstColumn="0" w:firstRowLastColumn="0" w:lastRowFirstColumn="0" w:lastRowLastColumn="0"/>
+        </w:trPr>
+        <w:tc>
+          <w:tcPr>
+            <w:cnfStyle w:val="001000000000" w:firstRow="0" w:lastRow="0" w:firstColumn="1" w:lastColumn="0" w:oddVBand="0" w:evenVBand="0" w:oddHBand="0" w:evenHBand="0" w:firstRowFirstColumn="0" w:firstRowLastColumn="0" w:lastRowFirstColumn="0" w:lastRowLastColumn="0"/>
+            <w:tcW w:w="2694" w:type="dxa"/>
+            <w:shd w:val="clear" w:color="auto" w:fill="CAEDFB" w:themeFill="accent4" w:themeFillTint="33"/>
+          </w:tcPr>
           <w:p>
             <w:proofErr w:type="spellStart"/>
             <w:r>
-              <w:t>Location_date</w:t>
+              <w:t>Position_lecture</w:t>
             </w:r>
             <w:proofErr w:type="spellEnd"/>
           </w:p>
         </w:tc>
         <w:tc>
           <w:tcPr>
-            <w:tcW w:w="2992" w:type="dxa"/>
+            <w:tcW w:w="2712" w:type="dxa"/>
             <w:shd w:val="clear" w:color="auto" w:fill="CAEDFB" w:themeFill="accent4" w:themeFillTint="33"/>
           </w:tcPr>
           <w:p>
             <w:pPr>
-              <w:cnfStyle w:val="000000000000" w:firstRow="0" w:lastRow="0" w:firstColumn="0" w:lastColumn="0" w:oddVBand="0" w:evenVBand="0" w:oddHBand="0" w:evenHBand="0" w:firstRowFirstColumn="0" w:firstRowLastColumn="0" w:lastRowFirstColumn="0" w:lastRowLastColumn="0"/>
-            </w:pPr>
-            <w:r>
-              <w:t>Date de fin de l’emprunt</w:t>
-            </w:r>
-          </w:p>
-        </w:tc>
-        <w:tc>
-          <w:tcPr>
-            <w:tcW w:w="1606" w:type="dxa"/>
+              <w:cnfStyle w:val="000000100000" w:firstRow="0" w:lastRow="0" w:firstColumn="0" w:lastColumn="0" w:oddVBand="0" w:evenVBand="0" w:oddHBand="1" w:evenHBand="0" w:firstRowFirstColumn="0" w:firstRowLastColumn="0" w:lastRowFirstColumn="0" w:lastRowLastColumn="0"/>
+            </w:pPr>
+            <w:r>
+              <w:t>Position de lecture de la vidéo</w:t>
+            </w:r>
+          </w:p>
+        </w:tc>
+        <w:tc>
+          <w:tcPr>
+            <w:tcW w:w="1945" w:type="dxa"/>
             <w:shd w:val="clear" w:color="auto" w:fill="CAEDFB" w:themeFill="accent4" w:themeFillTint="33"/>
           </w:tcPr>
           <w:p>
             <w:pPr>
-              <w:cnfStyle w:val="000000000000" w:firstRow="0" w:lastRow="0" w:firstColumn="0" w:lastColumn="0" w:oddVBand="0" w:evenVBand="0" w:oddHBand="0" w:evenHBand="0" w:firstRowFirstColumn="0" w:firstRowLastColumn="0" w:lastRowFirstColumn="0" w:lastRowLastColumn="0"/>
-            </w:pPr>
-          </w:p>
-        </w:tc>
-        <w:tc>
-          <w:tcPr>
-            <w:tcW w:w="1264" w:type="dxa"/>
+              <w:cnfStyle w:val="000000100000" w:firstRow="0" w:lastRow="0" w:firstColumn="0" w:lastColumn="0" w:oddVBand="0" w:evenVBand="0" w:oddHBand="1" w:evenHBand="0" w:firstRowFirstColumn="0" w:firstRowLastColumn="0" w:lastRowFirstColumn="0" w:lastRowLastColumn="0"/>
+            </w:pPr>
+          </w:p>
+        </w:tc>
+        <w:tc>
+          <w:tcPr>
+            <w:tcW w:w="1241" w:type="dxa"/>
             <w:shd w:val="clear" w:color="auto" w:fill="CAEDFB" w:themeFill="accent4" w:themeFillTint="33"/>
           </w:tcPr>
           <w:p>
             <w:pPr>
-              <w:cnfStyle w:val="000000000000" w:firstRow="0" w:lastRow="0" w:firstColumn="0" w:lastColumn="0" w:oddVBand="0" w:evenVBand="0" w:oddHBand="0" w:evenHBand="0" w:firstRowFirstColumn="0" w:firstRowLastColumn="0" w:lastRowFirstColumn="0" w:lastRowLastColumn="0"/>
-            </w:pPr>
-          </w:p>
-        </w:tc>
-        <w:tc>
-          <w:tcPr>
-            <w:tcW w:w="2604" w:type="dxa"/>
+              <w:cnfStyle w:val="000000100000" w:firstRow="0" w:lastRow="0" w:firstColumn="0" w:lastColumn="0" w:oddVBand="0" w:evenVBand="0" w:oddHBand="1" w:evenHBand="0" w:firstRowFirstColumn="0" w:firstRowLastColumn="0" w:lastRowFirstColumn="0" w:lastRowLastColumn="0"/>
+            </w:pPr>
+          </w:p>
+        </w:tc>
+        <w:tc>
+          <w:tcPr>
+            <w:tcW w:w="3032" w:type="dxa"/>
             <w:shd w:val="clear" w:color="auto" w:fill="CAEDFB" w:themeFill="accent4" w:themeFillTint="33"/>
           </w:tcPr>
           <w:p>
             <w:pPr>
-              <w:cnfStyle w:val="000000000000" w:firstRow="0" w:lastRow="0" w:firstColumn="0" w:lastColumn="0" w:oddVBand="0" w:evenVBand="0" w:oddHBand="0" w:evenHBand="0" w:firstRowFirstColumn="0" w:firstRowLastColumn="0" w:lastRowFirstColumn="0" w:lastRowLastColumn="0"/>
+              <w:cnfStyle w:val="000000100000" w:firstRow="0" w:lastRow="0" w:firstColumn="0" w:lastColumn="0" w:oddVBand="0" w:evenVBand="0" w:oddHBand="1" w:evenHBand="0" w:firstRowFirstColumn="0" w:firstRowLastColumn="0" w:lastRowFirstColumn="0" w:lastRowLastColumn="0"/>
             </w:pPr>
           </w:p>
         </w:tc>
@@ -12241,6 +12448,7 @@
   <w:style w:type="character" w:default="1" w:styleId="Policepardfaut">
     <w:name w:val="Default Paragraph Font"/>
     <w:uiPriority w:val="1"/>
+    <w:semiHidden/>
     <w:unhideWhenUsed/>
   </w:style>
   <w:style w:type="table" w:default="1" w:styleId="TableauNormal">
@@ -13323,23 +13531,6 @@
 </file>
 
 <file path=customXml/item2.xml><?xml version="1.0" encoding="utf-8"?>
-<p:properties xmlns:p="http://schemas.microsoft.com/office/2006/metadata/properties" xmlns:xsi="http://www.w3.org/2001/XMLSchema-instance" xmlns:pc="http://schemas.microsoft.com/office/infopath/2007/PartnerControls">
-  <documentManagement>
-    <_activity xmlns="a1ac0806-7715-4743-9c8a-75c38edb5461" xsi:nil="true"/>
-  </documentManagement>
-</p:properties>
-</file>
-
-<file path=customXml/item3.xml><?xml version="1.0" encoding="utf-8"?>
-<?mso-contentType ?>
-<FormTemplates xmlns="http://schemas.microsoft.com/sharepoint/v3/contenttype/forms">
-  <Display>DocumentLibraryForm</Display>
-  <Edit>DocumentLibraryForm</Edit>
-  <New>DocumentLibraryForm</New>
-</FormTemplates>
-</file>
-
-<file path=customXml/item4.xml><?xml version="1.0" encoding="utf-8"?>
 <ct:contentTypeSchema xmlns:ct="http://schemas.microsoft.com/office/2006/metadata/contentType" xmlns:ma="http://schemas.microsoft.com/office/2006/metadata/properties/metaAttributes" ct:_="" ma:_="" ma:contentTypeName="Document" ma:contentTypeID="0x010100CAC57B82376141408CE1C1CAC386ADB7" ma:contentTypeVersion="14" ma:contentTypeDescription="Crée un document." ma:contentTypeScope="" ma:versionID="9cf929fc4a22bb0a5570c79a4eb04d51">
   <xsd:schema xmlns:xsd="http://www.w3.org/2001/XMLSchema" xmlns:xs="http://www.w3.org/2001/XMLSchema" xmlns:p="http://schemas.microsoft.com/office/2006/metadata/properties" xmlns:ns3="a1ac0806-7715-4743-9c8a-75c38edb5461" xmlns:ns4="96563419-6e72-4f19-98cf-778e2258904c" targetNamespace="http://schemas.microsoft.com/office/2006/metadata/properties" ma:root="true" ma:fieldsID="b6d4404b7a67703993a91d6f8a2866a2" ns3:_="" ns4:_="">
     <xsd:import namespace="a1ac0806-7715-4743-9c8a-75c38edb5461"/>
@@ -13566,6 +13757,23 @@
 </ct:contentTypeSchema>
 </file>
 
+<file path=customXml/item3.xml><?xml version="1.0" encoding="utf-8"?>
+<?mso-contentType ?>
+<FormTemplates xmlns="http://schemas.microsoft.com/sharepoint/v3/contenttype/forms">
+  <Display>DocumentLibraryForm</Display>
+  <Edit>DocumentLibraryForm</Edit>
+  <New>DocumentLibraryForm</New>
+</FormTemplates>
+</file>
+
+<file path=customXml/item4.xml><?xml version="1.0" encoding="utf-8"?>
+<p:properties xmlns:p="http://schemas.microsoft.com/office/2006/metadata/properties" xmlns:xsi="http://www.w3.org/2001/XMLSchema-instance" xmlns:pc="http://schemas.microsoft.com/office/infopath/2007/PartnerControls">
+  <documentManagement>
+    <_activity xmlns="a1ac0806-7715-4743-9c8a-75c38edb5461" xsi:nil="true"/>
+  </documentManagement>
+</p:properties>
+</file>
+
 <file path=customXml/itemProps1.xml><?xml version="1.0" encoding="utf-8"?>
 <ds:datastoreItem xmlns:ds="http://schemas.openxmlformats.org/officeDocument/2006/customXml" ds:itemID="{062F1945-205C-4FBD-9685-7BAD5AA747FF}">
   <ds:schemaRefs>
@@ -13575,24 +13783,6 @@
 </file>
 
 <file path=customXml/itemProps2.xml><?xml version="1.0" encoding="utf-8"?>
-<ds:datastoreItem xmlns:ds="http://schemas.openxmlformats.org/officeDocument/2006/customXml" ds:itemID="{A8C73CEA-ED96-4956-AE53-44E8C0695B0B}">
-  <ds:schemaRefs>
-    <ds:schemaRef ds:uri="http://schemas.microsoft.com/office/2006/metadata/properties"/>
-    <ds:schemaRef ds:uri="http://schemas.microsoft.com/office/infopath/2007/PartnerControls"/>
-    <ds:schemaRef ds:uri="a1ac0806-7715-4743-9c8a-75c38edb5461"/>
-  </ds:schemaRefs>
-</ds:datastoreItem>
-</file>
-
-<file path=customXml/itemProps3.xml><?xml version="1.0" encoding="utf-8"?>
-<ds:datastoreItem xmlns:ds="http://schemas.openxmlformats.org/officeDocument/2006/customXml" ds:itemID="{50488A29-2E18-4B3A-8264-53027A359AD3}">
-  <ds:schemaRefs>
-    <ds:schemaRef ds:uri="http://schemas.microsoft.com/sharepoint/v3/contenttype/forms"/>
-  </ds:schemaRefs>
-</ds:datastoreItem>
-</file>
-
-<file path=customXml/itemProps4.xml><?xml version="1.0" encoding="utf-8"?>
 <ds:datastoreItem xmlns:ds="http://schemas.openxmlformats.org/officeDocument/2006/customXml" ds:itemID="{1481AB52-1101-4E42-8A7D-3A366CD9D958}">
   <ds:schemaRefs>
     <ds:schemaRef ds:uri="http://schemas.microsoft.com/office/2006/metadata/contentType"/>
@@ -13609,4 +13799,22 @@
     <ds:schemaRef ds:uri="http://schemas.microsoft.com/internal/obd"/>
   </ds:schemaRefs>
 </ds:datastoreItem>
+</file>
+
+<file path=customXml/itemProps3.xml><?xml version="1.0" encoding="utf-8"?>
+<ds:datastoreItem xmlns:ds="http://schemas.openxmlformats.org/officeDocument/2006/customXml" ds:itemID="{50488A29-2E18-4B3A-8264-53027A359AD3}">
+  <ds:schemaRefs>
+    <ds:schemaRef ds:uri="http://schemas.microsoft.com/sharepoint/v3/contenttype/forms"/>
+  </ds:schemaRefs>
+</ds:datastoreItem>
+</file>
+
+<file path=customXml/itemProps4.xml><?xml version="1.0" encoding="utf-8"?>
+<ds:datastoreItem xmlns:ds="http://schemas.openxmlformats.org/officeDocument/2006/customXml" ds:itemID="{A8C73CEA-ED96-4956-AE53-44E8C0695B0B}">
+  <ds:schemaRefs>
+    <ds:schemaRef ds:uri="http://schemas.microsoft.com/office/2006/metadata/properties"/>
+    <ds:schemaRef ds:uri="http://schemas.microsoft.com/office/infopath/2007/PartnerControls"/>
+    <ds:schemaRef ds:uri="a1ac0806-7715-4743-9c8a-75c38edb5461"/>
+  </ds:schemaRefs>
+</ds:datastoreItem>
 </file>
</xml_diff>

<commit_message>
exercices : sites de streaming (correction dictionnaire, matrice, débutMCD)
</commit_message>
<xml_diff>
--- a/03 - Conception BDD/intro_bdd, dictionnaires de données.docx
+++ b/03 - Conception BDD/intro_bdd, dictionnaires de données.docx
@@ -8590,2441 +8590,6 @@
       </w:tr>
     </w:tbl>
     <w:p/>
-    <w:p>
-      <w:r>
-        <w:br w:type="page"/>
-      </w:r>
-    </w:p>
-    <w:p>
-      <w:pPr>
-        <w:pStyle w:val="Sous-titre"/>
-        <w:rPr>
-          <w:sz w:val="48"/>
-          <w:szCs w:val="48"/>
-        </w:rPr>
-      </w:pPr>
-      <w:r>
-        <w:rPr>
-          <w:sz w:val="48"/>
-          <w:szCs w:val="48"/>
-        </w:rPr>
-        <w:lastRenderedPageBreak/>
-        <w:t>VIDEO</w:t>
-      </w:r>
-    </w:p>
-    <w:p/>
-    <w:p>
-      <w:r>
-        <w:t>Dix sites de streaming vidéo (location/vente) se sont regroupés pour mettre en commun les films dont ils disposent et ont fondé un club. À la suite d’une rencontre avec les représentants de ce club, il ressort que chaque site membre du club disposera du catalogue commun relié à une base de données centrale et qu’il faudra pouvoir prendre en compte les éléments suivants :</w:t>
-      </w:r>
-    </w:p>
-    <w:p>
-      <w:pPr>
-        <w:numPr>
-          <w:ilvl w:val="0"/>
-          <w:numId w:val="5"/>
-        </w:numPr>
-      </w:pPr>
-      <w:r>
-        <w:t xml:space="preserve">Un </w:t>
-      </w:r>
-      <w:r>
-        <w:rPr>
-          <w:highlight w:val="green"/>
-        </w:rPr>
-        <w:t>client</w:t>
-      </w:r>
-      <w:r>
-        <w:t xml:space="preserve"> qui s’inscrit au club renseigne son </w:t>
-      </w:r>
-      <w:r>
-        <w:rPr>
-          <w:highlight w:val="yellow"/>
-        </w:rPr>
-        <w:t>nom</w:t>
-      </w:r>
-      <w:r>
-        <w:t xml:space="preserve"> et </w:t>
-      </w:r>
-      <w:r>
-        <w:rPr>
-          <w:highlight w:val="yellow"/>
-        </w:rPr>
-        <w:t>prénom</w:t>
-      </w:r>
-      <w:r>
-        <w:t xml:space="preserve"> et peut alimenter son </w:t>
-      </w:r>
-      <w:r>
-        <w:rPr>
-          <w:highlight w:val="green"/>
-        </w:rPr>
-        <w:t>compte</w:t>
-      </w:r>
-      <w:r>
-        <w:t xml:space="preserve"> en Euros.</w:t>
-      </w:r>
-    </w:p>
-    <w:p>
-      <w:pPr>
-        <w:numPr>
-          <w:ilvl w:val="0"/>
-          <w:numId w:val="5"/>
-        </w:numPr>
-      </w:pPr>
-      <w:r>
-        <w:t xml:space="preserve">Les </w:t>
-      </w:r>
-      <w:r>
-        <w:rPr>
-          <w:highlight w:val="green"/>
-        </w:rPr>
-        <w:t>films</w:t>
-      </w:r>
-      <w:r>
-        <w:t xml:space="preserve"> loués par un client sont accessibles </w:t>
-      </w:r>
-      <w:r>
-        <w:rPr>
-          <w:highlight w:val="yellow"/>
-        </w:rPr>
-        <w:t>3 jours</w:t>
-      </w:r>
-      <w:r>
-        <w:t xml:space="preserve"> depuis n’importe quel site membre.</w:t>
-      </w:r>
-    </w:p>
-    <w:p>
-      <w:pPr>
-        <w:numPr>
-          <w:ilvl w:val="0"/>
-          <w:numId w:val="5"/>
-        </w:numPr>
-      </w:pPr>
-      <w:r>
-        <w:t xml:space="preserve">Plusieurs </w:t>
-      </w:r>
-      <w:r>
-        <w:rPr>
-          <w:highlight w:val="green"/>
-        </w:rPr>
-        <w:t>vidéos</w:t>
-      </w:r>
-      <w:r>
-        <w:t xml:space="preserve"> peuvent contenir le même film (</w:t>
-      </w:r>
-      <w:r>
-        <w:rPr>
-          <w:highlight w:val="yellow"/>
-        </w:rPr>
-        <w:t>version</w:t>
-      </w:r>
-      <w:r>
-        <w:t xml:space="preserve"> différentes).</w:t>
-      </w:r>
-    </w:p>
-    <w:p>
-      <w:pPr>
-        <w:numPr>
-          <w:ilvl w:val="0"/>
-          <w:numId w:val="5"/>
-        </w:numPr>
-      </w:pPr>
-      <w:r>
-        <w:t xml:space="preserve">Un film est rattaché à un ou plusieurs </w:t>
-      </w:r>
-      <w:r>
-        <w:rPr>
-          <w:highlight w:val="green"/>
-        </w:rPr>
-        <w:t>genres</w:t>
-      </w:r>
-      <w:r>
-        <w:t xml:space="preserve"> cinématographique (</w:t>
-      </w:r>
-      <w:r>
-        <w:rPr>
-          <w:highlight w:val="yellow"/>
-        </w:rPr>
-        <w:t>nom</w:t>
-      </w:r>
-      <w:r>
-        <w:t xml:space="preserve"> et </w:t>
-      </w:r>
-      <w:r>
-        <w:rPr>
-          <w:highlight w:val="yellow"/>
-        </w:rPr>
-        <w:t>type de public</w:t>
-      </w:r>
-      <w:r>
-        <w:t xml:space="preserve">) et est caractérisé par sa </w:t>
-      </w:r>
-      <w:r>
-        <w:rPr>
-          <w:highlight w:val="yellow"/>
-        </w:rPr>
-        <w:t>durée</w:t>
-      </w:r>
-      <w:r>
-        <w:t xml:space="preserve">, son </w:t>
-      </w:r>
-      <w:r>
-        <w:rPr>
-          <w:highlight w:val="green"/>
-        </w:rPr>
-        <w:t>réalisateur</w:t>
-      </w:r>
-      <w:r>
-        <w:t xml:space="preserve"> et la liste des </w:t>
-      </w:r>
-      <w:r>
-        <w:rPr>
-          <w:highlight w:val="green"/>
-        </w:rPr>
-        <w:t>acteurs</w:t>
-      </w:r>
-      <w:r>
-        <w:t xml:space="preserve"> principaux.</w:t>
-      </w:r>
-    </w:p>
-    <w:p>
-      <w:pPr>
-        <w:numPr>
-          <w:ilvl w:val="0"/>
-          <w:numId w:val="5"/>
-        </w:numPr>
-      </w:pPr>
-      <w:r>
-        <w:t xml:space="preserve">Une </w:t>
-      </w:r>
-      <w:r>
-        <w:rPr>
-          <w:highlight w:val="green"/>
-        </w:rPr>
-        <w:t>location</w:t>
-      </w:r>
-      <w:r>
-        <w:t xml:space="preserve"> n’est permise que si le client dispose </w:t>
-      </w:r>
-      <w:r>
-        <w:t>d’</w:t>
-      </w:r>
-      <w:r>
-        <w:t>assez de fonds sur son compte.</w:t>
-      </w:r>
-    </w:p>
-    <w:p>
-      <w:pPr>
-        <w:numPr>
-          <w:ilvl w:val="0"/>
-          <w:numId w:val="5"/>
-        </w:numPr>
-      </w:pPr>
-      <w:r>
-        <w:t xml:space="preserve">La consultation d’un client permettra d’obtenir son nom, prénom, solde du compte, son nombre de location en cours, la liste des vidéos qu’il a actuellement loués avec la </w:t>
-      </w:r>
-      <w:r>
-        <w:rPr>
-          <w:highlight w:val="yellow"/>
-        </w:rPr>
-        <w:t>position de lecture</w:t>
-      </w:r>
-      <w:r>
-        <w:t xml:space="preserve"> actuelle.</w:t>
-      </w:r>
-    </w:p>
-    <w:p>
-      <w:pPr>
-        <w:numPr>
-          <w:ilvl w:val="0"/>
-          <w:numId w:val="5"/>
-        </w:numPr>
-      </w:pPr>
-      <w:r>
-        <w:t>La consultation d’un genre permettra d’obtenir la liste des films de ce genre disponibles dans le catalogue.</w:t>
-      </w:r>
-    </w:p>
-    <w:p>
-      <w:pPr>
-        <w:numPr>
-          <w:ilvl w:val="0"/>
-          <w:numId w:val="5"/>
-        </w:numPr>
-      </w:pPr>
-      <w:r>
-        <w:t>Périodiquement, on veut obtenir une liste de remboursement ; on veut pour chaque vidéo louée et non-lue dans le délai de 3 jours :</w:t>
-      </w:r>
-    </w:p>
-    <w:p>
-      <w:pPr>
-        <w:numPr>
-          <w:ilvl w:val="1"/>
-          <w:numId w:val="5"/>
-        </w:numPr>
-      </w:pPr>
-      <w:r>
-        <w:t>Nom du client, date de l’emprunt, identifiant et titre du (des) vidéo(s) concerné(s).</w:t>
-      </w:r>
-    </w:p>
-    <w:p>
-      <w:r>
-        <w:br w:type="page"/>
-      </w:r>
-    </w:p>
-    <w:tbl>
-      <w:tblPr>
-        <w:tblStyle w:val="TableauGrille4"/>
-        <w:tblW w:w="11624" w:type="dxa"/>
-        <w:tblInd w:w="-1281" w:type="dxa"/>
-        <w:tblLook w:val="04A0" w:firstRow="1" w:lastRow="0" w:firstColumn="1" w:lastColumn="0" w:noHBand="0" w:noVBand="1"/>
-      </w:tblPr>
-      <w:tblGrid>
-        <w:gridCol w:w="2694"/>
-        <w:gridCol w:w="2712"/>
-        <w:gridCol w:w="1945"/>
-        <w:gridCol w:w="1241"/>
-        <w:gridCol w:w="3032"/>
-      </w:tblGrid>
-      <w:tr>
-        <w:trPr>
-          <w:cnfStyle w:val="100000000000" w:firstRow="1" w:lastRow="0" w:firstColumn="0" w:lastColumn="0" w:oddVBand="0" w:evenVBand="0" w:oddHBand="0" w:evenHBand="0" w:firstRowFirstColumn="0" w:firstRowLastColumn="0" w:lastRowFirstColumn="0" w:lastRowLastColumn="0"/>
-        </w:trPr>
-        <w:tc>
-          <w:tcPr>
-            <w:cnfStyle w:val="001000000000" w:firstRow="0" w:lastRow="0" w:firstColumn="1" w:lastColumn="0" w:oddVBand="0" w:evenVBand="0" w:oddHBand="0" w:evenHBand="0" w:firstRowFirstColumn="0" w:firstRowLastColumn="0" w:lastRowFirstColumn="0" w:lastRowLastColumn="0"/>
-            <w:tcW w:w="2694" w:type="dxa"/>
-          </w:tcPr>
-          <w:p>
-            <w:pPr>
-              <w:jc w:val="center"/>
-            </w:pPr>
-            <w:r>
-              <w:lastRenderedPageBreak/>
-              <w:t>Mnémonique</w:t>
-            </w:r>
-          </w:p>
-        </w:tc>
-        <w:tc>
-          <w:tcPr>
-            <w:tcW w:w="2712" w:type="dxa"/>
-          </w:tcPr>
-          <w:p>
-            <w:pPr>
-              <w:jc w:val="center"/>
-              <w:cnfStyle w:val="100000000000" w:firstRow="1" w:lastRow="0" w:firstColumn="0" w:lastColumn="0" w:oddVBand="0" w:evenVBand="0" w:oddHBand="0" w:evenHBand="0" w:firstRowFirstColumn="0" w:firstRowLastColumn="0" w:lastRowFirstColumn="0" w:lastRowLastColumn="0"/>
-            </w:pPr>
-            <w:r>
-              <w:t>Signification</w:t>
-            </w:r>
-          </w:p>
-        </w:tc>
-        <w:tc>
-          <w:tcPr>
-            <w:tcW w:w="1945" w:type="dxa"/>
-          </w:tcPr>
-          <w:p>
-            <w:pPr>
-              <w:jc w:val="center"/>
-              <w:cnfStyle w:val="100000000000" w:firstRow="1" w:lastRow="0" w:firstColumn="0" w:lastColumn="0" w:oddVBand="0" w:evenVBand="0" w:oddHBand="0" w:evenHBand="0" w:firstRowFirstColumn="0" w:firstRowLastColumn="0" w:lastRowFirstColumn="0" w:lastRowLastColumn="0"/>
-            </w:pPr>
-            <w:r>
-              <w:t>Type</w:t>
-            </w:r>
-          </w:p>
-        </w:tc>
-        <w:tc>
-          <w:tcPr>
-            <w:tcW w:w="1241" w:type="dxa"/>
-          </w:tcPr>
-          <w:p>
-            <w:pPr>
-              <w:jc w:val="center"/>
-              <w:cnfStyle w:val="100000000000" w:firstRow="1" w:lastRow="0" w:firstColumn="0" w:lastColumn="0" w:oddVBand="0" w:evenVBand="0" w:oddHBand="0" w:evenHBand="0" w:firstRowFirstColumn="0" w:firstRowLastColumn="0" w:lastRowFirstColumn="0" w:lastRowLastColumn="0"/>
-            </w:pPr>
-            <w:r>
-              <w:t>Longueur</w:t>
-            </w:r>
-          </w:p>
-        </w:tc>
-        <w:tc>
-          <w:tcPr>
-            <w:tcW w:w="3032" w:type="dxa"/>
-          </w:tcPr>
-          <w:p>
-            <w:pPr>
-              <w:jc w:val="center"/>
-              <w:cnfStyle w:val="100000000000" w:firstRow="1" w:lastRow="0" w:firstColumn="0" w:lastColumn="0" w:oddVBand="0" w:evenVBand="0" w:oddHBand="0" w:evenHBand="0" w:firstRowFirstColumn="0" w:firstRowLastColumn="0" w:lastRowFirstColumn="0" w:lastRowLastColumn="0"/>
-            </w:pPr>
-            <w:r>
-              <w:t>Remarque/Contrainte</w:t>
-            </w:r>
-          </w:p>
-        </w:tc>
-      </w:tr>
-      <w:tr>
-        <w:trPr>
-          <w:cnfStyle w:val="000000100000" w:firstRow="0" w:lastRow="0" w:firstColumn="0" w:lastColumn="0" w:oddVBand="0" w:evenVBand="0" w:oddHBand="1" w:evenHBand="0" w:firstRowFirstColumn="0" w:firstRowLastColumn="0" w:lastRowFirstColumn="0" w:lastRowLastColumn="0"/>
-        </w:trPr>
-        <w:tc>
-          <w:tcPr>
-            <w:cnfStyle w:val="001000000000" w:firstRow="0" w:lastRow="0" w:firstColumn="1" w:lastColumn="0" w:oddVBand="0" w:evenVBand="0" w:oddHBand="0" w:evenHBand="0" w:firstRowFirstColumn="0" w:firstRowLastColumn="0" w:lastRowFirstColumn="0" w:lastRowLastColumn="0"/>
-            <w:tcW w:w="2694" w:type="dxa"/>
-            <w:shd w:val="clear" w:color="auto" w:fill="FAE2D5" w:themeFill="accent2" w:themeFillTint="33"/>
-          </w:tcPr>
-          <w:p>
-            <w:pPr>
-              <w:tabs>
-                <w:tab w:val="left" w:pos="1664"/>
-              </w:tabs>
-            </w:pPr>
-            <w:proofErr w:type="spellStart"/>
-            <w:proofErr w:type="gramStart"/>
-            <w:r>
-              <w:t>client</w:t>
-            </w:r>
-            <w:proofErr w:type="gramEnd"/>
-            <w:r>
-              <w:t>_id</w:t>
-            </w:r>
-            <w:proofErr w:type="spellEnd"/>
-          </w:p>
-        </w:tc>
-        <w:tc>
-          <w:tcPr>
-            <w:tcW w:w="2712" w:type="dxa"/>
-            <w:shd w:val="clear" w:color="auto" w:fill="FAE2D5" w:themeFill="accent2" w:themeFillTint="33"/>
-          </w:tcPr>
-          <w:p>
-            <w:pPr>
-              <w:cnfStyle w:val="000000100000" w:firstRow="0" w:lastRow="0" w:firstColumn="0" w:lastColumn="0" w:oddVBand="0" w:evenVBand="0" w:oddHBand="1" w:evenHBand="0" w:firstRowFirstColumn="0" w:firstRowLastColumn="0" w:lastRowFirstColumn="0" w:lastRowLastColumn="0"/>
-            </w:pPr>
-            <w:r>
-              <w:t># du client</w:t>
-            </w:r>
-          </w:p>
-        </w:tc>
-        <w:tc>
-          <w:tcPr>
-            <w:tcW w:w="1945" w:type="dxa"/>
-            <w:shd w:val="clear" w:color="auto" w:fill="FAE2D5" w:themeFill="accent2" w:themeFillTint="33"/>
-          </w:tcPr>
-          <w:p>
-            <w:pPr>
-              <w:cnfStyle w:val="000000100000" w:firstRow="0" w:lastRow="0" w:firstColumn="0" w:lastColumn="0" w:oddVBand="0" w:evenVBand="0" w:oddHBand="1" w:evenHBand="0" w:firstRowFirstColumn="0" w:firstRowLastColumn="0" w:lastRowFirstColumn="0" w:lastRowLastColumn="0"/>
-            </w:pPr>
-            <w:r>
-              <w:t>Numérique</w:t>
-            </w:r>
-          </w:p>
-        </w:tc>
-        <w:tc>
-          <w:tcPr>
-            <w:tcW w:w="1241" w:type="dxa"/>
-            <w:shd w:val="clear" w:color="auto" w:fill="FAE2D5" w:themeFill="accent2" w:themeFillTint="33"/>
-          </w:tcPr>
-          <w:p>
-            <w:pPr>
-              <w:cnfStyle w:val="000000100000" w:firstRow="0" w:lastRow="0" w:firstColumn="0" w:lastColumn="0" w:oddVBand="0" w:evenVBand="0" w:oddHBand="1" w:evenHBand="0" w:firstRowFirstColumn="0" w:firstRowLastColumn="0" w:lastRowFirstColumn="0" w:lastRowLastColumn="0"/>
-            </w:pPr>
-            <w:r>
-              <w:t>11</w:t>
-            </w:r>
-          </w:p>
-        </w:tc>
-        <w:tc>
-          <w:tcPr>
-            <w:tcW w:w="3032" w:type="dxa"/>
-            <w:shd w:val="clear" w:color="auto" w:fill="FAE2D5" w:themeFill="accent2" w:themeFillTint="33"/>
-          </w:tcPr>
-          <w:p>
-            <w:pPr>
-              <w:cnfStyle w:val="000000100000" w:firstRow="0" w:lastRow="0" w:firstColumn="0" w:lastColumn="0" w:oddVBand="0" w:evenVBand="0" w:oddHBand="1" w:evenHBand="0" w:firstRowFirstColumn="0" w:firstRowLastColumn="0" w:lastRowFirstColumn="0" w:lastRowLastColumn="0"/>
-            </w:pPr>
-            <w:r>
-              <w:t>Identifiant</w:t>
-            </w:r>
-            <w:r>
-              <w:t>, auto-incrémenté</w:t>
-            </w:r>
-          </w:p>
-        </w:tc>
-      </w:tr>
-      <w:tr>
-        <w:tc>
-          <w:tcPr>
-            <w:cnfStyle w:val="001000000000" w:firstRow="0" w:lastRow="0" w:firstColumn="1" w:lastColumn="0" w:oddVBand="0" w:evenVBand="0" w:oddHBand="0" w:evenHBand="0" w:firstRowFirstColumn="0" w:firstRowLastColumn="0" w:lastRowFirstColumn="0" w:lastRowLastColumn="0"/>
-            <w:tcW w:w="2694" w:type="dxa"/>
-            <w:shd w:val="clear" w:color="auto" w:fill="FAE2D5" w:themeFill="accent2" w:themeFillTint="33"/>
-          </w:tcPr>
-          <w:p>
-            <w:proofErr w:type="spellStart"/>
-            <w:proofErr w:type="gramStart"/>
-            <w:r>
-              <w:t>client</w:t>
-            </w:r>
-            <w:proofErr w:type="gramEnd"/>
-            <w:r>
-              <w:t>_nom</w:t>
-            </w:r>
-            <w:proofErr w:type="spellEnd"/>
-          </w:p>
-        </w:tc>
-        <w:tc>
-          <w:tcPr>
-            <w:tcW w:w="2712" w:type="dxa"/>
-            <w:shd w:val="clear" w:color="auto" w:fill="FAE2D5" w:themeFill="accent2" w:themeFillTint="33"/>
-          </w:tcPr>
-          <w:p>
-            <w:pPr>
-              <w:cnfStyle w:val="000000000000" w:firstRow="0" w:lastRow="0" w:firstColumn="0" w:lastColumn="0" w:oddVBand="0" w:evenVBand="0" w:oddHBand="0" w:evenHBand="0" w:firstRowFirstColumn="0" w:firstRowLastColumn="0" w:lastRowFirstColumn="0" w:lastRowLastColumn="0"/>
-            </w:pPr>
-            <w:r>
-              <w:t>Nom du client</w:t>
-            </w:r>
-          </w:p>
-        </w:tc>
-        <w:tc>
-          <w:tcPr>
-            <w:tcW w:w="1945" w:type="dxa"/>
-            <w:shd w:val="clear" w:color="auto" w:fill="FAE2D5" w:themeFill="accent2" w:themeFillTint="33"/>
-          </w:tcPr>
-          <w:p>
-            <w:pPr>
-              <w:cnfStyle w:val="000000000000" w:firstRow="0" w:lastRow="0" w:firstColumn="0" w:lastColumn="0" w:oddVBand="0" w:evenVBand="0" w:oddHBand="0" w:evenHBand="0" w:firstRowFirstColumn="0" w:firstRowLastColumn="0" w:lastRowFirstColumn="0" w:lastRowLastColumn="0"/>
-            </w:pPr>
-            <w:r>
-              <w:t>Alphabétique</w:t>
-            </w:r>
-          </w:p>
-        </w:tc>
-        <w:tc>
-          <w:tcPr>
-            <w:tcW w:w="1241" w:type="dxa"/>
-            <w:shd w:val="clear" w:color="auto" w:fill="FAE2D5" w:themeFill="accent2" w:themeFillTint="33"/>
-          </w:tcPr>
-          <w:p>
-            <w:pPr>
-              <w:cnfStyle w:val="000000000000" w:firstRow="0" w:lastRow="0" w:firstColumn="0" w:lastColumn="0" w:oddVBand="0" w:evenVBand="0" w:oddHBand="0" w:evenHBand="0" w:firstRowFirstColumn="0" w:firstRowLastColumn="0" w:lastRowFirstColumn="0" w:lastRowLastColumn="0"/>
-            </w:pPr>
-            <w:r>
-              <w:t>100</w:t>
-            </w:r>
-          </w:p>
-        </w:tc>
-        <w:tc>
-          <w:tcPr>
-            <w:tcW w:w="3032" w:type="dxa"/>
-            <w:shd w:val="clear" w:color="auto" w:fill="FAE2D5" w:themeFill="accent2" w:themeFillTint="33"/>
-          </w:tcPr>
-          <w:p>
-            <w:pPr>
-              <w:cnfStyle w:val="000000000000" w:firstRow="0" w:lastRow="0" w:firstColumn="0" w:lastColumn="0" w:oddVBand="0" w:evenVBand="0" w:oddHBand="0" w:evenHBand="0" w:firstRowFirstColumn="0" w:firstRowLastColumn="0" w:lastRowFirstColumn="0" w:lastRowLastColumn="0"/>
-            </w:pPr>
-            <w:r>
-              <w:t>Obligatoire, &gt; 1 caractère</w:t>
-            </w:r>
-          </w:p>
-        </w:tc>
-      </w:tr>
-      <w:tr>
-        <w:trPr>
-          <w:cnfStyle w:val="000000100000" w:firstRow="0" w:lastRow="0" w:firstColumn="0" w:lastColumn="0" w:oddVBand="0" w:evenVBand="0" w:oddHBand="1" w:evenHBand="0" w:firstRowFirstColumn="0" w:firstRowLastColumn="0" w:lastRowFirstColumn="0" w:lastRowLastColumn="0"/>
-        </w:trPr>
-        <w:tc>
-          <w:tcPr>
-            <w:cnfStyle w:val="001000000000" w:firstRow="0" w:lastRow="0" w:firstColumn="1" w:lastColumn="0" w:oddVBand="0" w:evenVBand="0" w:oddHBand="0" w:evenHBand="0" w:firstRowFirstColumn="0" w:firstRowLastColumn="0" w:lastRowFirstColumn="0" w:lastRowLastColumn="0"/>
-            <w:tcW w:w="2694" w:type="dxa"/>
-            <w:shd w:val="clear" w:color="auto" w:fill="FAE2D5" w:themeFill="accent2" w:themeFillTint="33"/>
-          </w:tcPr>
-          <w:p>
-            <w:proofErr w:type="spellStart"/>
-            <w:proofErr w:type="gramStart"/>
-            <w:r>
-              <w:t>client</w:t>
-            </w:r>
-            <w:proofErr w:type="gramEnd"/>
-            <w:r>
-              <w:t>_prenom</w:t>
-            </w:r>
-            <w:proofErr w:type="spellEnd"/>
-          </w:p>
-        </w:tc>
-        <w:tc>
-          <w:tcPr>
-            <w:tcW w:w="2712" w:type="dxa"/>
-            <w:shd w:val="clear" w:color="auto" w:fill="FAE2D5" w:themeFill="accent2" w:themeFillTint="33"/>
-          </w:tcPr>
-          <w:p>
-            <w:pPr>
-              <w:cnfStyle w:val="000000100000" w:firstRow="0" w:lastRow="0" w:firstColumn="0" w:lastColumn="0" w:oddVBand="0" w:evenVBand="0" w:oddHBand="1" w:evenHBand="0" w:firstRowFirstColumn="0" w:firstRowLastColumn="0" w:lastRowFirstColumn="0" w:lastRowLastColumn="0"/>
-            </w:pPr>
-            <w:r>
-              <w:t>Prénom du client</w:t>
-            </w:r>
-          </w:p>
-        </w:tc>
-        <w:tc>
-          <w:tcPr>
-            <w:tcW w:w="1945" w:type="dxa"/>
-            <w:shd w:val="clear" w:color="auto" w:fill="FAE2D5" w:themeFill="accent2" w:themeFillTint="33"/>
-          </w:tcPr>
-          <w:p>
-            <w:pPr>
-              <w:cnfStyle w:val="000000100000" w:firstRow="0" w:lastRow="0" w:firstColumn="0" w:lastColumn="0" w:oddVBand="0" w:evenVBand="0" w:oddHBand="1" w:evenHBand="0" w:firstRowFirstColumn="0" w:firstRowLastColumn="0" w:lastRowFirstColumn="0" w:lastRowLastColumn="0"/>
-            </w:pPr>
-            <w:r>
-              <w:t>Alphabétique</w:t>
-            </w:r>
-          </w:p>
-        </w:tc>
-        <w:tc>
-          <w:tcPr>
-            <w:tcW w:w="1241" w:type="dxa"/>
-            <w:shd w:val="clear" w:color="auto" w:fill="FAE2D5" w:themeFill="accent2" w:themeFillTint="33"/>
-          </w:tcPr>
-          <w:p>
-            <w:pPr>
-              <w:cnfStyle w:val="000000100000" w:firstRow="0" w:lastRow="0" w:firstColumn="0" w:lastColumn="0" w:oddVBand="0" w:evenVBand="0" w:oddHBand="1" w:evenHBand="0" w:firstRowFirstColumn="0" w:firstRowLastColumn="0" w:lastRowFirstColumn="0" w:lastRowLastColumn="0"/>
-            </w:pPr>
-            <w:r>
-              <w:t>100</w:t>
-            </w:r>
-          </w:p>
-        </w:tc>
-        <w:tc>
-          <w:tcPr>
-            <w:tcW w:w="3032" w:type="dxa"/>
-            <w:shd w:val="clear" w:color="auto" w:fill="FAE2D5" w:themeFill="accent2" w:themeFillTint="33"/>
-          </w:tcPr>
-          <w:p>
-            <w:pPr>
-              <w:cnfStyle w:val="000000100000" w:firstRow="0" w:lastRow="0" w:firstColumn="0" w:lastColumn="0" w:oddVBand="0" w:evenVBand="0" w:oddHBand="1" w:evenHBand="0" w:firstRowFirstColumn="0" w:firstRowLastColumn="0" w:lastRowFirstColumn="0" w:lastRowLastColumn="0"/>
-            </w:pPr>
-            <w:r>
-              <w:t>Obligatoire, &gt; 1 caractère</w:t>
-            </w:r>
-          </w:p>
-        </w:tc>
-      </w:tr>
-      <w:tr>
-        <w:tc>
-          <w:tcPr>
-            <w:cnfStyle w:val="001000000000" w:firstRow="0" w:lastRow="0" w:firstColumn="1" w:lastColumn="0" w:oddVBand="0" w:evenVBand="0" w:oddHBand="0" w:evenHBand="0" w:firstRowFirstColumn="0" w:firstRowLastColumn="0" w:lastRowFirstColumn="0" w:lastRowLastColumn="0"/>
-            <w:tcW w:w="2694" w:type="dxa"/>
-            <w:shd w:val="clear" w:color="auto" w:fill="FAE2D5" w:themeFill="accent2" w:themeFillTint="33"/>
-          </w:tcPr>
-          <w:p>
-            <w:proofErr w:type="spellStart"/>
-            <w:proofErr w:type="gramStart"/>
-            <w:r>
-              <w:t>client</w:t>
-            </w:r>
-            <w:proofErr w:type="gramEnd"/>
-            <w:r>
-              <w:t>_date_naissance</w:t>
-            </w:r>
-            <w:proofErr w:type="spellEnd"/>
-          </w:p>
-        </w:tc>
-        <w:tc>
-          <w:tcPr>
-            <w:tcW w:w="2712" w:type="dxa"/>
-            <w:shd w:val="clear" w:color="auto" w:fill="FAE2D5" w:themeFill="accent2" w:themeFillTint="33"/>
-          </w:tcPr>
-          <w:p>
-            <w:pPr>
-              <w:cnfStyle w:val="000000000000" w:firstRow="0" w:lastRow="0" w:firstColumn="0" w:lastColumn="0" w:oddVBand="0" w:evenVBand="0" w:oddHBand="0" w:evenHBand="0" w:firstRowFirstColumn="0" w:firstRowLastColumn="0" w:lastRowFirstColumn="0" w:lastRowLastColumn="0"/>
-            </w:pPr>
-          </w:p>
-        </w:tc>
-        <w:tc>
-          <w:tcPr>
-            <w:tcW w:w="1945" w:type="dxa"/>
-            <w:shd w:val="clear" w:color="auto" w:fill="FAE2D5" w:themeFill="accent2" w:themeFillTint="33"/>
-          </w:tcPr>
-          <w:p>
-            <w:pPr>
-              <w:cnfStyle w:val="000000000000" w:firstRow="0" w:lastRow="0" w:firstColumn="0" w:lastColumn="0" w:oddVBand="0" w:evenVBand="0" w:oddHBand="0" w:evenHBand="0" w:firstRowFirstColumn="0" w:firstRowLastColumn="0" w:lastRowFirstColumn="0" w:lastRowLastColumn="0"/>
-            </w:pPr>
-            <w:r>
-              <w:t>Date</w:t>
-            </w:r>
-          </w:p>
-        </w:tc>
-        <w:tc>
-          <w:tcPr>
-            <w:tcW w:w="1241" w:type="dxa"/>
-            <w:shd w:val="clear" w:color="auto" w:fill="FAE2D5" w:themeFill="accent2" w:themeFillTint="33"/>
-          </w:tcPr>
-          <w:p>
-            <w:pPr>
-              <w:cnfStyle w:val="000000000000" w:firstRow="0" w:lastRow="0" w:firstColumn="0" w:lastColumn="0" w:oddVBand="0" w:evenVBand="0" w:oddHBand="0" w:evenHBand="0" w:firstRowFirstColumn="0" w:firstRowLastColumn="0" w:lastRowFirstColumn="0" w:lastRowLastColumn="0"/>
-            </w:pPr>
-          </w:p>
-        </w:tc>
-        <w:tc>
-          <w:tcPr>
-            <w:tcW w:w="3032" w:type="dxa"/>
-            <w:shd w:val="clear" w:color="auto" w:fill="FAE2D5" w:themeFill="accent2" w:themeFillTint="33"/>
-          </w:tcPr>
-          <w:p>
-            <w:pPr>
-              <w:cnfStyle w:val="000000000000" w:firstRow="0" w:lastRow="0" w:firstColumn="0" w:lastColumn="0" w:oddVBand="0" w:evenVBand="0" w:oddHBand="0" w:evenHBand="0" w:firstRowFirstColumn="0" w:firstRowLastColumn="0" w:lastRowFirstColumn="0" w:lastRowLastColumn="0"/>
-            </w:pPr>
-            <w:r>
-              <w:t xml:space="preserve">Obligatoire, </w:t>
-            </w:r>
-            <w:r>
-              <w:t>format : AAAA-MM-JJ</w:t>
-            </w:r>
-          </w:p>
-        </w:tc>
-      </w:tr>
-      <w:tr>
-        <w:trPr>
-          <w:cnfStyle w:val="000000100000" w:firstRow="0" w:lastRow="0" w:firstColumn="0" w:lastColumn="0" w:oddVBand="0" w:evenVBand="0" w:oddHBand="1" w:evenHBand="0" w:firstRowFirstColumn="0" w:firstRowLastColumn="0" w:lastRowFirstColumn="0" w:lastRowLastColumn="0"/>
-        </w:trPr>
-        <w:tc>
-          <w:tcPr>
-            <w:cnfStyle w:val="001000000000" w:firstRow="0" w:lastRow="0" w:firstColumn="1" w:lastColumn="0" w:oddVBand="0" w:evenVBand="0" w:oddHBand="0" w:evenHBand="0" w:firstRowFirstColumn="0" w:firstRowLastColumn="0" w:lastRowFirstColumn="0" w:lastRowLastColumn="0"/>
-            <w:tcW w:w="2694" w:type="dxa"/>
-            <w:shd w:val="clear" w:color="auto" w:fill="FAE2D5" w:themeFill="accent2" w:themeFillTint="33"/>
-          </w:tcPr>
-          <w:p>
-            <w:proofErr w:type="spellStart"/>
-            <w:proofErr w:type="gramStart"/>
-            <w:r>
-              <w:t>client</w:t>
-            </w:r>
-            <w:proofErr w:type="gramEnd"/>
-            <w:r>
-              <w:t>_solde</w:t>
-            </w:r>
-            <w:proofErr w:type="spellEnd"/>
-          </w:p>
-        </w:tc>
-        <w:tc>
-          <w:tcPr>
-            <w:tcW w:w="2712" w:type="dxa"/>
-            <w:shd w:val="clear" w:color="auto" w:fill="FAE2D5" w:themeFill="accent2" w:themeFillTint="33"/>
-          </w:tcPr>
-          <w:p>
-            <w:pPr>
-              <w:cnfStyle w:val="000000100000" w:firstRow="0" w:lastRow="0" w:firstColumn="0" w:lastColumn="0" w:oddVBand="0" w:evenVBand="0" w:oddHBand="1" w:evenHBand="0" w:firstRowFirstColumn="0" w:firstRowLastColumn="0" w:lastRowFirstColumn="0" w:lastRowLastColumn="0"/>
-            </w:pPr>
-            <w:r>
-              <w:t>Solde du compte</w:t>
-            </w:r>
-          </w:p>
-        </w:tc>
-        <w:tc>
-          <w:tcPr>
-            <w:tcW w:w="1945" w:type="dxa"/>
-            <w:shd w:val="clear" w:color="auto" w:fill="FAE2D5" w:themeFill="accent2" w:themeFillTint="33"/>
-          </w:tcPr>
-          <w:p>
-            <w:pPr>
-              <w:cnfStyle w:val="000000100000" w:firstRow="0" w:lastRow="0" w:firstColumn="0" w:lastColumn="0" w:oddVBand="0" w:evenVBand="0" w:oddHBand="1" w:evenHBand="0" w:firstRowFirstColumn="0" w:firstRowLastColumn="0" w:lastRowFirstColumn="0" w:lastRowLastColumn="0"/>
-            </w:pPr>
-            <w:r>
-              <w:t>Numérique</w:t>
-            </w:r>
-          </w:p>
-        </w:tc>
-        <w:tc>
-          <w:tcPr>
-            <w:tcW w:w="1241" w:type="dxa"/>
-            <w:shd w:val="clear" w:color="auto" w:fill="FAE2D5" w:themeFill="accent2" w:themeFillTint="33"/>
-          </w:tcPr>
-          <w:p>
-            <w:pPr>
-              <w:cnfStyle w:val="000000100000" w:firstRow="0" w:lastRow="0" w:firstColumn="0" w:lastColumn="0" w:oddVBand="0" w:evenVBand="0" w:oddHBand="1" w:evenHBand="0" w:firstRowFirstColumn="0" w:firstRowLastColumn="0" w:lastRowFirstColumn="0" w:lastRowLastColumn="0"/>
-            </w:pPr>
-            <w:r>
-              <w:t>6,2</w:t>
-            </w:r>
-          </w:p>
-        </w:tc>
-        <w:tc>
-          <w:tcPr>
-            <w:tcW w:w="3032" w:type="dxa"/>
-            <w:shd w:val="clear" w:color="auto" w:fill="FAE2D5" w:themeFill="accent2" w:themeFillTint="33"/>
-          </w:tcPr>
-          <w:p>
-            <w:pPr>
-              <w:cnfStyle w:val="000000100000" w:firstRow="0" w:lastRow="0" w:firstColumn="0" w:lastColumn="0" w:oddVBand="0" w:evenVBand="0" w:oddHBand="1" w:evenHBand="0" w:firstRowFirstColumn="0" w:firstRowLastColumn="0" w:lastRowFirstColumn="0" w:lastRowLastColumn="0"/>
-            </w:pPr>
-            <w:r>
-              <w:t>Obligatoire, &gt;</w:t>
-            </w:r>
-            <w:r>
-              <w:t>= 0</w:t>
-            </w:r>
-          </w:p>
-        </w:tc>
-      </w:tr>
-      <w:tr>
-        <w:tc>
-          <w:tcPr>
-            <w:cnfStyle w:val="001000000000" w:firstRow="0" w:lastRow="0" w:firstColumn="1" w:lastColumn="0" w:oddVBand="0" w:evenVBand="0" w:oddHBand="0" w:evenHBand="0" w:firstRowFirstColumn="0" w:firstRowLastColumn="0" w:lastRowFirstColumn="0" w:lastRowLastColumn="0"/>
-            <w:tcW w:w="2694" w:type="dxa"/>
-            <w:shd w:val="clear" w:color="auto" w:fill="BFBFBF" w:themeFill="background1" w:themeFillShade="BF"/>
-          </w:tcPr>
-          <w:p/>
-        </w:tc>
-        <w:tc>
-          <w:tcPr>
-            <w:tcW w:w="2712" w:type="dxa"/>
-            <w:shd w:val="clear" w:color="auto" w:fill="BFBFBF" w:themeFill="background1" w:themeFillShade="BF"/>
-          </w:tcPr>
-          <w:p>
-            <w:pPr>
-              <w:cnfStyle w:val="000000000000" w:firstRow="0" w:lastRow="0" w:firstColumn="0" w:lastColumn="0" w:oddVBand="0" w:evenVBand="0" w:oddHBand="0" w:evenHBand="0" w:firstRowFirstColumn="0" w:firstRowLastColumn="0" w:lastRowFirstColumn="0" w:lastRowLastColumn="0"/>
-            </w:pPr>
-          </w:p>
-        </w:tc>
-        <w:tc>
-          <w:tcPr>
-            <w:tcW w:w="1945" w:type="dxa"/>
-            <w:shd w:val="clear" w:color="auto" w:fill="BFBFBF" w:themeFill="background1" w:themeFillShade="BF"/>
-          </w:tcPr>
-          <w:p>
-            <w:pPr>
-              <w:cnfStyle w:val="000000000000" w:firstRow="0" w:lastRow="0" w:firstColumn="0" w:lastColumn="0" w:oddVBand="0" w:evenVBand="0" w:oddHBand="0" w:evenHBand="0" w:firstRowFirstColumn="0" w:firstRowLastColumn="0" w:lastRowFirstColumn="0" w:lastRowLastColumn="0"/>
-            </w:pPr>
-          </w:p>
-        </w:tc>
-        <w:tc>
-          <w:tcPr>
-            <w:tcW w:w="1241" w:type="dxa"/>
-            <w:shd w:val="clear" w:color="auto" w:fill="BFBFBF" w:themeFill="background1" w:themeFillShade="BF"/>
-          </w:tcPr>
-          <w:p>
-            <w:pPr>
-              <w:cnfStyle w:val="000000000000" w:firstRow="0" w:lastRow="0" w:firstColumn="0" w:lastColumn="0" w:oddVBand="0" w:evenVBand="0" w:oddHBand="0" w:evenHBand="0" w:firstRowFirstColumn="0" w:firstRowLastColumn="0" w:lastRowFirstColumn="0" w:lastRowLastColumn="0"/>
-            </w:pPr>
-          </w:p>
-        </w:tc>
-        <w:tc>
-          <w:tcPr>
-            <w:tcW w:w="3032" w:type="dxa"/>
-            <w:shd w:val="clear" w:color="auto" w:fill="BFBFBF" w:themeFill="background1" w:themeFillShade="BF"/>
-          </w:tcPr>
-          <w:p>
-            <w:pPr>
-              <w:cnfStyle w:val="000000000000" w:firstRow="0" w:lastRow="0" w:firstColumn="0" w:lastColumn="0" w:oddVBand="0" w:evenVBand="0" w:oddHBand="0" w:evenHBand="0" w:firstRowFirstColumn="0" w:firstRowLastColumn="0" w:lastRowFirstColumn="0" w:lastRowLastColumn="0"/>
-            </w:pPr>
-          </w:p>
-        </w:tc>
-      </w:tr>
-      <w:tr>
-        <w:trPr>
-          <w:cnfStyle w:val="000000100000" w:firstRow="0" w:lastRow="0" w:firstColumn="0" w:lastColumn="0" w:oddVBand="0" w:evenVBand="0" w:oddHBand="1" w:evenHBand="0" w:firstRowFirstColumn="0" w:firstRowLastColumn="0" w:lastRowFirstColumn="0" w:lastRowLastColumn="0"/>
-        </w:trPr>
-        <w:tc>
-          <w:tcPr>
-            <w:cnfStyle w:val="001000000000" w:firstRow="0" w:lastRow="0" w:firstColumn="1" w:lastColumn="0" w:oddVBand="0" w:evenVBand="0" w:oddHBand="0" w:evenHBand="0" w:firstRowFirstColumn="0" w:firstRowLastColumn="0" w:lastRowFirstColumn="0" w:lastRowLastColumn="0"/>
-            <w:tcW w:w="2694" w:type="dxa"/>
-            <w:shd w:val="clear" w:color="auto" w:fill="CAEDFB" w:themeFill="accent4" w:themeFillTint="33"/>
-          </w:tcPr>
-          <w:p>
-            <w:proofErr w:type="spellStart"/>
-            <w:r>
-              <w:t>Film_id</w:t>
-            </w:r>
-            <w:proofErr w:type="spellEnd"/>
-          </w:p>
-        </w:tc>
-        <w:tc>
-          <w:tcPr>
-            <w:tcW w:w="2712" w:type="dxa"/>
-            <w:shd w:val="clear" w:color="auto" w:fill="CAEDFB" w:themeFill="accent4" w:themeFillTint="33"/>
-          </w:tcPr>
-          <w:p>
-            <w:pPr>
-              <w:cnfStyle w:val="000000100000" w:firstRow="0" w:lastRow="0" w:firstColumn="0" w:lastColumn="0" w:oddVBand="0" w:evenVBand="0" w:oddHBand="1" w:evenHBand="0" w:firstRowFirstColumn="0" w:firstRowLastColumn="0" w:lastRowFirstColumn="0" w:lastRowLastColumn="0"/>
-            </w:pPr>
-            <w:r>
-              <w:t># du film</w:t>
-            </w:r>
-          </w:p>
-        </w:tc>
-        <w:tc>
-          <w:tcPr>
-            <w:tcW w:w="1945" w:type="dxa"/>
-            <w:shd w:val="clear" w:color="auto" w:fill="CAEDFB" w:themeFill="accent4" w:themeFillTint="33"/>
-          </w:tcPr>
-          <w:p>
-            <w:pPr>
-              <w:cnfStyle w:val="000000100000" w:firstRow="0" w:lastRow="0" w:firstColumn="0" w:lastColumn="0" w:oddVBand="0" w:evenVBand="0" w:oddHBand="1" w:evenHBand="0" w:firstRowFirstColumn="0" w:firstRowLastColumn="0" w:lastRowFirstColumn="0" w:lastRowLastColumn="0"/>
-            </w:pPr>
-            <w:r>
-              <w:t>Numérique</w:t>
-            </w:r>
-          </w:p>
-        </w:tc>
-        <w:tc>
-          <w:tcPr>
-            <w:tcW w:w="1241" w:type="dxa"/>
-            <w:shd w:val="clear" w:color="auto" w:fill="CAEDFB" w:themeFill="accent4" w:themeFillTint="33"/>
-          </w:tcPr>
-          <w:p>
-            <w:pPr>
-              <w:cnfStyle w:val="000000100000" w:firstRow="0" w:lastRow="0" w:firstColumn="0" w:lastColumn="0" w:oddVBand="0" w:evenVBand="0" w:oddHBand="1" w:evenHBand="0" w:firstRowFirstColumn="0" w:firstRowLastColumn="0" w:lastRowFirstColumn="0" w:lastRowLastColumn="0"/>
-            </w:pPr>
-            <w:r>
-              <w:t>11</w:t>
-            </w:r>
-          </w:p>
-        </w:tc>
-        <w:tc>
-          <w:tcPr>
-            <w:tcW w:w="3032" w:type="dxa"/>
-            <w:shd w:val="clear" w:color="auto" w:fill="CAEDFB" w:themeFill="accent4" w:themeFillTint="33"/>
-          </w:tcPr>
-          <w:p>
-            <w:pPr>
-              <w:cnfStyle w:val="000000100000" w:firstRow="0" w:lastRow="0" w:firstColumn="0" w:lastColumn="0" w:oddVBand="0" w:evenVBand="0" w:oddHBand="1" w:evenHBand="0" w:firstRowFirstColumn="0" w:firstRowLastColumn="0" w:lastRowFirstColumn="0" w:lastRowLastColumn="0"/>
-            </w:pPr>
-            <w:r>
-              <w:t>Identifiant, auto-incrémenté</w:t>
-            </w:r>
-          </w:p>
-        </w:tc>
-      </w:tr>
-      <w:tr>
-        <w:tc>
-          <w:tcPr>
-            <w:cnfStyle w:val="001000000000" w:firstRow="0" w:lastRow="0" w:firstColumn="1" w:lastColumn="0" w:oddVBand="0" w:evenVBand="0" w:oddHBand="0" w:evenHBand="0" w:firstRowFirstColumn="0" w:firstRowLastColumn="0" w:lastRowFirstColumn="0" w:lastRowLastColumn="0"/>
-            <w:tcW w:w="2694" w:type="dxa"/>
-            <w:shd w:val="clear" w:color="auto" w:fill="CAEDFB" w:themeFill="accent4" w:themeFillTint="33"/>
-          </w:tcPr>
-          <w:p>
-            <w:proofErr w:type="spellStart"/>
-            <w:r>
-              <w:t>Film_titre</w:t>
-            </w:r>
-            <w:proofErr w:type="spellEnd"/>
-          </w:p>
-        </w:tc>
-        <w:tc>
-          <w:tcPr>
-            <w:tcW w:w="2712" w:type="dxa"/>
-            <w:shd w:val="clear" w:color="auto" w:fill="CAEDFB" w:themeFill="accent4" w:themeFillTint="33"/>
-          </w:tcPr>
-          <w:p>
-            <w:pPr>
-              <w:cnfStyle w:val="000000000000" w:firstRow="0" w:lastRow="0" w:firstColumn="0" w:lastColumn="0" w:oddVBand="0" w:evenVBand="0" w:oddHBand="0" w:evenHBand="0" w:firstRowFirstColumn="0" w:firstRowLastColumn="0" w:lastRowFirstColumn="0" w:lastRowLastColumn="0"/>
-            </w:pPr>
-            <w:r>
-              <w:t>Nom du film</w:t>
-            </w:r>
-          </w:p>
-        </w:tc>
-        <w:tc>
-          <w:tcPr>
-            <w:tcW w:w="1945" w:type="dxa"/>
-            <w:shd w:val="clear" w:color="auto" w:fill="CAEDFB" w:themeFill="accent4" w:themeFillTint="33"/>
-          </w:tcPr>
-          <w:p>
-            <w:pPr>
-              <w:cnfStyle w:val="000000000000" w:firstRow="0" w:lastRow="0" w:firstColumn="0" w:lastColumn="0" w:oddVBand="0" w:evenVBand="0" w:oddHBand="0" w:evenHBand="0" w:firstRowFirstColumn="0" w:firstRowLastColumn="0" w:lastRowFirstColumn="0" w:lastRowLastColumn="0"/>
-            </w:pPr>
-            <w:r>
-              <w:t>Alpha</w:t>
-            </w:r>
-            <w:r>
-              <w:t>numér</w:t>
-            </w:r>
-            <w:r>
-              <w:t>ique</w:t>
-            </w:r>
-          </w:p>
-        </w:tc>
-        <w:tc>
-          <w:tcPr>
-            <w:tcW w:w="1241" w:type="dxa"/>
-            <w:shd w:val="clear" w:color="auto" w:fill="CAEDFB" w:themeFill="accent4" w:themeFillTint="33"/>
-          </w:tcPr>
-          <w:p>
-            <w:pPr>
-              <w:cnfStyle w:val="000000000000" w:firstRow="0" w:lastRow="0" w:firstColumn="0" w:lastColumn="0" w:oddVBand="0" w:evenVBand="0" w:oddHBand="0" w:evenHBand="0" w:firstRowFirstColumn="0" w:firstRowLastColumn="0" w:lastRowFirstColumn="0" w:lastRowLastColumn="0"/>
-            </w:pPr>
-            <w:r>
-              <w:t>255</w:t>
-            </w:r>
-          </w:p>
-        </w:tc>
-        <w:tc>
-          <w:tcPr>
-            <w:tcW w:w="3032" w:type="dxa"/>
-            <w:shd w:val="clear" w:color="auto" w:fill="CAEDFB" w:themeFill="accent4" w:themeFillTint="33"/>
-          </w:tcPr>
-          <w:p>
-            <w:pPr>
-              <w:cnfStyle w:val="000000000000" w:firstRow="0" w:lastRow="0" w:firstColumn="0" w:lastColumn="0" w:oddVBand="0" w:evenVBand="0" w:oddHBand="0" w:evenHBand="0" w:firstRowFirstColumn="0" w:firstRowLastColumn="0" w:lastRowFirstColumn="0" w:lastRowLastColumn="0"/>
-            </w:pPr>
-            <w:r>
-              <w:t>Obligatoire, &gt; 1 caractère</w:t>
-            </w:r>
-          </w:p>
-        </w:tc>
-      </w:tr>
-      <w:tr>
-        <w:trPr>
-          <w:cnfStyle w:val="000000100000" w:firstRow="0" w:lastRow="0" w:firstColumn="0" w:lastColumn="0" w:oddVBand="0" w:evenVBand="0" w:oddHBand="1" w:evenHBand="0" w:firstRowFirstColumn="0" w:firstRowLastColumn="0" w:lastRowFirstColumn="0" w:lastRowLastColumn="0"/>
-        </w:trPr>
-        <w:tc>
-          <w:tcPr>
-            <w:cnfStyle w:val="001000000000" w:firstRow="0" w:lastRow="0" w:firstColumn="1" w:lastColumn="0" w:oddVBand="0" w:evenVBand="0" w:oddHBand="0" w:evenHBand="0" w:firstRowFirstColumn="0" w:firstRowLastColumn="0" w:lastRowFirstColumn="0" w:lastRowLastColumn="0"/>
-            <w:tcW w:w="2694" w:type="dxa"/>
-            <w:shd w:val="clear" w:color="auto" w:fill="CAEDFB" w:themeFill="accent4" w:themeFillTint="33"/>
-          </w:tcPr>
-          <w:p>
-            <w:proofErr w:type="spellStart"/>
-            <w:r>
-              <w:t>Film_duree</w:t>
-            </w:r>
-            <w:proofErr w:type="spellEnd"/>
-          </w:p>
-        </w:tc>
-        <w:tc>
-          <w:tcPr>
-            <w:tcW w:w="2712" w:type="dxa"/>
-            <w:shd w:val="clear" w:color="auto" w:fill="CAEDFB" w:themeFill="accent4" w:themeFillTint="33"/>
-          </w:tcPr>
-          <w:p>
-            <w:pPr>
-              <w:cnfStyle w:val="000000100000" w:firstRow="0" w:lastRow="0" w:firstColumn="0" w:lastColumn="0" w:oddVBand="0" w:evenVBand="0" w:oddHBand="1" w:evenHBand="0" w:firstRowFirstColumn="0" w:firstRowLastColumn="0" w:lastRowFirstColumn="0" w:lastRowLastColumn="0"/>
-            </w:pPr>
-            <w:r>
-              <w:t>Durée du film</w:t>
-            </w:r>
-          </w:p>
-        </w:tc>
-        <w:tc>
-          <w:tcPr>
-            <w:tcW w:w="1945" w:type="dxa"/>
-            <w:shd w:val="clear" w:color="auto" w:fill="CAEDFB" w:themeFill="accent4" w:themeFillTint="33"/>
-          </w:tcPr>
-          <w:p>
-            <w:pPr>
-              <w:cnfStyle w:val="000000100000" w:firstRow="0" w:lastRow="0" w:firstColumn="0" w:lastColumn="0" w:oddVBand="0" w:evenVBand="0" w:oddHBand="1" w:evenHBand="0" w:firstRowFirstColumn="0" w:firstRowLastColumn="0" w:lastRowFirstColumn="0" w:lastRowLastColumn="0"/>
-            </w:pPr>
-            <w:r>
-              <w:t>Numérique</w:t>
-            </w:r>
-          </w:p>
-        </w:tc>
-        <w:tc>
-          <w:tcPr>
-            <w:tcW w:w="1241" w:type="dxa"/>
-            <w:shd w:val="clear" w:color="auto" w:fill="CAEDFB" w:themeFill="accent4" w:themeFillTint="33"/>
-          </w:tcPr>
-          <w:p>
-            <w:pPr>
-              <w:cnfStyle w:val="000000100000" w:firstRow="0" w:lastRow="0" w:firstColumn="0" w:lastColumn="0" w:oddVBand="0" w:evenVBand="0" w:oddHBand="1" w:evenHBand="0" w:firstRowFirstColumn="0" w:firstRowLastColumn="0" w:lastRowFirstColumn="0" w:lastRowLastColumn="0"/>
-            </w:pPr>
-            <w:r>
-              <w:t>3</w:t>
-            </w:r>
-          </w:p>
-        </w:tc>
-        <w:tc>
-          <w:tcPr>
-            <w:tcW w:w="3032" w:type="dxa"/>
-            <w:shd w:val="clear" w:color="auto" w:fill="CAEDFB" w:themeFill="accent4" w:themeFillTint="33"/>
-          </w:tcPr>
-          <w:p>
-            <w:pPr>
-              <w:cnfStyle w:val="000000100000" w:firstRow="0" w:lastRow="0" w:firstColumn="0" w:lastColumn="0" w:oddVBand="0" w:evenVBand="0" w:oddHBand="1" w:evenHBand="0" w:firstRowFirstColumn="0" w:firstRowLastColumn="0" w:lastRowFirstColumn="0" w:lastRowLastColumn="0"/>
-            </w:pPr>
-            <w:r>
-              <w:t xml:space="preserve">Obligatoire, &gt; </w:t>
-            </w:r>
-            <w:r>
-              <w:t>0</w:t>
-            </w:r>
-            <w:r>
-              <w:t>, &lt;=360</w:t>
-            </w:r>
-          </w:p>
-        </w:tc>
-      </w:tr>
-      <w:tr>
-        <w:tc>
-          <w:tcPr>
-            <w:cnfStyle w:val="001000000000" w:firstRow="0" w:lastRow="0" w:firstColumn="1" w:lastColumn="0" w:oddVBand="0" w:evenVBand="0" w:oddHBand="0" w:evenHBand="0" w:firstRowFirstColumn="0" w:firstRowLastColumn="0" w:lastRowFirstColumn="0" w:lastRowLastColumn="0"/>
-            <w:tcW w:w="2694" w:type="dxa"/>
-            <w:shd w:val="clear" w:color="auto" w:fill="BFBFBF" w:themeFill="background1" w:themeFillShade="BF"/>
-          </w:tcPr>
-          <w:p/>
-        </w:tc>
-        <w:tc>
-          <w:tcPr>
-            <w:tcW w:w="2712" w:type="dxa"/>
-            <w:shd w:val="clear" w:color="auto" w:fill="BFBFBF" w:themeFill="background1" w:themeFillShade="BF"/>
-          </w:tcPr>
-          <w:p>
-            <w:pPr>
-              <w:cnfStyle w:val="000000000000" w:firstRow="0" w:lastRow="0" w:firstColumn="0" w:lastColumn="0" w:oddVBand="0" w:evenVBand="0" w:oddHBand="0" w:evenHBand="0" w:firstRowFirstColumn="0" w:firstRowLastColumn="0" w:lastRowFirstColumn="0" w:lastRowLastColumn="0"/>
-            </w:pPr>
-          </w:p>
-        </w:tc>
-        <w:tc>
-          <w:tcPr>
-            <w:tcW w:w="1945" w:type="dxa"/>
-            <w:shd w:val="clear" w:color="auto" w:fill="BFBFBF" w:themeFill="background1" w:themeFillShade="BF"/>
-          </w:tcPr>
-          <w:p>
-            <w:pPr>
-              <w:cnfStyle w:val="000000000000" w:firstRow="0" w:lastRow="0" w:firstColumn="0" w:lastColumn="0" w:oddVBand="0" w:evenVBand="0" w:oddHBand="0" w:evenHBand="0" w:firstRowFirstColumn="0" w:firstRowLastColumn="0" w:lastRowFirstColumn="0" w:lastRowLastColumn="0"/>
-            </w:pPr>
-          </w:p>
-        </w:tc>
-        <w:tc>
-          <w:tcPr>
-            <w:tcW w:w="1241" w:type="dxa"/>
-            <w:shd w:val="clear" w:color="auto" w:fill="BFBFBF" w:themeFill="background1" w:themeFillShade="BF"/>
-          </w:tcPr>
-          <w:p>
-            <w:pPr>
-              <w:cnfStyle w:val="000000000000" w:firstRow="0" w:lastRow="0" w:firstColumn="0" w:lastColumn="0" w:oddVBand="0" w:evenVBand="0" w:oddHBand="0" w:evenHBand="0" w:firstRowFirstColumn="0" w:firstRowLastColumn="0" w:lastRowFirstColumn="0" w:lastRowLastColumn="0"/>
-            </w:pPr>
-          </w:p>
-        </w:tc>
-        <w:tc>
-          <w:tcPr>
-            <w:tcW w:w="3032" w:type="dxa"/>
-            <w:shd w:val="clear" w:color="auto" w:fill="BFBFBF" w:themeFill="background1" w:themeFillShade="BF"/>
-          </w:tcPr>
-          <w:p>
-            <w:pPr>
-              <w:cnfStyle w:val="000000000000" w:firstRow="0" w:lastRow="0" w:firstColumn="0" w:lastColumn="0" w:oddVBand="0" w:evenVBand="0" w:oddHBand="0" w:evenHBand="0" w:firstRowFirstColumn="0" w:firstRowLastColumn="0" w:lastRowFirstColumn="0" w:lastRowLastColumn="0"/>
-            </w:pPr>
-          </w:p>
-        </w:tc>
-      </w:tr>
-      <w:tr>
-        <w:trPr>
-          <w:cnfStyle w:val="000000100000" w:firstRow="0" w:lastRow="0" w:firstColumn="0" w:lastColumn="0" w:oddVBand="0" w:evenVBand="0" w:oddHBand="1" w:evenHBand="0" w:firstRowFirstColumn="0" w:firstRowLastColumn="0" w:lastRowFirstColumn="0" w:lastRowLastColumn="0"/>
-          <w:trHeight w:val="280"/>
-        </w:trPr>
-        <w:tc>
-          <w:tcPr>
-            <w:cnfStyle w:val="001000000000" w:firstRow="0" w:lastRow="0" w:firstColumn="1" w:lastColumn="0" w:oddVBand="0" w:evenVBand="0" w:oddHBand="0" w:evenHBand="0" w:firstRowFirstColumn="0" w:firstRowLastColumn="0" w:lastRowFirstColumn="0" w:lastRowLastColumn="0"/>
-            <w:tcW w:w="2694" w:type="dxa"/>
-            <w:shd w:val="clear" w:color="auto" w:fill="CCCCFF"/>
-          </w:tcPr>
-          <w:p>
-            <w:proofErr w:type="spellStart"/>
-            <w:r>
-              <w:t>V</w:t>
-            </w:r>
-            <w:r>
-              <w:t>ideo</w:t>
-            </w:r>
-            <w:r>
-              <w:t>_id</w:t>
-            </w:r>
-            <w:proofErr w:type="spellEnd"/>
-          </w:p>
-        </w:tc>
-        <w:tc>
-          <w:tcPr>
-            <w:tcW w:w="2712" w:type="dxa"/>
-            <w:shd w:val="clear" w:color="auto" w:fill="CCCCFF"/>
-          </w:tcPr>
-          <w:p>
-            <w:pPr>
-              <w:cnfStyle w:val="000000100000" w:firstRow="0" w:lastRow="0" w:firstColumn="0" w:lastColumn="0" w:oddVBand="0" w:evenVBand="0" w:oddHBand="1" w:evenHBand="0" w:firstRowFirstColumn="0" w:firstRowLastColumn="0" w:lastRowFirstColumn="0" w:lastRowLastColumn="0"/>
-            </w:pPr>
-            <w:r>
-              <w:t>Public du film</w:t>
-            </w:r>
-          </w:p>
-        </w:tc>
-        <w:tc>
-          <w:tcPr>
-            <w:tcW w:w="1945" w:type="dxa"/>
-            <w:shd w:val="clear" w:color="auto" w:fill="CCCCFF"/>
-          </w:tcPr>
-          <w:p>
-            <w:pPr>
-              <w:cnfStyle w:val="000000100000" w:firstRow="0" w:lastRow="0" w:firstColumn="0" w:lastColumn="0" w:oddVBand="0" w:evenVBand="0" w:oddHBand="1" w:evenHBand="0" w:firstRowFirstColumn="0" w:firstRowLastColumn="0" w:lastRowFirstColumn="0" w:lastRowLastColumn="0"/>
-            </w:pPr>
-            <w:r>
-              <w:t>Numérique</w:t>
-            </w:r>
-          </w:p>
-        </w:tc>
-        <w:tc>
-          <w:tcPr>
-            <w:tcW w:w="1241" w:type="dxa"/>
-            <w:shd w:val="clear" w:color="auto" w:fill="CCCCFF"/>
-          </w:tcPr>
-          <w:p>
-            <w:pPr>
-              <w:cnfStyle w:val="000000100000" w:firstRow="0" w:lastRow="0" w:firstColumn="0" w:lastColumn="0" w:oddVBand="0" w:evenVBand="0" w:oddHBand="1" w:evenHBand="0" w:firstRowFirstColumn="0" w:firstRowLastColumn="0" w:lastRowFirstColumn="0" w:lastRowLastColumn="0"/>
-            </w:pPr>
-            <w:r>
-              <w:t>11</w:t>
-            </w:r>
-          </w:p>
-        </w:tc>
-        <w:tc>
-          <w:tcPr>
-            <w:tcW w:w="3032" w:type="dxa"/>
-            <w:shd w:val="clear" w:color="auto" w:fill="CCCCFF"/>
-          </w:tcPr>
-          <w:p>
-            <w:pPr>
-              <w:cnfStyle w:val="000000100000" w:firstRow="0" w:lastRow="0" w:firstColumn="0" w:lastColumn="0" w:oddVBand="0" w:evenVBand="0" w:oddHBand="1" w:evenHBand="0" w:firstRowFirstColumn="0" w:firstRowLastColumn="0" w:lastRowFirstColumn="0" w:lastRowLastColumn="0"/>
-            </w:pPr>
-            <w:r>
-              <w:t>Identifiant, auto-incrémenté</w:t>
-            </w:r>
-          </w:p>
-        </w:tc>
-      </w:tr>
-      <w:tr>
-        <w:tc>
-          <w:tcPr>
-            <w:cnfStyle w:val="001000000000" w:firstRow="0" w:lastRow="0" w:firstColumn="1" w:lastColumn="0" w:oddVBand="0" w:evenVBand="0" w:oddHBand="0" w:evenHBand="0" w:firstRowFirstColumn="0" w:firstRowLastColumn="0" w:lastRowFirstColumn="0" w:lastRowLastColumn="0"/>
-            <w:tcW w:w="2694" w:type="dxa"/>
-            <w:shd w:val="clear" w:color="auto" w:fill="CCCCFF"/>
-          </w:tcPr>
-          <w:p>
-            <w:proofErr w:type="spellStart"/>
-            <w:r>
-              <w:t>Video_version</w:t>
-            </w:r>
-            <w:proofErr w:type="spellEnd"/>
-          </w:p>
-        </w:tc>
-        <w:tc>
-          <w:tcPr>
-            <w:tcW w:w="2712" w:type="dxa"/>
-            <w:shd w:val="clear" w:color="auto" w:fill="CCCCFF"/>
-          </w:tcPr>
-          <w:p>
-            <w:pPr>
-              <w:cnfStyle w:val="000000000000" w:firstRow="0" w:lastRow="0" w:firstColumn="0" w:lastColumn="0" w:oddVBand="0" w:evenVBand="0" w:oddHBand="0" w:evenHBand="0" w:firstRowFirstColumn="0" w:firstRowLastColumn="0" w:lastRowFirstColumn="0" w:lastRowLastColumn="0"/>
-            </w:pPr>
-            <w:r>
-              <w:t xml:space="preserve">Version de la vidéo (en, </w:t>
-            </w:r>
-            <w:proofErr w:type="spellStart"/>
-            <w:r>
-              <w:t>fr</w:t>
-            </w:r>
-            <w:proofErr w:type="spellEnd"/>
-            <w:r>
-              <w:t>, es, de…)</w:t>
-            </w:r>
-          </w:p>
-        </w:tc>
-        <w:tc>
-          <w:tcPr>
-            <w:tcW w:w="1945" w:type="dxa"/>
-            <w:shd w:val="clear" w:color="auto" w:fill="CCCCFF"/>
-          </w:tcPr>
-          <w:p>
-            <w:pPr>
-              <w:cnfStyle w:val="000000000000" w:firstRow="0" w:lastRow="0" w:firstColumn="0" w:lastColumn="0" w:oddVBand="0" w:evenVBand="0" w:oddHBand="0" w:evenHBand="0" w:firstRowFirstColumn="0" w:firstRowLastColumn="0" w:lastRowFirstColumn="0" w:lastRowLastColumn="0"/>
-            </w:pPr>
-            <w:r>
-              <w:t>Alphabétique</w:t>
-            </w:r>
-          </w:p>
-        </w:tc>
-        <w:tc>
-          <w:tcPr>
-            <w:tcW w:w="1241" w:type="dxa"/>
-            <w:shd w:val="clear" w:color="auto" w:fill="CCCCFF"/>
-          </w:tcPr>
-          <w:p>
-            <w:pPr>
-              <w:cnfStyle w:val="000000000000" w:firstRow="0" w:lastRow="0" w:firstColumn="0" w:lastColumn="0" w:oddVBand="0" w:evenVBand="0" w:oddHBand="0" w:evenHBand="0" w:firstRowFirstColumn="0" w:firstRowLastColumn="0" w:lastRowFirstColumn="0" w:lastRowLastColumn="0"/>
-            </w:pPr>
-            <w:r>
-              <w:t>2</w:t>
-            </w:r>
-          </w:p>
-        </w:tc>
-        <w:tc>
-          <w:tcPr>
-            <w:tcW w:w="3032" w:type="dxa"/>
-            <w:shd w:val="clear" w:color="auto" w:fill="CCCCFF"/>
-          </w:tcPr>
-          <w:p>
-            <w:pPr>
-              <w:cnfStyle w:val="000000000000" w:firstRow="0" w:lastRow="0" w:firstColumn="0" w:lastColumn="0" w:oddVBand="0" w:evenVBand="0" w:oddHBand="0" w:evenHBand="0" w:firstRowFirstColumn="0" w:firstRowLastColumn="0" w:lastRowFirstColumn="0" w:lastRowLastColumn="0"/>
-            </w:pPr>
-            <w:r>
-              <w:t>Obligatoire, code ISO 3166 du pays</w:t>
-            </w:r>
-          </w:p>
-        </w:tc>
-      </w:tr>
-      <w:tr>
-        <w:trPr>
-          <w:cnfStyle w:val="000000100000" w:firstRow="0" w:lastRow="0" w:firstColumn="0" w:lastColumn="0" w:oddVBand="0" w:evenVBand="0" w:oddHBand="1" w:evenHBand="0" w:firstRowFirstColumn="0" w:firstRowLastColumn="0" w:lastRowFirstColumn="0" w:lastRowLastColumn="0"/>
-        </w:trPr>
-        <w:tc>
-          <w:tcPr>
-            <w:cnfStyle w:val="001000000000" w:firstRow="0" w:lastRow="0" w:firstColumn="1" w:lastColumn="0" w:oddVBand="0" w:evenVBand="0" w:oddHBand="0" w:evenHBand="0" w:firstRowFirstColumn="0" w:firstRowLastColumn="0" w:lastRowFirstColumn="0" w:lastRowLastColumn="0"/>
-            <w:tcW w:w="2694" w:type="dxa"/>
-            <w:shd w:val="clear" w:color="auto" w:fill="BFBFBF" w:themeFill="background1" w:themeFillShade="BF"/>
-          </w:tcPr>
-          <w:p/>
-        </w:tc>
-        <w:tc>
-          <w:tcPr>
-            <w:tcW w:w="2712" w:type="dxa"/>
-            <w:shd w:val="clear" w:color="auto" w:fill="BFBFBF" w:themeFill="background1" w:themeFillShade="BF"/>
-          </w:tcPr>
-          <w:p>
-            <w:pPr>
-              <w:cnfStyle w:val="000000100000" w:firstRow="0" w:lastRow="0" w:firstColumn="0" w:lastColumn="0" w:oddVBand="0" w:evenVBand="0" w:oddHBand="1" w:evenHBand="0" w:firstRowFirstColumn="0" w:firstRowLastColumn="0" w:lastRowFirstColumn="0" w:lastRowLastColumn="0"/>
-            </w:pPr>
-          </w:p>
-        </w:tc>
-        <w:tc>
-          <w:tcPr>
-            <w:tcW w:w="1945" w:type="dxa"/>
-            <w:shd w:val="clear" w:color="auto" w:fill="BFBFBF" w:themeFill="background1" w:themeFillShade="BF"/>
-          </w:tcPr>
-          <w:p>
-            <w:pPr>
-              <w:cnfStyle w:val="000000100000" w:firstRow="0" w:lastRow="0" w:firstColumn="0" w:lastColumn="0" w:oddVBand="0" w:evenVBand="0" w:oddHBand="1" w:evenHBand="0" w:firstRowFirstColumn="0" w:firstRowLastColumn="0" w:lastRowFirstColumn="0" w:lastRowLastColumn="0"/>
-            </w:pPr>
-          </w:p>
-        </w:tc>
-        <w:tc>
-          <w:tcPr>
-            <w:tcW w:w="1241" w:type="dxa"/>
-            <w:shd w:val="clear" w:color="auto" w:fill="BFBFBF" w:themeFill="background1" w:themeFillShade="BF"/>
-          </w:tcPr>
-          <w:p>
-            <w:pPr>
-              <w:cnfStyle w:val="000000100000" w:firstRow="0" w:lastRow="0" w:firstColumn="0" w:lastColumn="0" w:oddVBand="0" w:evenVBand="0" w:oddHBand="1" w:evenHBand="0" w:firstRowFirstColumn="0" w:firstRowLastColumn="0" w:lastRowFirstColumn="0" w:lastRowLastColumn="0"/>
-            </w:pPr>
-          </w:p>
-        </w:tc>
-        <w:tc>
-          <w:tcPr>
-            <w:tcW w:w="3032" w:type="dxa"/>
-            <w:shd w:val="clear" w:color="auto" w:fill="BFBFBF" w:themeFill="background1" w:themeFillShade="BF"/>
-          </w:tcPr>
-          <w:p>
-            <w:pPr>
-              <w:cnfStyle w:val="000000100000" w:firstRow="0" w:lastRow="0" w:firstColumn="0" w:lastColumn="0" w:oddVBand="0" w:evenVBand="0" w:oddHBand="1" w:evenHBand="0" w:firstRowFirstColumn="0" w:firstRowLastColumn="0" w:lastRowFirstColumn="0" w:lastRowLastColumn="0"/>
-            </w:pPr>
-          </w:p>
-        </w:tc>
-      </w:tr>
-      <w:tr>
-        <w:tc>
-          <w:tcPr>
-            <w:cnfStyle w:val="001000000000" w:firstRow="0" w:lastRow="0" w:firstColumn="1" w:lastColumn="0" w:oddVBand="0" w:evenVBand="0" w:oddHBand="0" w:evenHBand="0" w:firstRowFirstColumn="0" w:firstRowLastColumn="0" w:lastRowFirstColumn="0" w:lastRowLastColumn="0"/>
-            <w:tcW w:w="2694" w:type="dxa"/>
-            <w:shd w:val="clear" w:color="auto" w:fill="F2CEED" w:themeFill="accent5" w:themeFillTint="33"/>
-          </w:tcPr>
-          <w:p>
-            <w:pPr>
-              <w:rPr>
-                <w:b w:val="0"/>
-                <w:bCs w:val="0"/>
-              </w:rPr>
-            </w:pPr>
-            <w:proofErr w:type="spellStart"/>
-            <w:r>
-              <w:t>Genre_id</w:t>
-            </w:r>
-            <w:proofErr w:type="spellEnd"/>
-          </w:p>
-        </w:tc>
-        <w:tc>
-          <w:tcPr>
-            <w:tcW w:w="2712" w:type="dxa"/>
-            <w:shd w:val="clear" w:color="auto" w:fill="F2CEED" w:themeFill="accent5" w:themeFillTint="33"/>
-          </w:tcPr>
-          <w:p>
-            <w:pPr>
-              <w:cnfStyle w:val="000000000000" w:firstRow="0" w:lastRow="0" w:firstColumn="0" w:lastColumn="0" w:oddVBand="0" w:evenVBand="0" w:oddHBand="0" w:evenHBand="0" w:firstRowFirstColumn="0" w:firstRowLastColumn="0" w:lastRowFirstColumn="0" w:lastRowLastColumn="0"/>
-            </w:pPr>
-            <w:r>
-              <w:t># du genre</w:t>
-            </w:r>
-          </w:p>
-        </w:tc>
-        <w:tc>
-          <w:tcPr>
-            <w:tcW w:w="1945" w:type="dxa"/>
-            <w:shd w:val="clear" w:color="auto" w:fill="F2CEED" w:themeFill="accent5" w:themeFillTint="33"/>
-          </w:tcPr>
-          <w:p>
-            <w:pPr>
-              <w:cnfStyle w:val="000000000000" w:firstRow="0" w:lastRow="0" w:firstColumn="0" w:lastColumn="0" w:oddVBand="0" w:evenVBand="0" w:oddHBand="0" w:evenHBand="0" w:firstRowFirstColumn="0" w:firstRowLastColumn="0" w:lastRowFirstColumn="0" w:lastRowLastColumn="0"/>
-            </w:pPr>
-            <w:r>
-              <w:t>Numérique</w:t>
-            </w:r>
-          </w:p>
-        </w:tc>
-        <w:tc>
-          <w:tcPr>
-            <w:tcW w:w="1241" w:type="dxa"/>
-            <w:shd w:val="clear" w:color="auto" w:fill="F2CEED" w:themeFill="accent5" w:themeFillTint="33"/>
-          </w:tcPr>
-          <w:p>
-            <w:pPr>
-              <w:cnfStyle w:val="000000000000" w:firstRow="0" w:lastRow="0" w:firstColumn="0" w:lastColumn="0" w:oddVBand="0" w:evenVBand="0" w:oddHBand="0" w:evenHBand="0" w:firstRowFirstColumn="0" w:firstRowLastColumn="0" w:lastRowFirstColumn="0" w:lastRowLastColumn="0"/>
-            </w:pPr>
-            <w:r>
-              <w:t>11</w:t>
-            </w:r>
-          </w:p>
-        </w:tc>
-        <w:tc>
-          <w:tcPr>
-            <w:tcW w:w="3032" w:type="dxa"/>
-            <w:shd w:val="clear" w:color="auto" w:fill="F2CEED" w:themeFill="accent5" w:themeFillTint="33"/>
-          </w:tcPr>
-          <w:p>
-            <w:pPr>
-              <w:cnfStyle w:val="000000000000" w:firstRow="0" w:lastRow="0" w:firstColumn="0" w:lastColumn="0" w:oddVBand="0" w:evenVBand="0" w:oddHBand="0" w:evenHBand="0" w:firstRowFirstColumn="0" w:firstRowLastColumn="0" w:lastRowFirstColumn="0" w:lastRowLastColumn="0"/>
-            </w:pPr>
-            <w:r>
-              <w:t>Identifiant, auto-incrémenté</w:t>
-            </w:r>
-          </w:p>
-        </w:tc>
-      </w:tr>
-      <w:tr>
-        <w:trPr>
-          <w:cnfStyle w:val="000000100000" w:firstRow="0" w:lastRow="0" w:firstColumn="0" w:lastColumn="0" w:oddVBand="0" w:evenVBand="0" w:oddHBand="1" w:evenHBand="0" w:firstRowFirstColumn="0" w:firstRowLastColumn="0" w:lastRowFirstColumn="0" w:lastRowLastColumn="0"/>
-        </w:trPr>
-        <w:tc>
-          <w:tcPr>
-            <w:cnfStyle w:val="001000000000" w:firstRow="0" w:lastRow="0" w:firstColumn="1" w:lastColumn="0" w:oddVBand="0" w:evenVBand="0" w:oddHBand="0" w:evenHBand="0" w:firstRowFirstColumn="0" w:firstRowLastColumn="0" w:lastRowFirstColumn="0" w:lastRowLastColumn="0"/>
-            <w:tcW w:w="2694" w:type="dxa"/>
-            <w:shd w:val="clear" w:color="auto" w:fill="F2CEED" w:themeFill="accent5" w:themeFillTint="33"/>
-          </w:tcPr>
-          <w:p>
-            <w:proofErr w:type="spellStart"/>
-            <w:r>
-              <w:t>Genre_</w:t>
-            </w:r>
-            <w:r>
-              <w:t>nom</w:t>
-            </w:r>
-            <w:proofErr w:type="spellEnd"/>
-          </w:p>
-        </w:tc>
-        <w:tc>
-          <w:tcPr>
-            <w:tcW w:w="2712" w:type="dxa"/>
-            <w:shd w:val="clear" w:color="auto" w:fill="F2CEED" w:themeFill="accent5" w:themeFillTint="33"/>
-          </w:tcPr>
-          <w:p>
-            <w:pPr>
-              <w:cnfStyle w:val="000000100000" w:firstRow="0" w:lastRow="0" w:firstColumn="0" w:lastColumn="0" w:oddVBand="0" w:evenVBand="0" w:oddHBand="1" w:evenHBand="0" w:firstRowFirstColumn="0" w:firstRowLastColumn="0" w:lastRowFirstColumn="0" w:lastRowLastColumn="0"/>
-            </w:pPr>
-            <w:r>
-              <w:t>Nom du genre</w:t>
-            </w:r>
-          </w:p>
-        </w:tc>
-        <w:tc>
-          <w:tcPr>
-            <w:tcW w:w="1945" w:type="dxa"/>
-            <w:shd w:val="clear" w:color="auto" w:fill="F2CEED" w:themeFill="accent5" w:themeFillTint="33"/>
-          </w:tcPr>
-          <w:p>
-            <w:pPr>
-              <w:cnfStyle w:val="000000100000" w:firstRow="0" w:lastRow="0" w:firstColumn="0" w:lastColumn="0" w:oddVBand="0" w:evenVBand="0" w:oddHBand="1" w:evenHBand="0" w:firstRowFirstColumn="0" w:firstRowLastColumn="0" w:lastRowFirstColumn="0" w:lastRowLastColumn="0"/>
-            </w:pPr>
-            <w:r>
-              <w:t>Alphabétique</w:t>
-            </w:r>
-          </w:p>
-        </w:tc>
-        <w:tc>
-          <w:tcPr>
-            <w:tcW w:w="1241" w:type="dxa"/>
-            <w:shd w:val="clear" w:color="auto" w:fill="F2CEED" w:themeFill="accent5" w:themeFillTint="33"/>
-          </w:tcPr>
-          <w:p>
-            <w:pPr>
-              <w:cnfStyle w:val="000000100000" w:firstRow="0" w:lastRow="0" w:firstColumn="0" w:lastColumn="0" w:oddVBand="0" w:evenVBand="0" w:oddHBand="1" w:evenHBand="0" w:firstRowFirstColumn="0" w:firstRowLastColumn="0" w:lastRowFirstColumn="0" w:lastRowLastColumn="0"/>
-            </w:pPr>
-            <w:r>
-              <w:t>30</w:t>
-            </w:r>
-          </w:p>
-        </w:tc>
-        <w:tc>
-          <w:tcPr>
-            <w:tcW w:w="3032" w:type="dxa"/>
-            <w:shd w:val="clear" w:color="auto" w:fill="F2CEED" w:themeFill="accent5" w:themeFillTint="33"/>
-          </w:tcPr>
-          <w:p>
-            <w:pPr>
-              <w:cnfStyle w:val="000000100000" w:firstRow="0" w:lastRow="0" w:firstColumn="0" w:lastColumn="0" w:oddVBand="0" w:evenVBand="0" w:oddHBand="1" w:evenHBand="0" w:firstRowFirstColumn="0" w:firstRowLastColumn="0" w:lastRowFirstColumn="0" w:lastRowLastColumn="0"/>
-            </w:pPr>
-            <w:r>
-              <w:t>Obligatoire, unique</w:t>
-            </w:r>
-          </w:p>
-        </w:tc>
-      </w:tr>
-      <w:tr>
-        <w:tc>
-          <w:tcPr>
-            <w:cnfStyle w:val="001000000000" w:firstRow="0" w:lastRow="0" w:firstColumn="1" w:lastColumn="0" w:oddVBand="0" w:evenVBand="0" w:oddHBand="0" w:evenHBand="0" w:firstRowFirstColumn="0" w:firstRowLastColumn="0" w:lastRowFirstColumn="0" w:lastRowLastColumn="0"/>
-            <w:tcW w:w="2694" w:type="dxa"/>
-            <w:shd w:val="clear" w:color="auto" w:fill="F2CEED" w:themeFill="accent5" w:themeFillTint="33"/>
-          </w:tcPr>
-          <w:p>
-            <w:proofErr w:type="spellStart"/>
-            <w:r>
-              <w:t>Genre_public</w:t>
-            </w:r>
-            <w:proofErr w:type="spellEnd"/>
-          </w:p>
-        </w:tc>
-        <w:tc>
-          <w:tcPr>
-            <w:tcW w:w="2712" w:type="dxa"/>
-            <w:shd w:val="clear" w:color="auto" w:fill="F2CEED" w:themeFill="accent5" w:themeFillTint="33"/>
-          </w:tcPr>
-          <w:p>
-            <w:pPr>
-              <w:cnfStyle w:val="000000000000" w:firstRow="0" w:lastRow="0" w:firstColumn="0" w:lastColumn="0" w:oddVBand="0" w:evenVBand="0" w:oddHBand="0" w:evenHBand="0" w:firstRowFirstColumn="0" w:firstRowLastColumn="0" w:lastRowFirstColumn="0" w:lastRowLastColumn="0"/>
-            </w:pPr>
-          </w:p>
-        </w:tc>
-        <w:tc>
-          <w:tcPr>
-            <w:tcW w:w="1945" w:type="dxa"/>
-            <w:shd w:val="clear" w:color="auto" w:fill="F2CEED" w:themeFill="accent5" w:themeFillTint="33"/>
-          </w:tcPr>
-          <w:p>
-            <w:pPr>
-              <w:cnfStyle w:val="000000000000" w:firstRow="0" w:lastRow="0" w:firstColumn="0" w:lastColumn="0" w:oddVBand="0" w:evenVBand="0" w:oddHBand="0" w:evenHBand="0" w:firstRowFirstColumn="0" w:firstRowLastColumn="0" w:lastRowFirstColumn="0" w:lastRowLastColumn="0"/>
-            </w:pPr>
-          </w:p>
-        </w:tc>
-        <w:tc>
-          <w:tcPr>
-            <w:tcW w:w="1241" w:type="dxa"/>
-            <w:shd w:val="clear" w:color="auto" w:fill="F2CEED" w:themeFill="accent5" w:themeFillTint="33"/>
-          </w:tcPr>
-          <w:p>
-            <w:pPr>
-              <w:cnfStyle w:val="000000000000" w:firstRow="0" w:lastRow="0" w:firstColumn="0" w:lastColumn="0" w:oddVBand="0" w:evenVBand="0" w:oddHBand="0" w:evenHBand="0" w:firstRowFirstColumn="0" w:firstRowLastColumn="0" w:lastRowFirstColumn="0" w:lastRowLastColumn="0"/>
-            </w:pPr>
-          </w:p>
-        </w:tc>
-        <w:tc>
-          <w:tcPr>
-            <w:tcW w:w="3032" w:type="dxa"/>
-            <w:shd w:val="clear" w:color="auto" w:fill="F2CEED" w:themeFill="accent5" w:themeFillTint="33"/>
-          </w:tcPr>
-          <w:p>
-            <w:pPr>
-              <w:cnfStyle w:val="000000000000" w:firstRow="0" w:lastRow="0" w:firstColumn="0" w:lastColumn="0" w:oddVBand="0" w:evenVBand="0" w:oddHBand="0" w:evenHBand="0" w:firstRowFirstColumn="0" w:firstRowLastColumn="0" w:lastRowFirstColumn="0" w:lastRowLastColumn="0"/>
-            </w:pPr>
-          </w:p>
-        </w:tc>
-      </w:tr>
-      <w:tr>
-        <w:trPr>
-          <w:cnfStyle w:val="000000100000" w:firstRow="0" w:lastRow="0" w:firstColumn="0" w:lastColumn="0" w:oddVBand="0" w:evenVBand="0" w:oddHBand="1" w:evenHBand="0" w:firstRowFirstColumn="0" w:firstRowLastColumn="0" w:lastRowFirstColumn="0" w:lastRowLastColumn="0"/>
-        </w:trPr>
-        <w:tc>
-          <w:tcPr>
-            <w:cnfStyle w:val="001000000000" w:firstRow="0" w:lastRow="0" w:firstColumn="1" w:lastColumn="0" w:oddVBand="0" w:evenVBand="0" w:oddHBand="0" w:evenHBand="0" w:firstRowFirstColumn="0" w:firstRowLastColumn="0" w:lastRowFirstColumn="0" w:lastRowLastColumn="0"/>
-            <w:tcW w:w="2694" w:type="dxa"/>
-            <w:shd w:val="clear" w:color="auto" w:fill="BFBFBF" w:themeFill="background1" w:themeFillShade="BF"/>
-          </w:tcPr>
-          <w:p/>
-        </w:tc>
-        <w:tc>
-          <w:tcPr>
-            <w:tcW w:w="2712" w:type="dxa"/>
-            <w:shd w:val="clear" w:color="auto" w:fill="BFBFBF" w:themeFill="background1" w:themeFillShade="BF"/>
-          </w:tcPr>
-          <w:p>
-            <w:pPr>
-              <w:cnfStyle w:val="000000100000" w:firstRow="0" w:lastRow="0" w:firstColumn="0" w:lastColumn="0" w:oddVBand="0" w:evenVBand="0" w:oddHBand="1" w:evenHBand="0" w:firstRowFirstColumn="0" w:firstRowLastColumn="0" w:lastRowFirstColumn="0" w:lastRowLastColumn="0"/>
-            </w:pPr>
-          </w:p>
-        </w:tc>
-        <w:tc>
-          <w:tcPr>
-            <w:tcW w:w="1945" w:type="dxa"/>
-            <w:shd w:val="clear" w:color="auto" w:fill="BFBFBF" w:themeFill="background1" w:themeFillShade="BF"/>
-          </w:tcPr>
-          <w:p>
-            <w:pPr>
-              <w:cnfStyle w:val="000000100000" w:firstRow="0" w:lastRow="0" w:firstColumn="0" w:lastColumn="0" w:oddVBand="0" w:evenVBand="0" w:oddHBand="1" w:evenHBand="0" w:firstRowFirstColumn="0" w:firstRowLastColumn="0" w:lastRowFirstColumn="0" w:lastRowLastColumn="0"/>
-            </w:pPr>
-          </w:p>
-        </w:tc>
-        <w:tc>
-          <w:tcPr>
-            <w:tcW w:w="1241" w:type="dxa"/>
-            <w:shd w:val="clear" w:color="auto" w:fill="BFBFBF" w:themeFill="background1" w:themeFillShade="BF"/>
-          </w:tcPr>
-          <w:p>
-            <w:pPr>
-              <w:cnfStyle w:val="000000100000" w:firstRow="0" w:lastRow="0" w:firstColumn="0" w:lastColumn="0" w:oddVBand="0" w:evenVBand="0" w:oddHBand="1" w:evenHBand="0" w:firstRowFirstColumn="0" w:firstRowLastColumn="0" w:lastRowFirstColumn="0" w:lastRowLastColumn="0"/>
-            </w:pPr>
-          </w:p>
-        </w:tc>
-        <w:tc>
-          <w:tcPr>
-            <w:tcW w:w="3032" w:type="dxa"/>
-            <w:shd w:val="clear" w:color="auto" w:fill="BFBFBF" w:themeFill="background1" w:themeFillShade="BF"/>
-          </w:tcPr>
-          <w:p>
-            <w:pPr>
-              <w:cnfStyle w:val="000000100000" w:firstRow="0" w:lastRow="0" w:firstColumn="0" w:lastColumn="0" w:oddVBand="0" w:evenVBand="0" w:oddHBand="1" w:evenHBand="0" w:firstRowFirstColumn="0" w:firstRowLastColumn="0" w:lastRowFirstColumn="0" w:lastRowLastColumn="0"/>
-            </w:pPr>
-          </w:p>
-        </w:tc>
-      </w:tr>
-      <w:tr>
-        <w:tc>
-          <w:tcPr>
-            <w:cnfStyle w:val="001000000000" w:firstRow="0" w:lastRow="0" w:firstColumn="1" w:lastColumn="0" w:oddVBand="0" w:evenVBand="0" w:oddHBand="0" w:evenHBand="0" w:firstRowFirstColumn="0" w:firstRowLastColumn="0" w:lastRowFirstColumn="0" w:lastRowLastColumn="0"/>
-            <w:tcW w:w="2694" w:type="dxa"/>
-            <w:shd w:val="clear" w:color="auto" w:fill="FAE2D5" w:themeFill="accent2" w:themeFillTint="33"/>
-          </w:tcPr>
-          <w:p>
-            <w:proofErr w:type="spellStart"/>
-            <w:proofErr w:type="gramStart"/>
-            <w:r>
-              <w:t>réalisateur</w:t>
-            </w:r>
-            <w:proofErr w:type="gramEnd"/>
-            <w:r>
-              <w:t>_id</w:t>
-            </w:r>
-            <w:proofErr w:type="spellEnd"/>
-          </w:p>
-        </w:tc>
-        <w:tc>
-          <w:tcPr>
-            <w:tcW w:w="2712" w:type="dxa"/>
-            <w:shd w:val="clear" w:color="auto" w:fill="FAE2D5" w:themeFill="accent2" w:themeFillTint="33"/>
-          </w:tcPr>
-          <w:p>
-            <w:pPr>
-              <w:cnfStyle w:val="000000000000" w:firstRow="0" w:lastRow="0" w:firstColumn="0" w:lastColumn="0" w:oddVBand="0" w:evenVBand="0" w:oddHBand="0" w:evenHBand="0" w:firstRowFirstColumn="0" w:firstRowLastColumn="0" w:lastRowFirstColumn="0" w:lastRowLastColumn="0"/>
-            </w:pPr>
-            <w:r>
-              <w:t># du réalisateur</w:t>
-            </w:r>
-          </w:p>
-        </w:tc>
-        <w:tc>
-          <w:tcPr>
-            <w:tcW w:w="1945" w:type="dxa"/>
-            <w:shd w:val="clear" w:color="auto" w:fill="FAE2D5" w:themeFill="accent2" w:themeFillTint="33"/>
-          </w:tcPr>
-          <w:p>
-            <w:pPr>
-              <w:cnfStyle w:val="000000000000" w:firstRow="0" w:lastRow="0" w:firstColumn="0" w:lastColumn="0" w:oddVBand="0" w:evenVBand="0" w:oddHBand="0" w:evenHBand="0" w:firstRowFirstColumn="0" w:firstRowLastColumn="0" w:lastRowFirstColumn="0" w:lastRowLastColumn="0"/>
-            </w:pPr>
-            <w:r>
-              <w:t>Numérique</w:t>
-            </w:r>
-          </w:p>
-        </w:tc>
-        <w:tc>
-          <w:tcPr>
-            <w:tcW w:w="1241" w:type="dxa"/>
-            <w:shd w:val="clear" w:color="auto" w:fill="FAE2D5" w:themeFill="accent2" w:themeFillTint="33"/>
-          </w:tcPr>
-          <w:p>
-            <w:pPr>
-              <w:cnfStyle w:val="000000000000" w:firstRow="0" w:lastRow="0" w:firstColumn="0" w:lastColumn="0" w:oddVBand="0" w:evenVBand="0" w:oddHBand="0" w:evenHBand="0" w:firstRowFirstColumn="0" w:firstRowLastColumn="0" w:lastRowFirstColumn="0" w:lastRowLastColumn="0"/>
-            </w:pPr>
-            <w:r>
-              <w:t>11</w:t>
-            </w:r>
-          </w:p>
-        </w:tc>
-        <w:tc>
-          <w:tcPr>
-            <w:tcW w:w="3032" w:type="dxa"/>
-            <w:shd w:val="clear" w:color="auto" w:fill="FAE2D5" w:themeFill="accent2" w:themeFillTint="33"/>
-          </w:tcPr>
-          <w:p>
-            <w:pPr>
-              <w:cnfStyle w:val="000000000000" w:firstRow="0" w:lastRow="0" w:firstColumn="0" w:lastColumn="0" w:oddVBand="0" w:evenVBand="0" w:oddHBand="0" w:evenHBand="0" w:firstRowFirstColumn="0" w:firstRowLastColumn="0" w:lastRowFirstColumn="0" w:lastRowLastColumn="0"/>
-            </w:pPr>
-            <w:r>
-              <w:t>Identifiant, auto-incrémenté</w:t>
-            </w:r>
-          </w:p>
-        </w:tc>
-      </w:tr>
-      <w:tr>
-        <w:trPr>
-          <w:cnfStyle w:val="000000100000" w:firstRow="0" w:lastRow="0" w:firstColumn="0" w:lastColumn="0" w:oddVBand="0" w:evenVBand="0" w:oddHBand="1" w:evenHBand="0" w:firstRowFirstColumn="0" w:firstRowLastColumn="0" w:lastRowFirstColumn="0" w:lastRowLastColumn="0"/>
-        </w:trPr>
-        <w:tc>
-          <w:tcPr>
-            <w:cnfStyle w:val="001000000000" w:firstRow="0" w:lastRow="0" w:firstColumn="1" w:lastColumn="0" w:oddVBand="0" w:evenVBand="0" w:oddHBand="0" w:evenHBand="0" w:firstRowFirstColumn="0" w:firstRowLastColumn="0" w:lastRowFirstColumn="0" w:lastRowLastColumn="0"/>
-            <w:tcW w:w="2694" w:type="dxa"/>
-            <w:shd w:val="clear" w:color="auto" w:fill="FAE2D5" w:themeFill="accent2" w:themeFillTint="33"/>
-          </w:tcPr>
-          <w:p>
-            <w:proofErr w:type="spellStart"/>
-            <w:proofErr w:type="gramStart"/>
-            <w:r>
-              <w:t>réalisateur</w:t>
-            </w:r>
-            <w:proofErr w:type="gramEnd"/>
-            <w:r>
-              <w:t>_</w:t>
-            </w:r>
-            <w:r>
-              <w:t>nom</w:t>
-            </w:r>
-            <w:proofErr w:type="spellEnd"/>
-          </w:p>
-        </w:tc>
-        <w:tc>
-          <w:tcPr>
-            <w:tcW w:w="2712" w:type="dxa"/>
-            <w:shd w:val="clear" w:color="auto" w:fill="FAE2D5" w:themeFill="accent2" w:themeFillTint="33"/>
-          </w:tcPr>
-          <w:p>
-            <w:pPr>
-              <w:cnfStyle w:val="000000100000" w:firstRow="0" w:lastRow="0" w:firstColumn="0" w:lastColumn="0" w:oddVBand="0" w:evenVBand="0" w:oddHBand="1" w:evenHBand="0" w:firstRowFirstColumn="0" w:firstRowLastColumn="0" w:lastRowFirstColumn="0" w:lastRowLastColumn="0"/>
-            </w:pPr>
-            <w:r>
-              <w:t>Nom du réalisateur</w:t>
-            </w:r>
-          </w:p>
-        </w:tc>
-        <w:tc>
-          <w:tcPr>
-            <w:tcW w:w="1945" w:type="dxa"/>
-            <w:shd w:val="clear" w:color="auto" w:fill="FAE2D5" w:themeFill="accent2" w:themeFillTint="33"/>
-          </w:tcPr>
-          <w:p>
-            <w:pPr>
-              <w:cnfStyle w:val="000000100000" w:firstRow="0" w:lastRow="0" w:firstColumn="0" w:lastColumn="0" w:oddVBand="0" w:evenVBand="0" w:oddHBand="1" w:evenHBand="0" w:firstRowFirstColumn="0" w:firstRowLastColumn="0" w:lastRowFirstColumn="0" w:lastRowLastColumn="0"/>
-            </w:pPr>
-            <w:r>
-              <w:t>Alphabétique</w:t>
-            </w:r>
-          </w:p>
-        </w:tc>
-        <w:tc>
-          <w:tcPr>
-            <w:tcW w:w="1241" w:type="dxa"/>
-            <w:shd w:val="clear" w:color="auto" w:fill="FAE2D5" w:themeFill="accent2" w:themeFillTint="33"/>
-          </w:tcPr>
-          <w:p>
-            <w:pPr>
-              <w:cnfStyle w:val="000000100000" w:firstRow="0" w:lastRow="0" w:firstColumn="0" w:lastColumn="0" w:oddVBand="0" w:evenVBand="0" w:oddHBand="1" w:evenHBand="0" w:firstRowFirstColumn="0" w:firstRowLastColumn="0" w:lastRowFirstColumn="0" w:lastRowLastColumn="0"/>
-            </w:pPr>
-            <w:r>
-              <w:t>100</w:t>
-            </w:r>
-          </w:p>
-        </w:tc>
-        <w:tc>
-          <w:tcPr>
-            <w:tcW w:w="3032" w:type="dxa"/>
-            <w:shd w:val="clear" w:color="auto" w:fill="FAE2D5" w:themeFill="accent2" w:themeFillTint="33"/>
-          </w:tcPr>
-          <w:p>
-            <w:pPr>
-              <w:cnfStyle w:val="000000100000" w:firstRow="0" w:lastRow="0" w:firstColumn="0" w:lastColumn="0" w:oddVBand="0" w:evenVBand="0" w:oddHBand="1" w:evenHBand="0" w:firstRowFirstColumn="0" w:firstRowLastColumn="0" w:lastRowFirstColumn="0" w:lastRowLastColumn="0"/>
-            </w:pPr>
-            <w:r>
-              <w:t>Obligatoire, &gt; 1 caractère</w:t>
-            </w:r>
-          </w:p>
-        </w:tc>
-      </w:tr>
-      <w:tr>
-        <w:tc>
-          <w:tcPr>
-            <w:cnfStyle w:val="001000000000" w:firstRow="0" w:lastRow="0" w:firstColumn="1" w:lastColumn="0" w:oddVBand="0" w:evenVBand="0" w:oddHBand="0" w:evenHBand="0" w:firstRowFirstColumn="0" w:firstRowLastColumn="0" w:lastRowFirstColumn="0" w:lastRowLastColumn="0"/>
-            <w:tcW w:w="2694" w:type="dxa"/>
-            <w:shd w:val="clear" w:color="auto" w:fill="FAE2D5" w:themeFill="accent2" w:themeFillTint="33"/>
-          </w:tcPr>
-          <w:p>
-            <w:proofErr w:type="spellStart"/>
-            <w:r>
-              <w:t>Réalisaqteur_prénom</w:t>
-            </w:r>
-            <w:proofErr w:type="spellEnd"/>
-          </w:p>
-        </w:tc>
-        <w:tc>
-          <w:tcPr>
-            <w:tcW w:w="2712" w:type="dxa"/>
-            <w:shd w:val="clear" w:color="auto" w:fill="FAE2D5" w:themeFill="accent2" w:themeFillTint="33"/>
-          </w:tcPr>
-          <w:p>
-            <w:pPr>
-              <w:cnfStyle w:val="000000000000" w:firstRow="0" w:lastRow="0" w:firstColumn="0" w:lastColumn="0" w:oddVBand="0" w:evenVBand="0" w:oddHBand="0" w:evenHBand="0" w:firstRowFirstColumn="0" w:firstRowLastColumn="0" w:lastRowFirstColumn="0" w:lastRowLastColumn="0"/>
-            </w:pPr>
-            <w:r>
-              <w:t>Prénom du réalisateur</w:t>
-            </w:r>
-          </w:p>
-        </w:tc>
-        <w:tc>
-          <w:tcPr>
-            <w:tcW w:w="1945" w:type="dxa"/>
-            <w:shd w:val="clear" w:color="auto" w:fill="FAE2D5" w:themeFill="accent2" w:themeFillTint="33"/>
-          </w:tcPr>
-          <w:p>
-            <w:pPr>
-              <w:cnfStyle w:val="000000000000" w:firstRow="0" w:lastRow="0" w:firstColumn="0" w:lastColumn="0" w:oddVBand="0" w:evenVBand="0" w:oddHBand="0" w:evenHBand="0" w:firstRowFirstColumn="0" w:firstRowLastColumn="0" w:lastRowFirstColumn="0" w:lastRowLastColumn="0"/>
-            </w:pPr>
-            <w:r>
-              <w:t>Alphabétique</w:t>
-            </w:r>
-          </w:p>
-        </w:tc>
-        <w:tc>
-          <w:tcPr>
-            <w:tcW w:w="1241" w:type="dxa"/>
-            <w:shd w:val="clear" w:color="auto" w:fill="FAE2D5" w:themeFill="accent2" w:themeFillTint="33"/>
-          </w:tcPr>
-          <w:p>
-            <w:pPr>
-              <w:cnfStyle w:val="000000000000" w:firstRow="0" w:lastRow="0" w:firstColumn="0" w:lastColumn="0" w:oddVBand="0" w:evenVBand="0" w:oddHBand="0" w:evenHBand="0" w:firstRowFirstColumn="0" w:firstRowLastColumn="0" w:lastRowFirstColumn="0" w:lastRowLastColumn="0"/>
-            </w:pPr>
-            <w:r>
-              <w:t>100</w:t>
-            </w:r>
-          </w:p>
-        </w:tc>
-        <w:tc>
-          <w:tcPr>
-            <w:tcW w:w="3032" w:type="dxa"/>
-            <w:shd w:val="clear" w:color="auto" w:fill="FAE2D5" w:themeFill="accent2" w:themeFillTint="33"/>
-          </w:tcPr>
-          <w:p>
-            <w:pPr>
-              <w:cnfStyle w:val="000000000000" w:firstRow="0" w:lastRow="0" w:firstColumn="0" w:lastColumn="0" w:oddVBand="0" w:evenVBand="0" w:oddHBand="0" w:evenHBand="0" w:firstRowFirstColumn="0" w:firstRowLastColumn="0" w:lastRowFirstColumn="0" w:lastRowLastColumn="0"/>
-            </w:pPr>
-            <w:r>
-              <w:t>Obligatoire, &gt; 1 caractère</w:t>
-            </w:r>
-          </w:p>
-        </w:tc>
-      </w:tr>
-      <w:tr>
-        <w:trPr>
-          <w:cnfStyle w:val="000000100000" w:firstRow="0" w:lastRow="0" w:firstColumn="0" w:lastColumn="0" w:oddVBand="0" w:evenVBand="0" w:oddHBand="1" w:evenHBand="0" w:firstRowFirstColumn="0" w:firstRowLastColumn="0" w:lastRowFirstColumn="0" w:lastRowLastColumn="0"/>
-        </w:trPr>
-        <w:tc>
-          <w:tcPr>
-            <w:cnfStyle w:val="001000000000" w:firstRow="0" w:lastRow="0" w:firstColumn="1" w:lastColumn="0" w:oddVBand="0" w:evenVBand="0" w:oddHBand="0" w:evenHBand="0" w:firstRowFirstColumn="0" w:firstRowLastColumn="0" w:lastRowFirstColumn="0" w:lastRowLastColumn="0"/>
-            <w:tcW w:w="2694" w:type="dxa"/>
-            <w:shd w:val="clear" w:color="auto" w:fill="BFBFBF" w:themeFill="background1" w:themeFillShade="BF"/>
-          </w:tcPr>
-          <w:p/>
-        </w:tc>
-        <w:tc>
-          <w:tcPr>
-            <w:tcW w:w="2712" w:type="dxa"/>
-            <w:shd w:val="clear" w:color="auto" w:fill="BFBFBF" w:themeFill="background1" w:themeFillShade="BF"/>
-          </w:tcPr>
-          <w:p>
-            <w:pPr>
-              <w:cnfStyle w:val="000000100000" w:firstRow="0" w:lastRow="0" w:firstColumn="0" w:lastColumn="0" w:oddVBand="0" w:evenVBand="0" w:oddHBand="1" w:evenHBand="0" w:firstRowFirstColumn="0" w:firstRowLastColumn="0" w:lastRowFirstColumn="0" w:lastRowLastColumn="0"/>
-            </w:pPr>
-          </w:p>
-        </w:tc>
-        <w:tc>
-          <w:tcPr>
-            <w:tcW w:w="1945" w:type="dxa"/>
-            <w:shd w:val="clear" w:color="auto" w:fill="BFBFBF" w:themeFill="background1" w:themeFillShade="BF"/>
-          </w:tcPr>
-          <w:p>
-            <w:pPr>
-              <w:cnfStyle w:val="000000100000" w:firstRow="0" w:lastRow="0" w:firstColumn="0" w:lastColumn="0" w:oddVBand="0" w:evenVBand="0" w:oddHBand="1" w:evenHBand="0" w:firstRowFirstColumn="0" w:firstRowLastColumn="0" w:lastRowFirstColumn="0" w:lastRowLastColumn="0"/>
-            </w:pPr>
-          </w:p>
-        </w:tc>
-        <w:tc>
-          <w:tcPr>
-            <w:tcW w:w="1241" w:type="dxa"/>
-            <w:shd w:val="clear" w:color="auto" w:fill="BFBFBF" w:themeFill="background1" w:themeFillShade="BF"/>
-          </w:tcPr>
-          <w:p>
-            <w:pPr>
-              <w:cnfStyle w:val="000000100000" w:firstRow="0" w:lastRow="0" w:firstColumn="0" w:lastColumn="0" w:oddVBand="0" w:evenVBand="0" w:oddHBand="1" w:evenHBand="0" w:firstRowFirstColumn="0" w:firstRowLastColumn="0" w:lastRowFirstColumn="0" w:lastRowLastColumn="0"/>
-            </w:pPr>
-          </w:p>
-        </w:tc>
-        <w:tc>
-          <w:tcPr>
-            <w:tcW w:w="3032" w:type="dxa"/>
-            <w:shd w:val="clear" w:color="auto" w:fill="BFBFBF" w:themeFill="background1" w:themeFillShade="BF"/>
-          </w:tcPr>
-          <w:p>
-            <w:pPr>
-              <w:cnfStyle w:val="000000100000" w:firstRow="0" w:lastRow="0" w:firstColumn="0" w:lastColumn="0" w:oddVBand="0" w:evenVBand="0" w:oddHBand="1" w:evenHBand="0" w:firstRowFirstColumn="0" w:firstRowLastColumn="0" w:lastRowFirstColumn="0" w:lastRowLastColumn="0"/>
-            </w:pPr>
-          </w:p>
-        </w:tc>
-      </w:tr>
-      <w:tr>
-        <w:tc>
-          <w:tcPr>
-            <w:cnfStyle w:val="001000000000" w:firstRow="0" w:lastRow="0" w:firstColumn="1" w:lastColumn="0" w:oddVBand="0" w:evenVBand="0" w:oddHBand="0" w:evenHBand="0" w:firstRowFirstColumn="0" w:firstRowLastColumn="0" w:lastRowFirstColumn="0" w:lastRowLastColumn="0"/>
-            <w:tcW w:w="2694" w:type="dxa"/>
-            <w:shd w:val="clear" w:color="auto" w:fill="C1F0C7" w:themeFill="accent3" w:themeFillTint="33"/>
-          </w:tcPr>
-          <w:p>
-            <w:proofErr w:type="spellStart"/>
-            <w:r>
-              <w:t>Acteur_id</w:t>
-            </w:r>
-            <w:proofErr w:type="spellEnd"/>
-          </w:p>
-        </w:tc>
-        <w:tc>
-          <w:tcPr>
-            <w:tcW w:w="2712" w:type="dxa"/>
-            <w:shd w:val="clear" w:color="auto" w:fill="C1F0C7" w:themeFill="accent3" w:themeFillTint="33"/>
-          </w:tcPr>
-          <w:p>
-            <w:pPr>
-              <w:cnfStyle w:val="000000000000" w:firstRow="0" w:lastRow="0" w:firstColumn="0" w:lastColumn="0" w:oddVBand="0" w:evenVBand="0" w:oddHBand="0" w:evenHBand="0" w:firstRowFirstColumn="0" w:firstRowLastColumn="0" w:lastRowFirstColumn="0" w:lastRowLastColumn="0"/>
-            </w:pPr>
-            <w:r>
-              <w:t># de l’acteur</w:t>
-            </w:r>
-          </w:p>
-        </w:tc>
-        <w:tc>
-          <w:tcPr>
-            <w:tcW w:w="1945" w:type="dxa"/>
-            <w:shd w:val="clear" w:color="auto" w:fill="C1F0C7" w:themeFill="accent3" w:themeFillTint="33"/>
-          </w:tcPr>
-          <w:p>
-            <w:pPr>
-              <w:cnfStyle w:val="000000000000" w:firstRow="0" w:lastRow="0" w:firstColumn="0" w:lastColumn="0" w:oddVBand="0" w:evenVBand="0" w:oddHBand="0" w:evenHBand="0" w:firstRowFirstColumn="0" w:firstRowLastColumn="0" w:lastRowFirstColumn="0" w:lastRowLastColumn="0"/>
-            </w:pPr>
-            <w:r>
-              <w:t>Numérique</w:t>
-            </w:r>
-          </w:p>
-        </w:tc>
-        <w:tc>
-          <w:tcPr>
-            <w:tcW w:w="1241" w:type="dxa"/>
-            <w:shd w:val="clear" w:color="auto" w:fill="C1F0C7" w:themeFill="accent3" w:themeFillTint="33"/>
-          </w:tcPr>
-          <w:p>
-            <w:pPr>
-              <w:cnfStyle w:val="000000000000" w:firstRow="0" w:lastRow="0" w:firstColumn="0" w:lastColumn="0" w:oddVBand="0" w:evenVBand="0" w:oddHBand="0" w:evenHBand="0" w:firstRowFirstColumn="0" w:firstRowLastColumn="0" w:lastRowFirstColumn="0" w:lastRowLastColumn="0"/>
-            </w:pPr>
-            <w:r>
-              <w:t>11</w:t>
-            </w:r>
-          </w:p>
-        </w:tc>
-        <w:tc>
-          <w:tcPr>
-            <w:tcW w:w="3032" w:type="dxa"/>
-            <w:shd w:val="clear" w:color="auto" w:fill="C1F0C7" w:themeFill="accent3" w:themeFillTint="33"/>
-          </w:tcPr>
-          <w:p>
-            <w:pPr>
-              <w:cnfStyle w:val="000000000000" w:firstRow="0" w:lastRow="0" w:firstColumn="0" w:lastColumn="0" w:oddVBand="0" w:evenVBand="0" w:oddHBand="0" w:evenHBand="0" w:firstRowFirstColumn="0" w:firstRowLastColumn="0" w:lastRowFirstColumn="0" w:lastRowLastColumn="0"/>
-            </w:pPr>
-            <w:r>
-              <w:t>Identifiant, auto-incrémenté</w:t>
-            </w:r>
-          </w:p>
-        </w:tc>
-      </w:tr>
-      <w:tr>
-        <w:trPr>
-          <w:cnfStyle w:val="000000100000" w:firstRow="0" w:lastRow="0" w:firstColumn="0" w:lastColumn="0" w:oddVBand="0" w:evenVBand="0" w:oddHBand="1" w:evenHBand="0" w:firstRowFirstColumn="0" w:firstRowLastColumn="0" w:lastRowFirstColumn="0" w:lastRowLastColumn="0"/>
-        </w:trPr>
-        <w:tc>
-          <w:tcPr>
-            <w:cnfStyle w:val="001000000000" w:firstRow="0" w:lastRow="0" w:firstColumn="1" w:lastColumn="0" w:oddVBand="0" w:evenVBand="0" w:oddHBand="0" w:evenHBand="0" w:firstRowFirstColumn="0" w:firstRowLastColumn="0" w:lastRowFirstColumn="0" w:lastRowLastColumn="0"/>
-            <w:tcW w:w="2694" w:type="dxa"/>
-            <w:shd w:val="clear" w:color="auto" w:fill="C1F0C7" w:themeFill="accent3" w:themeFillTint="33"/>
-          </w:tcPr>
-          <w:p>
-            <w:proofErr w:type="spellStart"/>
-            <w:r>
-              <w:t>Acteur_nom</w:t>
-            </w:r>
-            <w:proofErr w:type="spellEnd"/>
-          </w:p>
-        </w:tc>
-        <w:tc>
-          <w:tcPr>
-            <w:tcW w:w="2712" w:type="dxa"/>
-            <w:shd w:val="clear" w:color="auto" w:fill="C1F0C7" w:themeFill="accent3" w:themeFillTint="33"/>
-          </w:tcPr>
-          <w:p>
-            <w:pPr>
-              <w:cnfStyle w:val="000000100000" w:firstRow="0" w:lastRow="0" w:firstColumn="0" w:lastColumn="0" w:oddVBand="0" w:evenVBand="0" w:oddHBand="1" w:evenHBand="0" w:firstRowFirstColumn="0" w:firstRowLastColumn="0" w:lastRowFirstColumn="0" w:lastRowLastColumn="0"/>
-            </w:pPr>
-            <w:r>
-              <w:t>Nom de l’acteur</w:t>
-            </w:r>
-          </w:p>
-        </w:tc>
-        <w:tc>
-          <w:tcPr>
-            <w:tcW w:w="1945" w:type="dxa"/>
-            <w:shd w:val="clear" w:color="auto" w:fill="C1F0C7" w:themeFill="accent3" w:themeFillTint="33"/>
-          </w:tcPr>
-          <w:p>
-            <w:pPr>
-              <w:cnfStyle w:val="000000100000" w:firstRow="0" w:lastRow="0" w:firstColumn="0" w:lastColumn="0" w:oddVBand="0" w:evenVBand="0" w:oddHBand="1" w:evenHBand="0" w:firstRowFirstColumn="0" w:firstRowLastColumn="0" w:lastRowFirstColumn="0" w:lastRowLastColumn="0"/>
-            </w:pPr>
-            <w:r>
-              <w:t>Alphabétique</w:t>
-            </w:r>
-          </w:p>
-        </w:tc>
-        <w:tc>
-          <w:tcPr>
-            <w:tcW w:w="1241" w:type="dxa"/>
-            <w:shd w:val="clear" w:color="auto" w:fill="C1F0C7" w:themeFill="accent3" w:themeFillTint="33"/>
-          </w:tcPr>
-          <w:p>
-            <w:pPr>
-              <w:cnfStyle w:val="000000100000" w:firstRow="0" w:lastRow="0" w:firstColumn="0" w:lastColumn="0" w:oddVBand="0" w:evenVBand="0" w:oddHBand="1" w:evenHBand="0" w:firstRowFirstColumn="0" w:firstRowLastColumn="0" w:lastRowFirstColumn="0" w:lastRowLastColumn="0"/>
-            </w:pPr>
-            <w:r>
-              <w:t>100</w:t>
-            </w:r>
-          </w:p>
-        </w:tc>
-        <w:tc>
-          <w:tcPr>
-            <w:tcW w:w="3032" w:type="dxa"/>
-            <w:shd w:val="clear" w:color="auto" w:fill="C1F0C7" w:themeFill="accent3" w:themeFillTint="33"/>
-          </w:tcPr>
-          <w:p>
-            <w:pPr>
-              <w:cnfStyle w:val="000000100000" w:firstRow="0" w:lastRow="0" w:firstColumn="0" w:lastColumn="0" w:oddVBand="0" w:evenVBand="0" w:oddHBand="1" w:evenHBand="0" w:firstRowFirstColumn="0" w:firstRowLastColumn="0" w:lastRowFirstColumn="0" w:lastRowLastColumn="0"/>
-            </w:pPr>
-            <w:r>
-              <w:t>Obligatoire, &gt; 1 caractère</w:t>
-            </w:r>
-          </w:p>
-        </w:tc>
-      </w:tr>
-      <w:tr>
-        <w:tc>
-          <w:tcPr>
-            <w:cnfStyle w:val="001000000000" w:firstRow="0" w:lastRow="0" w:firstColumn="1" w:lastColumn="0" w:oddVBand="0" w:evenVBand="0" w:oddHBand="0" w:evenHBand="0" w:firstRowFirstColumn="0" w:firstRowLastColumn="0" w:lastRowFirstColumn="0" w:lastRowLastColumn="0"/>
-            <w:tcW w:w="2694" w:type="dxa"/>
-            <w:shd w:val="clear" w:color="auto" w:fill="C1F0C7" w:themeFill="accent3" w:themeFillTint="33"/>
-          </w:tcPr>
-          <w:p>
-            <w:proofErr w:type="spellStart"/>
-            <w:r>
-              <w:t>Acteur_prénom</w:t>
-            </w:r>
-            <w:proofErr w:type="spellEnd"/>
-          </w:p>
-        </w:tc>
-        <w:tc>
-          <w:tcPr>
-            <w:tcW w:w="2712" w:type="dxa"/>
-            <w:shd w:val="clear" w:color="auto" w:fill="C1F0C7" w:themeFill="accent3" w:themeFillTint="33"/>
-          </w:tcPr>
-          <w:p>
-            <w:pPr>
-              <w:cnfStyle w:val="000000000000" w:firstRow="0" w:lastRow="0" w:firstColumn="0" w:lastColumn="0" w:oddVBand="0" w:evenVBand="0" w:oddHBand="0" w:evenHBand="0" w:firstRowFirstColumn="0" w:firstRowLastColumn="0" w:lastRowFirstColumn="0" w:lastRowLastColumn="0"/>
-            </w:pPr>
-            <w:r>
-              <w:t>Prénom de l’acteur</w:t>
-            </w:r>
-          </w:p>
-        </w:tc>
-        <w:tc>
-          <w:tcPr>
-            <w:tcW w:w="1945" w:type="dxa"/>
-            <w:shd w:val="clear" w:color="auto" w:fill="C1F0C7" w:themeFill="accent3" w:themeFillTint="33"/>
-          </w:tcPr>
-          <w:p>
-            <w:pPr>
-              <w:cnfStyle w:val="000000000000" w:firstRow="0" w:lastRow="0" w:firstColumn="0" w:lastColumn="0" w:oddVBand="0" w:evenVBand="0" w:oddHBand="0" w:evenHBand="0" w:firstRowFirstColumn="0" w:firstRowLastColumn="0" w:lastRowFirstColumn="0" w:lastRowLastColumn="0"/>
-            </w:pPr>
-            <w:r>
-              <w:t>Alphabétique</w:t>
-            </w:r>
-          </w:p>
-        </w:tc>
-        <w:tc>
-          <w:tcPr>
-            <w:tcW w:w="1241" w:type="dxa"/>
-            <w:shd w:val="clear" w:color="auto" w:fill="C1F0C7" w:themeFill="accent3" w:themeFillTint="33"/>
-          </w:tcPr>
-          <w:p>
-            <w:pPr>
-              <w:cnfStyle w:val="000000000000" w:firstRow="0" w:lastRow="0" w:firstColumn="0" w:lastColumn="0" w:oddVBand="0" w:evenVBand="0" w:oddHBand="0" w:evenHBand="0" w:firstRowFirstColumn="0" w:firstRowLastColumn="0" w:lastRowFirstColumn="0" w:lastRowLastColumn="0"/>
-            </w:pPr>
-            <w:r>
-              <w:t>100</w:t>
-            </w:r>
-          </w:p>
-        </w:tc>
-        <w:tc>
-          <w:tcPr>
-            <w:tcW w:w="3032" w:type="dxa"/>
-            <w:shd w:val="clear" w:color="auto" w:fill="C1F0C7" w:themeFill="accent3" w:themeFillTint="33"/>
-          </w:tcPr>
-          <w:p>
-            <w:pPr>
-              <w:cnfStyle w:val="000000000000" w:firstRow="0" w:lastRow="0" w:firstColumn="0" w:lastColumn="0" w:oddVBand="0" w:evenVBand="0" w:oddHBand="0" w:evenHBand="0" w:firstRowFirstColumn="0" w:firstRowLastColumn="0" w:lastRowFirstColumn="0" w:lastRowLastColumn="0"/>
-            </w:pPr>
-            <w:r>
-              <w:t>Obligatoire, &gt; 1 caractère</w:t>
-            </w:r>
-          </w:p>
-        </w:tc>
-      </w:tr>
-      <w:tr>
-        <w:trPr>
-          <w:cnfStyle w:val="000000100000" w:firstRow="0" w:lastRow="0" w:firstColumn="0" w:lastColumn="0" w:oddVBand="0" w:evenVBand="0" w:oddHBand="1" w:evenHBand="0" w:firstRowFirstColumn="0" w:firstRowLastColumn="0" w:lastRowFirstColumn="0" w:lastRowLastColumn="0"/>
-        </w:trPr>
-        <w:tc>
-          <w:tcPr>
-            <w:cnfStyle w:val="001000000000" w:firstRow="0" w:lastRow="0" w:firstColumn="1" w:lastColumn="0" w:oddVBand="0" w:evenVBand="0" w:oddHBand="0" w:evenHBand="0" w:firstRowFirstColumn="0" w:firstRowLastColumn="0" w:lastRowFirstColumn="0" w:lastRowLastColumn="0"/>
-            <w:tcW w:w="2694" w:type="dxa"/>
-            <w:shd w:val="clear" w:color="auto" w:fill="BFBFBF" w:themeFill="background1" w:themeFillShade="BF"/>
-          </w:tcPr>
-          <w:p/>
-        </w:tc>
-        <w:tc>
-          <w:tcPr>
-            <w:tcW w:w="2712" w:type="dxa"/>
-            <w:shd w:val="clear" w:color="auto" w:fill="BFBFBF" w:themeFill="background1" w:themeFillShade="BF"/>
-          </w:tcPr>
-          <w:p>
-            <w:pPr>
-              <w:cnfStyle w:val="000000100000" w:firstRow="0" w:lastRow="0" w:firstColumn="0" w:lastColumn="0" w:oddVBand="0" w:evenVBand="0" w:oddHBand="1" w:evenHBand="0" w:firstRowFirstColumn="0" w:firstRowLastColumn="0" w:lastRowFirstColumn="0" w:lastRowLastColumn="0"/>
-            </w:pPr>
-          </w:p>
-        </w:tc>
-        <w:tc>
-          <w:tcPr>
-            <w:tcW w:w="1945" w:type="dxa"/>
-            <w:shd w:val="clear" w:color="auto" w:fill="BFBFBF" w:themeFill="background1" w:themeFillShade="BF"/>
-          </w:tcPr>
-          <w:p>
-            <w:pPr>
-              <w:cnfStyle w:val="000000100000" w:firstRow="0" w:lastRow="0" w:firstColumn="0" w:lastColumn="0" w:oddVBand="0" w:evenVBand="0" w:oddHBand="1" w:evenHBand="0" w:firstRowFirstColumn="0" w:firstRowLastColumn="0" w:lastRowFirstColumn="0" w:lastRowLastColumn="0"/>
-            </w:pPr>
-          </w:p>
-        </w:tc>
-        <w:tc>
-          <w:tcPr>
-            <w:tcW w:w="1241" w:type="dxa"/>
-            <w:shd w:val="clear" w:color="auto" w:fill="BFBFBF" w:themeFill="background1" w:themeFillShade="BF"/>
-          </w:tcPr>
-          <w:p>
-            <w:pPr>
-              <w:cnfStyle w:val="000000100000" w:firstRow="0" w:lastRow="0" w:firstColumn="0" w:lastColumn="0" w:oddVBand="0" w:evenVBand="0" w:oddHBand="1" w:evenHBand="0" w:firstRowFirstColumn="0" w:firstRowLastColumn="0" w:lastRowFirstColumn="0" w:lastRowLastColumn="0"/>
-            </w:pPr>
-          </w:p>
-        </w:tc>
-        <w:tc>
-          <w:tcPr>
-            <w:tcW w:w="3032" w:type="dxa"/>
-            <w:shd w:val="clear" w:color="auto" w:fill="BFBFBF" w:themeFill="background1" w:themeFillShade="BF"/>
-          </w:tcPr>
-          <w:p>
-            <w:pPr>
-              <w:cnfStyle w:val="000000100000" w:firstRow="0" w:lastRow="0" w:firstColumn="0" w:lastColumn="0" w:oddVBand="0" w:evenVBand="0" w:oddHBand="1" w:evenHBand="0" w:firstRowFirstColumn="0" w:firstRowLastColumn="0" w:lastRowFirstColumn="0" w:lastRowLastColumn="0"/>
-            </w:pPr>
-          </w:p>
-        </w:tc>
-      </w:tr>
-      <w:tr>
-        <w:tc>
-          <w:tcPr>
-            <w:cnfStyle w:val="001000000000" w:firstRow="0" w:lastRow="0" w:firstColumn="1" w:lastColumn="0" w:oddVBand="0" w:evenVBand="0" w:oddHBand="0" w:evenHBand="0" w:firstRowFirstColumn="0" w:firstRowLastColumn="0" w:lastRowFirstColumn="0" w:lastRowLastColumn="0"/>
-            <w:tcW w:w="2694" w:type="dxa"/>
-            <w:shd w:val="clear" w:color="auto" w:fill="CAEDFB" w:themeFill="accent4" w:themeFillTint="33"/>
-          </w:tcPr>
-          <w:p>
-            <w:proofErr w:type="spellStart"/>
-            <w:r>
-              <w:t>Location_id</w:t>
-            </w:r>
-            <w:proofErr w:type="spellEnd"/>
-          </w:p>
-        </w:tc>
-        <w:tc>
-          <w:tcPr>
-            <w:tcW w:w="2712" w:type="dxa"/>
-            <w:shd w:val="clear" w:color="auto" w:fill="CAEDFB" w:themeFill="accent4" w:themeFillTint="33"/>
-          </w:tcPr>
-          <w:p>
-            <w:pPr>
-              <w:cnfStyle w:val="000000000000" w:firstRow="0" w:lastRow="0" w:firstColumn="0" w:lastColumn="0" w:oddVBand="0" w:evenVBand="0" w:oddHBand="0" w:evenHBand="0" w:firstRowFirstColumn="0" w:firstRowLastColumn="0" w:lastRowFirstColumn="0" w:lastRowLastColumn="0"/>
-            </w:pPr>
-            <w:r>
-              <w:t>Date de l’emprunt</w:t>
-            </w:r>
-          </w:p>
-        </w:tc>
-        <w:tc>
-          <w:tcPr>
-            <w:tcW w:w="1945" w:type="dxa"/>
-            <w:shd w:val="clear" w:color="auto" w:fill="CAEDFB" w:themeFill="accent4" w:themeFillTint="33"/>
-          </w:tcPr>
-          <w:p>
-            <w:pPr>
-              <w:cnfStyle w:val="000000000000" w:firstRow="0" w:lastRow="0" w:firstColumn="0" w:lastColumn="0" w:oddVBand="0" w:evenVBand="0" w:oddHBand="0" w:evenHBand="0" w:firstRowFirstColumn="0" w:firstRowLastColumn="0" w:lastRowFirstColumn="0" w:lastRowLastColumn="0"/>
-            </w:pPr>
-            <w:r>
-              <w:t>Numérique</w:t>
-            </w:r>
-          </w:p>
-        </w:tc>
-        <w:tc>
-          <w:tcPr>
-            <w:tcW w:w="1241" w:type="dxa"/>
-            <w:shd w:val="clear" w:color="auto" w:fill="CAEDFB" w:themeFill="accent4" w:themeFillTint="33"/>
-          </w:tcPr>
-          <w:p>
-            <w:pPr>
-              <w:cnfStyle w:val="000000000000" w:firstRow="0" w:lastRow="0" w:firstColumn="0" w:lastColumn="0" w:oddVBand="0" w:evenVBand="0" w:oddHBand="0" w:evenHBand="0" w:firstRowFirstColumn="0" w:firstRowLastColumn="0" w:lastRowFirstColumn="0" w:lastRowLastColumn="0"/>
-            </w:pPr>
-            <w:r>
-              <w:t>11</w:t>
-            </w:r>
-          </w:p>
-        </w:tc>
-        <w:tc>
-          <w:tcPr>
-            <w:tcW w:w="3032" w:type="dxa"/>
-            <w:shd w:val="clear" w:color="auto" w:fill="CAEDFB" w:themeFill="accent4" w:themeFillTint="33"/>
-          </w:tcPr>
-          <w:p>
-            <w:pPr>
-              <w:cnfStyle w:val="000000000000" w:firstRow="0" w:lastRow="0" w:firstColumn="0" w:lastColumn="0" w:oddVBand="0" w:evenVBand="0" w:oddHBand="0" w:evenHBand="0" w:firstRowFirstColumn="0" w:firstRowLastColumn="0" w:lastRowFirstColumn="0" w:lastRowLastColumn="0"/>
-            </w:pPr>
-            <w:r>
-              <w:t>Identifiant, auto-incrémenté</w:t>
-            </w:r>
-          </w:p>
-        </w:tc>
-      </w:tr>
-      <w:tr>
-        <w:trPr>
-          <w:cnfStyle w:val="000000100000" w:firstRow="0" w:lastRow="0" w:firstColumn="0" w:lastColumn="0" w:oddVBand="0" w:evenVBand="0" w:oddHBand="1" w:evenHBand="0" w:firstRowFirstColumn="0" w:firstRowLastColumn="0" w:lastRowFirstColumn="0" w:lastRowLastColumn="0"/>
-        </w:trPr>
-        <w:tc>
-          <w:tcPr>
-            <w:cnfStyle w:val="001000000000" w:firstRow="0" w:lastRow="0" w:firstColumn="1" w:lastColumn="0" w:oddVBand="0" w:evenVBand="0" w:oddHBand="0" w:evenHBand="0" w:firstRowFirstColumn="0" w:firstRowLastColumn="0" w:lastRowFirstColumn="0" w:lastRowLastColumn="0"/>
-            <w:tcW w:w="2694" w:type="dxa"/>
-            <w:shd w:val="clear" w:color="auto" w:fill="CAEDFB" w:themeFill="accent4" w:themeFillTint="33"/>
-          </w:tcPr>
-          <w:p>
-            <w:proofErr w:type="spellStart"/>
-            <w:r>
-              <w:t>Location_date</w:t>
-            </w:r>
-            <w:proofErr w:type="spellEnd"/>
-          </w:p>
-        </w:tc>
-        <w:tc>
-          <w:tcPr>
-            <w:tcW w:w="2712" w:type="dxa"/>
-            <w:shd w:val="clear" w:color="auto" w:fill="CAEDFB" w:themeFill="accent4" w:themeFillTint="33"/>
-          </w:tcPr>
-          <w:p>
-            <w:pPr>
-              <w:cnfStyle w:val="000000100000" w:firstRow="0" w:lastRow="0" w:firstColumn="0" w:lastColumn="0" w:oddVBand="0" w:evenVBand="0" w:oddHBand="1" w:evenHBand="0" w:firstRowFirstColumn="0" w:firstRowLastColumn="0" w:lastRowFirstColumn="0" w:lastRowLastColumn="0"/>
-            </w:pPr>
-            <w:r>
-              <w:t>Date de fin de l’emprunt</w:t>
-            </w:r>
-          </w:p>
-        </w:tc>
-        <w:tc>
-          <w:tcPr>
-            <w:tcW w:w="1945" w:type="dxa"/>
-            <w:shd w:val="clear" w:color="auto" w:fill="CAEDFB" w:themeFill="accent4" w:themeFillTint="33"/>
-          </w:tcPr>
-          <w:p>
-            <w:pPr>
-              <w:cnfStyle w:val="000000100000" w:firstRow="0" w:lastRow="0" w:firstColumn="0" w:lastColumn="0" w:oddVBand="0" w:evenVBand="0" w:oddHBand="1" w:evenHBand="0" w:firstRowFirstColumn="0" w:firstRowLastColumn="0" w:lastRowFirstColumn="0" w:lastRowLastColumn="0"/>
-            </w:pPr>
-            <w:r>
-              <w:t>Date</w:t>
-            </w:r>
-          </w:p>
-        </w:tc>
-        <w:tc>
-          <w:tcPr>
-            <w:tcW w:w="1241" w:type="dxa"/>
-            <w:shd w:val="clear" w:color="auto" w:fill="CAEDFB" w:themeFill="accent4" w:themeFillTint="33"/>
-          </w:tcPr>
-          <w:p>
-            <w:pPr>
-              <w:cnfStyle w:val="000000100000" w:firstRow="0" w:lastRow="0" w:firstColumn="0" w:lastColumn="0" w:oddVBand="0" w:evenVBand="0" w:oddHBand="1" w:evenHBand="0" w:firstRowFirstColumn="0" w:firstRowLastColumn="0" w:lastRowFirstColumn="0" w:lastRowLastColumn="0"/>
-            </w:pPr>
-          </w:p>
-        </w:tc>
-        <w:tc>
-          <w:tcPr>
-            <w:tcW w:w="3032" w:type="dxa"/>
-            <w:shd w:val="clear" w:color="auto" w:fill="CAEDFB" w:themeFill="accent4" w:themeFillTint="33"/>
-          </w:tcPr>
-          <w:p>
-            <w:pPr>
-              <w:cnfStyle w:val="000000100000" w:firstRow="0" w:lastRow="0" w:firstColumn="0" w:lastColumn="0" w:oddVBand="0" w:evenVBand="0" w:oddHBand="1" w:evenHBand="0" w:firstRowFirstColumn="0" w:firstRowLastColumn="0" w:lastRowFirstColumn="0" w:lastRowLastColumn="0"/>
-            </w:pPr>
-          </w:p>
-        </w:tc>
-      </w:tr>
-      <w:tr>
-        <w:tc>
-          <w:tcPr>
-            <w:cnfStyle w:val="001000000000" w:firstRow="0" w:lastRow="0" w:firstColumn="1" w:lastColumn="0" w:oddVBand="0" w:evenVBand="0" w:oddHBand="0" w:evenHBand="0" w:firstRowFirstColumn="0" w:firstRowLastColumn="0" w:lastRowFirstColumn="0" w:lastRowLastColumn="0"/>
-            <w:tcW w:w="2694" w:type="dxa"/>
-            <w:shd w:val="clear" w:color="auto" w:fill="CAEDFB" w:themeFill="accent4" w:themeFillTint="33"/>
-          </w:tcPr>
-          <w:p/>
-        </w:tc>
-        <w:tc>
-          <w:tcPr>
-            <w:tcW w:w="2712" w:type="dxa"/>
-            <w:shd w:val="clear" w:color="auto" w:fill="CAEDFB" w:themeFill="accent4" w:themeFillTint="33"/>
-          </w:tcPr>
-          <w:p>
-            <w:pPr>
-              <w:cnfStyle w:val="000000000000" w:firstRow="0" w:lastRow="0" w:firstColumn="0" w:lastColumn="0" w:oddVBand="0" w:evenVBand="0" w:oddHBand="0" w:evenHBand="0" w:firstRowFirstColumn="0" w:firstRowLastColumn="0" w:lastRowFirstColumn="0" w:lastRowLastColumn="0"/>
-            </w:pPr>
-          </w:p>
-        </w:tc>
-        <w:tc>
-          <w:tcPr>
-            <w:tcW w:w="1945" w:type="dxa"/>
-            <w:shd w:val="clear" w:color="auto" w:fill="CAEDFB" w:themeFill="accent4" w:themeFillTint="33"/>
-          </w:tcPr>
-          <w:p>
-            <w:pPr>
-              <w:cnfStyle w:val="000000000000" w:firstRow="0" w:lastRow="0" w:firstColumn="0" w:lastColumn="0" w:oddVBand="0" w:evenVBand="0" w:oddHBand="0" w:evenHBand="0" w:firstRowFirstColumn="0" w:firstRowLastColumn="0" w:lastRowFirstColumn="0" w:lastRowLastColumn="0"/>
-            </w:pPr>
-          </w:p>
-        </w:tc>
-        <w:tc>
-          <w:tcPr>
-            <w:tcW w:w="1241" w:type="dxa"/>
-            <w:shd w:val="clear" w:color="auto" w:fill="CAEDFB" w:themeFill="accent4" w:themeFillTint="33"/>
-          </w:tcPr>
-          <w:p>
-            <w:pPr>
-              <w:cnfStyle w:val="000000000000" w:firstRow="0" w:lastRow="0" w:firstColumn="0" w:lastColumn="0" w:oddVBand="0" w:evenVBand="0" w:oddHBand="0" w:evenHBand="0" w:firstRowFirstColumn="0" w:firstRowLastColumn="0" w:lastRowFirstColumn="0" w:lastRowLastColumn="0"/>
-            </w:pPr>
-          </w:p>
-        </w:tc>
-        <w:tc>
-          <w:tcPr>
-            <w:tcW w:w="3032" w:type="dxa"/>
-            <w:shd w:val="clear" w:color="auto" w:fill="CAEDFB" w:themeFill="accent4" w:themeFillTint="33"/>
-          </w:tcPr>
-          <w:p>
-            <w:pPr>
-              <w:cnfStyle w:val="000000000000" w:firstRow="0" w:lastRow="0" w:firstColumn="0" w:lastColumn="0" w:oddVBand="0" w:evenVBand="0" w:oddHBand="0" w:evenHBand="0" w:firstRowFirstColumn="0" w:firstRowLastColumn="0" w:lastRowFirstColumn="0" w:lastRowLastColumn="0"/>
-            </w:pPr>
-          </w:p>
-        </w:tc>
-      </w:tr>
-      <w:tr>
-        <w:trPr>
-          <w:cnfStyle w:val="000000100000" w:firstRow="0" w:lastRow="0" w:firstColumn="0" w:lastColumn="0" w:oddVBand="0" w:evenVBand="0" w:oddHBand="1" w:evenHBand="0" w:firstRowFirstColumn="0" w:firstRowLastColumn="0" w:lastRowFirstColumn="0" w:lastRowLastColumn="0"/>
-        </w:trPr>
-        <w:tc>
-          <w:tcPr>
-            <w:cnfStyle w:val="001000000000" w:firstRow="0" w:lastRow="0" w:firstColumn="1" w:lastColumn="0" w:oddVBand="0" w:evenVBand="0" w:oddHBand="0" w:evenHBand="0" w:firstRowFirstColumn="0" w:firstRowLastColumn="0" w:lastRowFirstColumn="0" w:lastRowLastColumn="0"/>
-            <w:tcW w:w="2694" w:type="dxa"/>
-            <w:shd w:val="clear" w:color="auto" w:fill="CAEDFB" w:themeFill="accent4" w:themeFillTint="33"/>
-          </w:tcPr>
-          <w:p>
-            <w:proofErr w:type="spellStart"/>
-            <w:r>
-              <w:t>Position_lecture</w:t>
-            </w:r>
-            <w:proofErr w:type="spellEnd"/>
-          </w:p>
-        </w:tc>
-        <w:tc>
-          <w:tcPr>
-            <w:tcW w:w="2712" w:type="dxa"/>
-            <w:shd w:val="clear" w:color="auto" w:fill="CAEDFB" w:themeFill="accent4" w:themeFillTint="33"/>
-          </w:tcPr>
-          <w:p>
-            <w:pPr>
-              <w:cnfStyle w:val="000000100000" w:firstRow="0" w:lastRow="0" w:firstColumn="0" w:lastColumn="0" w:oddVBand="0" w:evenVBand="0" w:oddHBand="1" w:evenHBand="0" w:firstRowFirstColumn="0" w:firstRowLastColumn="0" w:lastRowFirstColumn="0" w:lastRowLastColumn="0"/>
-            </w:pPr>
-            <w:r>
-              <w:t>Position de lecture de la vidéo</w:t>
-            </w:r>
-          </w:p>
-        </w:tc>
-        <w:tc>
-          <w:tcPr>
-            <w:tcW w:w="1945" w:type="dxa"/>
-            <w:shd w:val="clear" w:color="auto" w:fill="CAEDFB" w:themeFill="accent4" w:themeFillTint="33"/>
-          </w:tcPr>
-          <w:p>
-            <w:pPr>
-              <w:cnfStyle w:val="000000100000" w:firstRow="0" w:lastRow="0" w:firstColumn="0" w:lastColumn="0" w:oddVBand="0" w:evenVBand="0" w:oddHBand="1" w:evenHBand="0" w:firstRowFirstColumn="0" w:firstRowLastColumn="0" w:lastRowFirstColumn="0" w:lastRowLastColumn="0"/>
-            </w:pPr>
-          </w:p>
-        </w:tc>
-        <w:tc>
-          <w:tcPr>
-            <w:tcW w:w="1241" w:type="dxa"/>
-            <w:shd w:val="clear" w:color="auto" w:fill="CAEDFB" w:themeFill="accent4" w:themeFillTint="33"/>
-          </w:tcPr>
-          <w:p>
-            <w:pPr>
-              <w:cnfStyle w:val="000000100000" w:firstRow="0" w:lastRow="0" w:firstColumn="0" w:lastColumn="0" w:oddVBand="0" w:evenVBand="0" w:oddHBand="1" w:evenHBand="0" w:firstRowFirstColumn="0" w:firstRowLastColumn="0" w:lastRowFirstColumn="0" w:lastRowLastColumn="0"/>
-            </w:pPr>
-          </w:p>
-        </w:tc>
-        <w:tc>
-          <w:tcPr>
-            <w:tcW w:w="3032" w:type="dxa"/>
-            <w:shd w:val="clear" w:color="auto" w:fill="CAEDFB" w:themeFill="accent4" w:themeFillTint="33"/>
-          </w:tcPr>
-          <w:p>
-            <w:pPr>
-              <w:cnfStyle w:val="000000100000" w:firstRow="0" w:lastRow="0" w:firstColumn="0" w:lastColumn="0" w:oddVBand="0" w:evenVBand="0" w:oddHBand="1" w:evenHBand="0" w:firstRowFirstColumn="0" w:firstRowLastColumn="0" w:lastRowFirstColumn="0" w:lastRowLastColumn="0"/>
-            </w:pPr>
-          </w:p>
-        </w:tc>
-      </w:tr>
-    </w:tbl>
     <w:p/>
     <w:sectPr>
       <w:pgSz w:w="11906" w:h="16838"/>
@@ -13527,7 +11092,12 @@
 </file>
 
 <file path=customXml/item1.xml><?xml version="1.0" encoding="utf-8"?>
-<b:Sources xmlns:b="http://schemas.openxmlformats.org/officeDocument/2006/bibliography" xmlns="http://schemas.openxmlformats.org/officeDocument/2006/bibliography" SelectedStyle="\APASixthEditionOfficeOnline.xsl" StyleName="APA" Version="6"/>
+<?mso-contentType ?>
+<FormTemplates xmlns="http://schemas.microsoft.com/sharepoint/v3/contenttype/forms">
+  <Display>DocumentLibraryForm</Display>
+  <Edit>DocumentLibraryForm</Edit>
+  <New>DocumentLibraryForm</New>
+</FormTemplates>
 </file>
 
 <file path=customXml/item2.xml><?xml version="1.0" encoding="utf-8"?>
@@ -13758,12 +11328,7 @@
 </file>
 
 <file path=customXml/item3.xml><?xml version="1.0" encoding="utf-8"?>
-<?mso-contentType ?>
-<FormTemplates xmlns="http://schemas.microsoft.com/sharepoint/v3/contenttype/forms">
-  <Display>DocumentLibraryForm</Display>
-  <Edit>DocumentLibraryForm</Edit>
-  <New>DocumentLibraryForm</New>
-</FormTemplates>
+<b:Sources xmlns:b="http://schemas.openxmlformats.org/officeDocument/2006/bibliography" xmlns="http://schemas.openxmlformats.org/officeDocument/2006/bibliography" SelectedStyle="\APASixthEditionOfficeOnline.xsl" StyleName="APA" Version="6"/>
 </file>
 
 <file path=customXml/item4.xml><?xml version="1.0" encoding="utf-8"?>
@@ -13775,9 +11340,9 @@
 </file>
 
 <file path=customXml/itemProps1.xml><?xml version="1.0" encoding="utf-8"?>
-<ds:datastoreItem xmlns:ds="http://schemas.openxmlformats.org/officeDocument/2006/customXml" ds:itemID="{062F1945-205C-4FBD-9685-7BAD5AA747FF}">
+<ds:datastoreItem xmlns:ds="http://schemas.openxmlformats.org/officeDocument/2006/customXml" ds:itemID="{50488A29-2E18-4B3A-8264-53027A359AD3}">
   <ds:schemaRefs>
-    <ds:schemaRef ds:uri="http://schemas.openxmlformats.org/officeDocument/2006/bibliography"/>
+    <ds:schemaRef ds:uri="http://schemas.microsoft.com/sharepoint/v3/contenttype/forms"/>
   </ds:schemaRefs>
 </ds:datastoreItem>
 </file>
@@ -13802,9 +11367,9 @@
 </file>
 
 <file path=customXml/itemProps3.xml><?xml version="1.0" encoding="utf-8"?>
-<ds:datastoreItem xmlns:ds="http://schemas.openxmlformats.org/officeDocument/2006/customXml" ds:itemID="{50488A29-2E18-4B3A-8264-53027A359AD3}">
+<ds:datastoreItem xmlns:ds="http://schemas.openxmlformats.org/officeDocument/2006/customXml" ds:itemID="{062F1945-205C-4FBD-9685-7BAD5AA747FF}">
   <ds:schemaRefs>
-    <ds:schemaRef ds:uri="http://schemas.microsoft.com/sharepoint/v3/contenttype/forms"/>
+    <ds:schemaRef ds:uri="http://schemas.openxmlformats.org/officeDocument/2006/bibliography"/>
   </ds:schemaRefs>
 </ds:datastoreItem>
 </file>

</xml_diff>